<commit_message>
updated draft user manual
</commit_message>
<xml_diff>
--- a/uBITX_Settings_Editor/uBITX Settings Editor User Manual.docx
+++ b/uBITX_Settings_Editor/uBITX Settings Editor User Manual.docx
@@ -128,6 +128,15 @@
                         <w:szCs w:val="88"/>
                       </w:rPr>
                       <w:t xml:space="preserve"> Settings Editor User Manual</w:t>
+                    </w:r>
+                    <w:r>
+                      <w:rPr>
+                        <w:rFonts w:asciiTheme="majorHAnsi" w:eastAsiaTheme="majorEastAsia" w:hAnsiTheme="majorHAnsi" w:cstheme="majorBidi"/>
+                        <w:color w:val="4472C4" w:themeColor="accent1"/>
+                        <w:sz w:val="88"/>
+                        <w:szCs w:val="88"/>
+                      </w:rPr>
+                      <w:t xml:space="preserve"> </w:t>
                     </w:r>
                   </w:p>
                 </w:sdtContent>
@@ -395,6 +404,44 @@
       <w:r>
         <w:t xml:space="preserve"> what was going on here?</w:t>
       </w:r>
+      <w:r>
+        <w:t xml:space="preserve"> </w:t>
+      </w:r>
+      <w:r>
+        <w:t>[Company name]</w:t>
+      </w:r>
+    </w:p>
+    <w:p/>
+    <w:p>
+      <w:proofErr w:type="spellStart"/>
+      <w:r>
+        <w:t>uBTIX</w:t>
+      </w:r>
+      <w:proofErr w:type="spellEnd"/>
+      <w:r>
+        <w:t xml:space="preserve"> Settings Editor User Manual</w:t>
+      </w:r>
+    </w:p>
+    <w:p/>
+    <w:p>
+      <w:r>
+        <w:t xml:space="preserve">A Guide to getting the most out of your </w:t>
+      </w:r>
+      <w:proofErr w:type="spellStart"/>
+      <w:r>
+        <w:t>uBITX</w:t>
+      </w:r>
+      <w:proofErr w:type="spellEnd"/>
+      <w:r>
+        <w:t xml:space="preserve"> running the KD8CEC Software</w:t>
+      </w:r>
+    </w:p>
+    <w:p>
+      <w:proofErr w:type="spellStart"/>
+      <w:r>
+        <w:t>ermark</w:t>
+      </w:r>
+      <w:proofErr w:type="spellEnd"/>
     </w:p>
     <w:p>
       <w:r>
@@ -490,6 +537,7 @@
     </w:p>
     <w:p>
       <w:r>
+        <w:lastRenderedPageBreak/>
         <w:t xml:space="preserve">I </w:t>
       </w:r>
       <w:r>
@@ -631,7 +679,7 @@
       <w:r>
         <w:t xml:space="preserve"> </w:t>
       </w:r>
-      <w:hyperlink r:id="rId6" w:history="1">
+      <w:hyperlink r:id="rId8" w:history="1">
         <w:r>
           <w:rPr>
             <w:rStyle w:val="Hyperlink"/>
@@ -863,7 +911,7 @@
                     <pic:cNvPicPr/>
                   </pic:nvPicPr>
                   <pic:blipFill>
-                    <a:blip r:embed="rId7"/>
+                    <a:blip r:embed="rId9"/>
                     <a:stretch>
                       <a:fillRect/>
                     </a:stretch>
@@ -925,7 +973,7 @@
                     <pic:cNvPicPr/>
                   </pic:nvPicPr>
                   <pic:blipFill>
-                    <a:blip r:embed="rId8"/>
+                    <a:blip r:embed="rId10"/>
                     <a:stretch>
                       <a:fillRect/>
                     </a:stretch>
@@ -1010,7 +1058,7 @@
                     <pic:cNvPicPr/>
                   </pic:nvPicPr>
                   <pic:blipFill>
-                    <a:blip r:embed="rId9"/>
+                    <a:blip r:embed="rId11"/>
                     <a:stretch>
                       <a:fillRect/>
                     </a:stretch>
@@ -1107,7 +1155,7 @@
                     <pic:cNvPicPr/>
                   </pic:nvPicPr>
                   <pic:blipFill>
-                    <a:blip r:embed="rId10"/>
+                    <a:blip r:embed="rId12"/>
                     <a:stretch>
                       <a:fillRect/>
                     </a:stretch>
@@ -1173,7 +1221,7 @@
                     <pic:cNvPicPr/>
                   </pic:nvPicPr>
                   <pic:blipFill>
-                    <a:blip r:embed="rId11"/>
+                    <a:blip r:embed="rId13"/>
                     <a:stretch>
                       <a:fillRect/>
                     </a:stretch>
@@ -1245,7 +1293,7 @@
                     </pic:cNvPicPr>
                   </pic:nvPicPr>
                   <pic:blipFill>
-                    <a:blip r:embed="rId12">
+                    <a:blip r:embed="rId14">
                       <a:extLst>
                         <a:ext uri="{28A0092B-C50C-407E-A947-70E740481C1C}">
                           <a14:useLocalDpi xmlns:a14="http://schemas.microsoft.com/office/drawing/2010/main" val="0"/>
@@ -1315,7 +1363,7 @@
                     <pic:cNvPicPr/>
                   </pic:nvPicPr>
                   <pic:blipFill>
-                    <a:blip r:embed="rId13"/>
+                    <a:blip r:embed="rId15"/>
                     <a:stretch>
                       <a:fillRect/>
                     </a:stretch>
@@ -1368,7 +1416,7 @@
                     <pic:cNvPicPr/>
                   </pic:nvPicPr>
                   <pic:blipFill>
-                    <a:blip r:embed="rId14"/>
+                    <a:blip r:embed="rId16"/>
                     <a:stretch>
                       <a:fillRect/>
                     </a:stretch>
@@ -1499,7 +1547,7 @@
                     <pic:cNvPicPr/>
                   </pic:nvPicPr>
                   <pic:blipFill>
-                    <a:blip r:embed="rId15"/>
+                    <a:blip r:embed="rId17"/>
                     <a:stretch>
                       <a:fillRect/>
                     </a:stretch>
@@ -1618,6 +1666,12 @@
     </w:p>
     <w:p/>
     <w:sectPr>
+      <w:headerReference w:type="even" r:id="rId18"/>
+      <w:headerReference w:type="default" r:id="rId19"/>
+      <w:footerReference w:type="even" r:id="rId20"/>
+      <w:footerReference w:type="default" r:id="rId21"/>
+      <w:headerReference w:type="first" r:id="rId22"/>
+      <w:footerReference w:type="first" r:id="rId23"/>
       <w:pgSz w:w="12240" w:h="15840"/>
       <w:pgMar w:top="1440" w:right="1440" w:bottom="1440" w:left="1440" w:header="720" w:footer="720" w:gutter="0"/>
       <w:pgNumType w:start="0"/>
@@ -1627,6 +1681,221 @@
     </w:sectPr>
   </w:body>
 </w:document>
+</file>
+
+<file path=word/endnotes.xml><?xml version="1.0" encoding="utf-8"?>
+<w:endnotes xmlns:wpc="http://schemas.microsoft.com/office/word/2010/wordprocessingCanvas" xmlns:cx="http://schemas.microsoft.com/office/drawing/2014/chartex" xmlns:cx1="http://schemas.microsoft.com/office/drawing/2015/9/8/chartex" xmlns:cx2="http://schemas.microsoft.com/office/drawing/2015/10/21/chartex" xmlns:cx3="http://schemas.microsoft.com/office/drawing/2016/5/9/chartex" xmlns:cx4="http://schemas.microsoft.com/office/drawing/2016/5/10/chartex" xmlns:cx5="http://schemas.microsoft.com/office/drawing/2016/5/11/chartex" xmlns:cx6="http://schemas.microsoft.com/office/drawing/2016/5/12/chartex" xmlns:cx7="http://schemas.microsoft.com/office/drawing/2016/5/13/chartex" xmlns:cx8="http://schemas.microsoft.com/office/drawing/2016/5/14/chartex" xmlns:mc="http://schemas.openxmlformats.org/markup-compatibility/2006" xmlns:aink="http://schemas.microsoft.com/office/drawing/2016/ink" xmlns:am3d="http://schemas.microsoft.com/office/drawing/2017/model3d" xmlns:o="urn:schemas-microsoft-com:office:office" xmlns:oel="http://schemas.microsoft.com/office/2019/extlst" xmlns:r="http://schemas.openxmlformats.org/officeDocument/2006/relationships" xmlns:m="http://schemas.openxmlformats.org/officeDocument/2006/math" xmlns:v="urn:schemas-microsoft-com:vml" xmlns:wp14="http://schemas.microsoft.com/office/word/2010/wordprocessingDrawing" xmlns:wp="http://schemas.openxmlformats.org/drawingml/2006/wordprocessingDrawing" xmlns:w10="urn:schemas-microsoft-com:office:word" xmlns:w="http://schemas.openxmlformats.org/wordprocessingml/2006/main" xmlns:w14="http://schemas.microsoft.com/office/word/2010/wordml" xmlns:w15="http://schemas.microsoft.com/office/word/2012/wordml" xmlns:w16cex="http://schemas.microsoft.com/office/word/2018/wordml/cex" xmlns:w16cid="http://schemas.microsoft.com/office/word/2016/wordml/cid" xmlns:w16="http://schemas.microsoft.com/office/word/2018/wordml" xmlns:w16sdtdh="http://schemas.microsoft.com/office/word/2020/wordml/sdtdatahash" xmlns:w16se="http://schemas.microsoft.com/office/word/2015/wordml/symex" xmlns:wpg="http://schemas.microsoft.com/office/word/2010/wordprocessingGroup" xmlns:wpi="http://schemas.microsoft.com/office/word/2010/wordprocessingInk" xmlns:wne="http://schemas.microsoft.com/office/word/2006/wordml" xmlns:wps="http://schemas.microsoft.com/office/word/2010/wordprocessingShape" mc:Ignorable="w14 w15 w16se w16cid w16 w16cex w16sdtdh wp14">
+  <w:endnote w:type="separator" w:id="-1">
+    <w:p>
+      <w:pPr>
+        <w:spacing w:after="0" w:line="240" w:lineRule="auto"/>
+      </w:pPr>
+      <w:r>
+        <w:separator/>
+      </w:r>
+    </w:p>
+  </w:endnote>
+  <w:endnote w:type="continuationSeparator" w:id="0">
+    <w:p>
+      <w:pPr>
+        <w:spacing w:after="0" w:line="240" w:lineRule="auto"/>
+      </w:pPr>
+      <w:r>
+        <w:continuationSeparator/>
+      </w:r>
+    </w:p>
+  </w:endnote>
+</w:endnotes>
+</file>
+
+<file path=word/footer1.xml><?xml version="1.0" encoding="utf-8"?>
+<w:ftr xmlns:wpc="http://schemas.microsoft.com/office/word/2010/wordprocessingCanvas" xmlns:cx="http://schemas.microsoft.com/office/drawing/2014/chartex" xmlns:cx1="http://schemas.microsoft.com/office/drawing/2015/9/8/chartex" xmlns:cx2="http://schemas.microsoft.com/office/drawing/2015/10/21/chartex" xmlns:cx3="http://schemas.microsoft.com/office/drawing/2016/5/9/chartex" xmlns:cx4="http://schemas.microsoft.com/office/drawing/2016/5/10/chartex" xmlns:cx5="http://schemas.microsoft.com/office/drawing/2016/5/11/chartex" xmlns:cx6="http://schemas.microsoft.com/office/drawing/2016/5/12/chartex" xmlns:cx7="http://schemas.microsoft.com/office/drawing/2016/5/13/chartex" xmlns:cx8="http://schemas.microsoft.com/office/drawing/2016/5/14/chartex" xmlns:mc="http://schemas.openxmlformats.org/markup-compatibility/2006" xmlns:aink="http://schemas.microsoft.com/office/drawing/2016/ink" xmlns:am3d="http://schemas.microsoft.com/office/drawing/2017/model3d" xmlns:o="urn:schemas-microsoft-com:office:office" xmlns:oel="http://schemas.microsoft.com/office/2019/extlst" xmlns:r="http://schemas.openxmlformats.org/officeDocument/2006/relationships" xmlns:m="http://schemas.openxmlformats.org/officeDocument/2006/math" xmlns:v="urn:schemas-microsoft-com:vml" xmlns:wp14="http://schemas.microsoft.com/office/word/2010/wordprocessingDrawing" xmlns:wp="http://schemas.openxmlformats.org/drawingml/2006/wordprocessingDrawing" xmlns:w10="urn:schemas-microsoft-com:office:word" xmlns:w="http://schemas.openxmlformats.org/wordprocessingml/2006/main" xmlns:w14="http://schemas.microsoft.com/office/word/2010/wordml" xmlns:w15="http://schemas.microsoft.com/office/word/2012/wordml" xmlns:w16cex="http://schemas.microsoft.com/office/word/2018/wordml/cex" xmlns:w16cid="http://schemas.microsoft.com/office/word/2016/wordml/cid" xmlns:w16="http://schemas.microsoft.com/office/word/2018/wordml" xmlns:w16sdtdh="http://schemas.microsoft.com/office/word/2020/wordml/sdtdatahash" xmlns:w16se="http://schemas.microsoft.com/office/word/2015/wordml/symex" xmlns:wpg="http://schemas.microsoft.com/office/word/2010/wordprocessingGroup" xmlns:wpi="http://schemas.microsoft.com/office/word/2010/wordprocessingInk" xmlns:wne="http://schemas.microsoft.com/office/word/2006/wordml" xmlns:wps="http://schemas.microsoft.com/office/word/2010/wordprocessingShape" mc:Ignorable="w14 w15 w16se w16cid w16 w16cex w16sdtdh wp14">
+  <w:p>
+    <w:pPr>
+      <w:pStyle w:val="Footer"/>
+    </w:pPr>
+  </w:p>
+</w:ftr>
+</file>
+
+<file path=word/footer2.xml><?xml version="1.0" encoding="utf-8"?>
+<w:ftr xmlns:wpc="http://schemas.microsoft.com/office/word/2010/wordprocessingCanvas" xmlns:cx="http://schemas.microsoft.com/office/drawing/2014/chartex" xmlns:cx1="http://schemas.microsoft.com/office/drawing/2015/9/8/chartex" xmlns:cx2="http://schemas.microsoft.com/office/drawing/2015/10/21/chartex" xmlns:cx3="http://schemas.microsoft.com/office/drawing/2016/5/9/chartex" xmlns:cx4="http://schemas.microsoft.com/office/drawing/2016/5/10/chartex" xmlns:cx5="http://schemas.microsoft.com/office/drawing/2016/5/11/chartex" xmlns:cx6="http://schemas.microsoft.com/office/drawing/2016/5/12/chartex" xmlns:cx7="http://schemas.microsoft.com/office/drawing/2016/5/13/chartex" xmlns:cx8="http://schemas.microsoft.com/office/drawing/2016/5/14/chartex" xmlns:mc="http://schemas.openxmlformats.org/markup-compatibility/2006" xmlns:aink="http://schemas.microsoft.com/office/drawing/2016/ink" xmlns:am3d="http://schemas.microsoft.com/office/drawing/2017/model3d" xmlns:o="urn:schemas-microsoft-com:office:office" xmlns:oel="http://schemas.microsoft.com/office/2019/extlst" xmlns:r="http://schemas.openxmlformats.org/officeDocument/2006/relationships" xmlns:m="http://schemas.openxmlformats.org/officeDocument/2006/math" xmlns:v="urn:schemas-microsoft-com:vml" xmlns:wp14="http://schemas.microsoft.com/office/word/2010/wordprocessingDrawing" xmlns:wp="http://schemas.openxmlformats.org/drawingml/2006/wordprocessingDrawing" xmlns:w10="urn:schemas-microsoft-com:office:word" xmlns:w="http://schemas.openxmlformats.org/wordprocessingml/2006/main" xmlns:w14="http://schemas.microsoft.com/office/word/2010/wordml" xmlns:w15="http://schemas.microsoft.com/office/word/2012/wordml" xmlns:w16cex="http://schemas.microsoft.com/office/word/2018/wordml/cex" xmlns:w16cid="http://schemas.microsoft.com/office/word/2016/wordml/cid" xmlns:w16="http://schemas.microsoft.com/office/word/2018/wordml" xmlns:w16sdtdh="http://schemas.microsoft.com/office/word/2020/wordml/sdtdatahash" xmlns:w16se="http://schemas.microsoft.com/office/word/2015/wordml/symex" xmlns:wpg="http://schemas.microsoft.com/office/word/2010/wordprocessingGroup" xmlns:wpi="http://schemas.microsoft.com/office/word/2010/wordprocessingInk" xmlns:wne="http://schemas.microsoft.com/office/word/2006/wordml" xmlns:wps="http://schemas.microsoft.com/office/word/2010/wordprocessingShape" mc:Ignorable="w14 w15 w16se w16cid w16 w16cex w16sdtdh wp14">
+  <w:p>
+    <w:pPr>
+      <w:pStyle w:val="Footer"/>
+    </w:pPr>
+  </w:p>
+</w:ftr>
+</file>
+
+<file path=word/footer3.xml><?xml version="1.0" encoding="utf-8"?>
+<w:ftr xmlns:wpc="http://schemas.microsoft.com/office/word/2010/wordprocessingCanvas" xmlns:cx="http://schemas.microsoft.com/office/drawing/2014/chartex" xmlns:cx1="http://schemas.microsoft.com/office/drawing/2015/9/8/chartex" xmlns:cx2="http://schemas.microsoft.com/office/drawing/2015/10/21/chartex" xmlns:cx3="http://schemas.microsoft.com/office/drawing/2016/5/9/chartex" xmlns:cx4="http://schemas.microsoft.com/office/drawing/2016/5/10/chartex" xmlns:cx5="http://schemas.microsoft.com/office/drawing/2016/5/11/chartex" xmlns:cx6="http://schemas.microsoft.com/office/drawing/2016/5/12/chartex" xmlns:cx7="http://schemas.microsoft.com/office/drawing/2016/5/13/chartex" xmlns:cx8="http://schemas.microsoft.com/office/drawing/2016/5/14/chartex" xmlns:mc="http://schemas.openxmlformats.org/markup-compatibility/2006" xmlns:aink="http://schemas.microsoft.com/office/drawing/2016/ink" xmlns:am3d="http://schemas.microsoft.com/office/drawing/2017/model3d" xmlns:o="urn:schemas-microsoft-com:office:office" xmlns:oel="http://schemas.microsoft.com/office/2019/extlst" xmlns:r="http://schemas.openxmlformats.org/officeDocument/2006/relationships" xmlns:m="http://schemas.openxmlformats.org/officeDocument/2006/math" xmlns:v="urn:schemas-microsoft-com:vml" xmlns:wp14="http://schemas.microsoft.com/office/word/2010/wordprocessingDrawing" xmlns:wp="http://schemas.openxmlformats.org/drawingml/2006/wordprocessingDrawing" xmlns:w10="urn:schemas-microsoft-com:office:word" xmlns:w="http://schemas.openxmlformats.org/wordprocessingml/2006/main" xmlns:w14="http://schemas.microsoft.com/office/word/2010/wordml" xmlns:w15="http://schemas.microsoft.com/office/word/2012/wordml" xmlns:w16cex="http://schemas.microsoft.com/office/word/2018/wordml/cex" xmlns:w16cid="http://schemas.microsoft.com/office/word/2016/wordml/cid" xmlns:w16="http://schemas.microsoft.com/office/word/2018/wordml" xmlns:w16sdtdh="http://schemas.microsoft.com/office/word/2020/wordml/sdtdatahash" xmlns:w16se="http://schemas.microsoft.com/office/word/2015/wordml/symex" xmlns:wpg="http://schemas.microsoft.com/office/word/2010/wordprocessingGroup" xmlns:wpi="http://schemas.microsoft.com/office/word/2010/wordprocessingInk" xmlns:wne="http://schemas.microsoft.com/office/word/2006/wordml" xmlns:wps="http://schemas.microsoft.com/office/word/2010/wordprocessingShape" mc:Ignorable="w14 w15 w16se w16cid w16 w16cex w16sdtdh wp14">
+  <w:p>
+    <w:pPr>
+      <w:pStyle w:val="Footer"/>
+    </w:pPr>
+  </w:p>
+</w:ftr>
+</file>
+
+<file path=word/footnotes.xml><?xml version="1.0" encoding="utf-8"?>
+<w:footnotes xmlns:wpc="http://schemas.microsoft.com/office/word/2010/wordprocessingCanvas" xmlns:cx="http://schemas.microsoft.com/office/drawing/2014/chartex" xmlns:cx1="http://schemas.microsoft.com/office/drawing/2015/9/8/chartex" xmlns:cx2="http://schemas.microsoft.com/office/drawing/2015/10/21/chartex" xmlns:cx3="http://schemas.microsoft.com/office/drawing/2016/5/9/chartex" xmlns:cx4="http://schemas.microsoft.com/office/drawing/2016/5/10/chartex" xmlns:cx5="http://schemas.microsoft.com/office/drawing/2016/5/11/chartex" xmlns:cx6="http://schemas.microsoft.com/office/drawing/2016/5/12/chartex" xmlns:cx7="http://schemas.microsoft.com/office/drawing/2016/5/13/chartex" xmlns:cx8="http://schemas.microsoft.com/office/drawing/2016/5/14/chartex" xmlns:mc="http://schemas.openxmlformats.org/markup-compatibility/2006" xmlns:aink="http://schemas.microsoft.com/office/drawing/2016/ink" xmlns:am3d="http://schemas.microsoft.com/office/drawing/2017/model3d" xmlns:o="urn:schemas-microsoft-com:office:office" xmlns:oel="http://schemas.microsoft.com/office/2019/extlst" xmlns:r="http://schemas.openxmlformats.org/officeDocument/2006/relationships" xmlns:m="http://schemas.openxmlformats.org/officeDocument/2006/math" xmlns:v="urn:schemas-microsoft-com:vml" xmlns:wp14="http://schemas.microsoft.com/office/word/2010/wordprocessingDrawing" xmlns:wp="http://schemas.openxmlformats.org/drawingml/2006/wordprocessingDrawing" xmlns:w10="urn:schemas-microsoft-com:office:word" xmlns:w="http://schemas.openxmlformats.org/wordprocessingml/2006/main" xmlns:w14="http://schemas.microsoft.com/office/word/2010/wordml" xmlns:w15="http://schemas.microsoft.com/office/word/2012/wordml" xmlns:w16cex="http://schemas.microsoft.com/office/word/2018/wordml/cex" xmlns:w16cid="http://schemas.microsoft.com/office/word/2016/wordml/cid" xmlns:w16="http://schemas.microsoft.com/office/word/2018/wordml" xmlns:w16sdtdh="http://schemas.microsoft.com/office/word/2020/wordml/sdtdatahash" xmlns:w16se="http://schemas.microsoft.com/office/word/2015/wordml/symex" xmlns:wpg="http://schemas.microsoft.com/office/word/2010/wordprocessingGroup" xmlns:wpi="http://schemas.microsoft.com/office/word/2010/wordprocessingInk" xmlns:wne="http://schemas.microsoft.com/office/word/2006/wordml" xmlns:wps="http://schemas.microsoft.com/office/word/2010/wordprocessingShape" mc:Ignorable="w14 w15 w16se w16cid w16 w16cex w16sdtdh wp14">
+  <w:footnote w:type="separator" w:id="-1">
+    <w:p>
+      <w:pPr>
+        <w:spacing w:after="0" w:line="240" w:lineRule="auto"/>
+      </w:pPr>
+      <w:r>
+        <w:separator/>
+      </w:r>
+    </w:p>
+  </w:footnote>
+  <w:footnote w:type="continuationSeparator" w:id="0">
+    <w:p>
+      <w:pPr>
+        <w:spacing w:after="0" w:line="240" w:lineRule="auto"/>
+      </w:pPr>
+      <w:r>
+        <w:continuationSeparator/>
+      </w:r>
+    </w:p>
+  </w:footnote>
+</w:footnotes>
+</file>
+
+<file path=word/header1.xml><?xml version="1.0" encoding="utf-8"?>
+<w:hdr xmlns:wpc="http://schemas.microsoft.com/office/word/2010/wordprocessingCanvas" xmlns:cx="http://schemas.microsoft.com/office/drawing/2014/chartex" xmlns:cx1="http://schemas.microsoft.com/office/drawing/2015/9/8/chartex" xmlns:cx2="http://schemas.microsoft.com/office/drawing/2015/10/21/chartex" xmlns:cx3="http://schemas.microsoft.com/office/drawing/2016/5/9/chartex" xmlns:cx4="http://schemas.microsoft.com/office/drawing/2016/5/10/chartex" xmlns:cx5="http://schemas.microsoft.com/office/drawing/2016/5/11/chartex" xmlns:cx6="http://schemas.microsoft.com/office/drawing/2016/5/12/chartex" xmlns:cx7="http://schemas.microsoft.com/office/drawing/2016/5/13/chartex" xmlns:cx8="http://schemas.microsoft.com/office/drawing/2016/5/14/chartex" xmlns:mc="http://schemas.openxmlformats.org/markup-compatibility/2006" xmlns:aink="http://schemas.microsoft.com/office/drawing/2016/ink" xmlns:am3d="http://schemas.microsoft.com/office/drawing/2017/model3d" xmlns:o="urn:schemas-microsoft-com:office:office" xmlns:oel="http://schemas.microsoft.com/office/2019/extlst" xmlns:r="http://schemas.openxmlformats.org/officeDocument/2006/relationships" xmlns:m="http://schemas.openxmlformats.org/officeDocument/2006/math" xmlns:v="urn:schemas-microsoft-com:vml" xmlns:wp14="http://schemas.microsoft.com/office/word/2010/wordprocessingDrawing" xmlns:wp="http://schemas.openxmlformats.org/drawingml/2006/wordprocessingDrawing" xmlns:w10="urn:schemas-microsoft-com:office:word" xmlns:w="http://schemas.openxmlformats.org/wordprocessingml/2006/main" xmlns:w14="http://schemas.microsoft.com/office/word/2010/wordml" xmlns:w15="http://schemas.microsoft.com/office/word/2012/wordml" xmlns:w16cex="http://schemas.microsoft.com/office/word/2018/wordml/cex" xmlns:w16cid="http://schemas.microsoft.com/office/word/2016/wordml/cid" xmlns:w16="http://schemas.microsoft.com/office/word/2018/wordml" xmlns:w16sdtdh="http://schemas.microsoft.com/office/word/2020/wordml/sdtdatahash" xmlns:w16se="http://schemas.microsoft.com/office/word/2015/wordml/symex" xmlns:wpg="http://schemas.microsoft.com/office/word/2010/wordprocessingGroup" xmlns:wpi="http://schemas.microsoft.com/office/word/2010/wordprocessingInk" xmlns:wne="http://schemas.microsoft.com/office/word/2006/wordml" xmlns:wps="http://schemas.microsoft.com/office/word/2010/wordprocessingShape" mc:Ignorable="w14 w15 w16se w16cid w16 w16cex w16sdtdh wp14">
+  <w:p>
+    <w:pPr>
+      <w:pStyle w:val="Header"/>
+    </w:pPr>
+    <w:r>
+      <w:rPr>
+        <w:noProof/>
+      </w:rPr>
+      <w:pict w14:anchorId="73647B9B">
+        <v:shapetype id="_x0000_t136" coordsize="21600,21600" o:spt="136" adj="10800" path="m@7,l@8,m@5,21600l@6,21600e">
+          <v:formulas>
+            <v:f eqn="sum #0 0 10800"/>
+            <v:f eqn="prod #0 2 1"/>
+            <v:f eqn="sum 21600 0 @1"/>
+            <v:f eqn="sum 0 0 @2"/>
+            <v:f eqn="sum 21600 0 @3"/>
+            <v:f eqn="if @0 @3 0"/>
+            <v:f eqn="if @0 21600 @1"/>
+            <v:f eqn="if @0 0 @2"/>
+            <v:f eqn="if @0 @4 21600"/>
+            <v:f eqn="mid @5 @6"/>
+            <v:f eqn="mid @8 @5"/>
+            <v:f eqn="mid @7 @8"/>
+            <v:f eqn="mid @6 @7"/>
+            <v:f eqn="sum @6 0 @5"/>
+          </v:formulas>
+          <v:path textpathok="t" o:connecttype="custom" o:connectlocs="@9,0;@10,10800;@11,21600;@12,10800" o:connectangles="270,180,90,0"/>
+          <v:textpath on="t" fitshape="t"/>
+          <v:handles>
+            <v:h position="#0,bottomRight" xrange="6629,14971"/>
+          </v:handles>
+          <o:lock v:ext="edit" text="t" shapetype="t"/>
+        </v:shapetype>
+        <v:shape id="PowerPlusWaterMarkObject72146079" o:spid="_x0000_s1030" type="#_x0000_t136" style="position:absolute;margin-left:0;margin-top:0;width:412.4pt;height:247.45pt;rotation:315;z-index:-251655168;mso-position-horizontal:center;mso-position-horizontal-relative:margin;mso-position-vertical:center;mso-position-vertical-relative:margin" o:allowincell="f" fillcolor="#cfcdcd [2894]" stroked="f">
+          <v:fill opacity=".5"/>
+          <v:textpath style="font-family:&quot;Calibri&quot;;font-size:1pt" string="DRAFT"/>
+        </v:shape>
+      </w:pict>
+    </w:r>
+  </w:p>
+</w:hdr>
+</file>
+
+<file path=word/header2.xml><?xml version="1.0" encoding="utf-8"?>
+<w:hdr xmlns:wpc="http://schemas.microsoft.com/office/word/2010/wordprocessingCanvas" xmlns:cx="http://schemas.microsoft.com/office/drawing/2014/chartex" xmlns:cx1="http://schemas.microsoft.com/office/drawing/2015/9/8/chartex" xmlns:cx2="http://schemas.microsoft.com/office/drawing/2015/10/21/chartex" xmlns:cx3="http://schemas.microsoft.com/office/drawing/2016/5/9/chartex" xmlns:cx4="http://schemas.microsoft.com/office/drawing/2016/5/10/chartex" xmlns:cx5="http://schemas.microsoft.com/office/drawing/2016/5/11/chartex" xmlns:cx6="http://schemas.microsoft.com/office/drawing/2016/5/12/chartex" xmlns:cx7="http://schemas.microsoft.com/office/drawing/2016/5/13/chartex" xmlns:cx8="http://schemas.microsoft.com/office/drawing/2016/5/14/chartex" xmlns:mc="http://schemas.openxmlformats.org/markup-compatibility/2006" xmlns:aink="http://schemas.microsoft.com/office/drawing/2016/ink" xmlns:am3d="http://schemas.microsoft.com/office/drawing/2017/model3d" xmlns:o="urn:schemas-microsoft-com:office:office" xmlns:oel="http://schemas.microsoft.com/office/2019/extlst" xmlns:r="http://schemas.openxmlformats.org/officeDocument/2006/relationships" xmlns:m="http://schemas.openxmlformats.org/officeDocument/2006/math" xmlns:v="urn:schemas-microsoft-com:vml" xmlns:wp14="http://schemas.microsoft.com/office/word/2010/wordprocessingDrawing" xmlns:wp="http://schemas.openxmlformats.org/drawingml/2006/wordprocessingDrawing" xmlns:w10="urn:schemas-microsoft-com:office:word" xmlns:w="http://schemas.openxmlformats.org/wordprocessingml/2006/main" xmlns:w14="http://schemas.microsoft.com/office/word/2010/wordml" xmlns:w15="http://schemas.microsoft.com/office/word/2012/wordml" xmlns:w16cex="http://schemas.microsoft.com/office/word/2018/wordml/cex" xmlns:w16cid="http://schemas.microsoft.com/office/word/2016/wordml/cid" xmlns:w16="http://schemas.microsoft.com/office/word/2018/wordml" xmlns:w16sdtdh="http://schemas.microsoft.com/office/word/2020/wordml/sdtdatahash" xmlns:w16se="http://schemas.microsoft.com/office/word/2015/wordml/symex" xmlns:wpg="http://schemas.microsoft.com/office/word/2010/wordprocessingGroup" xmlns:wpi="http://schemas.microsoft.com/office/word/2010/wordprocessingInk" xmlns:wne="http://schemas.microsoft.com/office/word/2006/wordml" xmlns:wps="http://schemas.microsoft.com/office/word/2010/wordprocessingShape" mc:Ignorable="w14 w15 w16se w16cid w16 w16cex w16sdtdh wp14">
+  <w:p>
+    <w:pPr>
+      <w:pStyle w:val="Header"/>
+    </w:pPr>
+    <w:r>
+      <w:rPr>
+        <w:noProof/>
+      </w:rPr>
+      <w:pict w14:anchorId="68D11AE3">
+        <v:shapetype id="_x0000_t136" coordsize="21600,21600" o:spt="136" adj="10800" path="m@7,l@8,m@5,21600l@6,21600e">
+          <v:formulas>
+            <v:f eqn="sum #0 0 10800"/>
+            <v:f eqn="prod #0 2 1"/>
+            <v:f eqn="sum 21600 0 @1"/>
+            <v:f eqn="sum 0 0 @2"/>
+            <v:f eqn="sum 21600 0 @3"/>
+            <v:f eqn="if @0 @3 0"/>
+            <v:f eqn="if @0 21600 @1"/>
+            <v:f eqn="if @0 0 @2"/>
+            <v:f eqn="if @0 @4 21600"/>
+            <v:f eqn="mid @5 @6"/>
+            <v:f eqn="mid @8 @5"/>
+            <v:f eqn="mid @7 @8"/>
+            <v:f eqn="mid @6 @7"/>
+            <v:f eqn="sum @6 0 @5"/>
+          </v:formulas>
+          <v:path textpathok="t" o:connecttype="custom" o:connectlocs="@9,0;@10,10800;@11,21600;@12,10800" o:connectangles="270,180,90,0"/>
+          <v:textpath on="t" fitshape="t"/>
+          <v:handles>
+            <v:h position="#0,bottomRight" xrange="6629,14971"/>
+          </v:handles>
+          <o:lock v:ext="edit" text="t" shapetype="t"/>
+        </v:shapetype>
+        <v:shape id="PowerPlusWaterMarkObject72146080" o:spid="_x0000_s1031" type="#_x0000_t136" style="position:absolute;margin-left:0;margin-top:0;width:412.4pt;height:247.45pt;rotation:315;z-index:-251653120;mso-position-horizontal:center;mso-position-horizontal-relative:margin;mso-position-vertical:center;mso-position-vertical-relative:margin" o:allowincell="f" fillcolor="#cfcdcd [2894]" stroked="f">
+          <v:fill opacity=".5"/>
+          <v:textpath style="font-family:&quot;Calibri&quot;;font-size:1pt" string="DRAFT"/>
+        </v:shape>
+      </w:pict>
+    </w:r>
+  </w:p>
+</w:hdr>
+</file>
+
+<file path=word/header3.xml><?xml version="1.0" encoding="utf-8"?>
+<w:hdr xmlns:wpc="http://schemas.microsoft.com/office/word/2010/wordprocessingCanvas" xmlns:cx="http://schemas.microsoft.com/office/drawing/2014/chartex" xmlns:cx1="http://schemas.microsoft.com/office/drawing/2015/9/8/chartex" xmlns:cx2="http://schemas.microsoft.com/office/drawing/2015/10/21/chartex" xmlns:cx3="http://schemas.microsoft.com/office/drawing/2016/5/9/chartex" xmlns:cx4="http://schemas.microsoft.com/office/drawing/2016/5/10/chartex" xmlns:cx5="http://schemas.microsoft.com/office/drawing/2016/5/11/chartex" xmlns:cx6="http://schemas.microsoft.com/office/drawing/2016/5/12/chartex" xmlns:cx7="http://schemas.microsoft.com/office/drawing/2016/5/13/chartex" xmlns:cx8="http://schemas.microsoft.com/office/drawing/2016/5/14/chartex" xmlns:mc="http://schemas.openxmlformats.org/markup-compatibility/2006" xmlns:aink="http://schemas.microsoft.com/office/drawing/2016/ink" xmlns:am3d="http://schemas.microsoft.com/office/drawing/2017/model3d" xmlns:o="urn:schemas-microsoft-com:office:office" xmlns:oel="http://schemas.microsoft.com/office/2019/extlst" xmlns:r="http://schemas.openxmlformats.org/officeDocument/2006/relationships" xmlns:m="http://schemas.openxmlformats.org/officeDocument/2006/math" xmlns:v="urn:schemas-microsoft-com:vml" xmlns:wp14="http://schemas.microsoft.com/office/word/2010/wordprocessingDrawing" xmlns:wp="http://schemas.openxmlformats.org/drawingml/2006/wordprocessingDrawing" xmlns:w10="urn:schemas-microsoft-com:office:word" xmlns:w="http://schemas.openxmlformats.org/wordprocessingml/2006/main" xmlns:w14="http://schemas.microsoft.com/office/word/2010/wordml" xmlns:w15="http://schemas.microsoft.com/office/word/2012/wordml" xmlns:w16cex="http://schemas.microsoft.com/office/word/2018/wordml/cex" xmlns:w16cid="http://schemas.microsoft.com/office/word/2016/wordml/cid" xmlns:w16="http://schemas.microsoft.com/office/word/2018/wordml" xmlns:w16sdtdh="http://schemas.microsoft.com/office/word/2020/wordml/sdtdatahash" xmlns:w16se="http://schemas.microsoft.com/office/word/2015/wordml/symex" xmlns:wpg="http://schemas.microsoft.com/office/word/2010/wordprocessingGroup" xmlns:wpi="http://schemas.microsoft.com/office/word/2010/wordprocessingInk" xmlns:wne="http://schemas.microsoft.com/office/word/2006/wordml" xmlns:wps="http://schemas.microsoft.com/office/word/2010/wordprocessingShape" mc:Ignorable="w14 w15 w16se w16cid w16 w16cex w16sdtdh wp14">
+  <w:p>
+    <w:pPr>
+      <w:pStyle w:val="Header"/>
+    </w:pPr>
+    <w:r>
+      <w:rPr>
+        <w:noProof/>
+      </w:rPr>
+      <w:pict w14:anchorId="6B28E181">
+        <v:shapetype id="_x0000_t136" coordsize="21600,21600" o:spt="136" adj="10800" path="m@7,l@8,m@5,21600l@6,21600e">
+          <v:formulas>
+            <v:f eqn="sum #0 0 10800"/>
+            <v:f eqn="prod #0 2 1"/>
+            <v:f eqn="sum 21600 0 @1"/>
+            <v:f eqn="sum 0 0 @2"/>
+            <v:f eqn="sum 21600 0 @3"/>
+            <v:f eqn="if @0 @3 0"/>
+            <v:f eqn="if @0 21600 @1"/>
+            <v:f eqn="if @0 0 @2"/>
+            <v:f eqn="if @0 @4 21600"/>
+            <v:f eqn="mid @5 @6"/>
+            <v:f eqn="mid @8 @5"/>
+            <v:f eqn="mid @7 @8"/>
+            <v:f eqn="mid @6 @7"/>
+            <v:f eqn="sum @6 0 @5"/>
+          </v:formulas>
+          <v:path textpathok="t" o:connecttype="custom" o:connectlocs="@9,0;@10,10800;@11,21600;@12,10800" o:connectangles="270,180,90,0"/>
+          <v:textpath on="t" fitshape="t"/>
+          <v:handles>
+            <v:h position="#0,bottomRight" xrange="6629,14971"/>
+          </v:handles>
+          <o:lock v:ext="edit" text="t" shapetype="t"/>
+        </v:shapetype>
+        <v:shape id="PowerPlusWaterMarkObject72146078" o:spid="_x0000_s1029" type="#_x0000_t136" style="position:absolute;margin-left:0;margin-top:0;width:412.4pt;height:247.45pt;rotation:315;z-index:-251657216;mso-position-horizontal:center;mso-position-horizontal-relative:margin;mso-position-vertical:center;mso-position-vertical-relative:margin" o:allowincell="f" fillcolor="#cfcdcd [2894]" stroked="f">
+          <v:fill opacity=".5"/>
+          <v:textpath style="font-family:&quot;Calibri&quot;;font-size:1pt" string="DRAFT"/>
+        </v:shape>
+      </w:pict>
+    </w:r>
+  </w:p>
+</w:hdr>
 </file>
 
 <file path=word/numbering.xml><?xml version="1.0" encoding="utf-8"?>
@@ -2267,6 +2536,50 @@
       <w:contextualSpacing/>
     </w:pPr>
   </w:style>
+  <w:style w:type="paragraph" w:styleId="Header">
+    <w:name w:val="header"/>
+    <w:basedOn w:val="Normal"/>
+    <w:link w:val="HeaderChar"/>
+    <w:uiPriority w:val="99"/>
+    <w:unhideWhenUsed/>
+    <w:rsid w:val="00C21F8B"/>
+    <w:pPr>
+      <w:tabs>
+        <w:tab w:val="center" w:pos="4680"/>
+        <w:tab w:val="right" w:pos="9360"/>
+      </w:tabs>
+      <w:spacing w:after="0" w:line="240" w:lineRule="auto"/>
+    </w:pPr>
+  </w:style>
+  <w:style w:type="character" w:customStyle="1" w:styleId="HeaderChar">
+    <w:name w:val="Header Char"/>
+    <w:basedOn w:val="DefaultParagraphFont"/>
+    <w:link w:val="Header"/>
+    <w:uiPriority w:val="99"/>
+    <w:rsid w:val="00C21F8B"/>
+  </w:style>
+  <w:style w:type="paragraph" w:styleId="Footer">
+    <w:name w:val="footer"/>
+    <w:basedOn w:val="Normal"/>
+    <w:link w:val="FooterChar"/>
+    <w:uiPriority w:val="99"/>
+    <w:unhideWhenUsed/>
+    <w:rsid w:val="00C21F8B"/>
+    <w:pPr>
+      <w:tabs>
+        <w:tab w:val="center" w:pos="4680"/>
+        <w:tab w:val="right" w:pos="9360"/>
+      </w:tabs>
+      <w:spacing w:after="0" w:line="240" w:lineRule="auto"/>
+    </w:pPr>
+  </w:style>
+  <w:style w:type="character" w:customStyle="1" w:styleId="FooterChar">
+    <w:name w:val="Footer Char"/>
+    <w:basedOn w:val="DefaultParagraphFont"/>
+    <w:link w:val="Footer"/>
+    <w:uiPriority w:val="99"/>
+    <w:rsid w:val="00C21F8B"/>
+  </w:style>
 </w:styles>
 </file>
 
@@ -2496,8 +2809,8 @@
   </w:compat>
   <w:rsids>
     <w:rsidRoot w:val="00C04450"/>
+    <w:rsid w:val="00871841"/>
     <w:rsid w:val="00C04450"/>
-    <w:rsid w:val="00F57ACF"/>
   </w:rsids>
   <m:mathPr>
     <m:mathFont m:val="Cambria Math"/>

</xml_diff>

<commit_message>
more screenshots and additions to manual
</commit_message>
<xml_diff>
--- a/uBITX_Settings_Editor/uBITX Settings Editor User Manual.docx
+++ b/uBITX_Settings_Editor/uBITX Settings Editor User Manual.docx
@@ -109,7 +109,6 @@
                         <w:szCs w:val="88"/>
                       </w:rPr>
                     </w:pPr>
-                    <w:proofErr w:type="spellStart"/>
                     <w:r>
                       <w:rPr>
                         <w:rFonts w:asciiTheme="majorHAnsi" w:eastAsiaTheme="majorEastAsia" w:hAnsiTheme="majorHAnsi" w:cstheme="majorBidi"/>
@@ -117,17 +116,7 @@
                         <w:sz w:val="88"/>
                         <w:szCs w:val="88"/>
                       </w:rPr>
-                      <w:t>uBTIX</w:t>
-                    </w:r>
-                    <w:proofErr w:type="spellEnd"/>
-                    <w:r>
-                      <w:rPr>
-                        <w:rFonts w:asciiTheme="majorHAnsi" w:eastAsiaTheme="majorEastAsia" w:hAnsiTheme="majorHAnsi" w:cstheme="majorBidi"/>
-                        <w:color w:val="4472C4" w:themeColor="accent1"/>
-                        <w:sz w:val="88"/>
-                        <w:szCs w:val="88"/>
-                      </w:rPr>
-                      <w:t xml:space="preserve"> Settings Editor User Manual</w:t>
+                      <w:t>uBTIX Settings Editor User Manual</w:t>
                     </w:r>
                     <w:r>
                       <w:rPr>
@@ -184,25 +173,7 @@
                         <w:sz w:val="24"/>
                         <w:szCs w:val="24"/>
                       </w:rPr>
-                      <w:t xml:space="preserve">A Guide to getting the most out of your </w:t>
-                    </w:r>
-                    <w:proofErr w:type="spellStart"/>
-                    <w:r>
-                      <w:rPr>
-                        <w:color w:val="2F5496" w:themeColor="accent1" w:themeShade="BF"/>
-                        <w:sz w:val="24"/>
-                        <w:szCs w:val="24"/>
-                      </w:rPr>
-                      <w:t>uBITX</w:t>
-                    </w:r>
-                    <w:proofErr w:type="spellEnd"/>
-                    <w:r>
-                      <w:rPr>
-                        <w:color w:val="2F5496" w:themeColor="accent1" w:themeShade="BF"/>
-                        <w:sz w:val="24"/>
-                        <w:szCs w:val="24"/>
-                      </w:rPr>
-                      <w:t xml:space="preserve"> running the KD8CEC Software</w:t>
+                      <w:t>A Guide to getting the most out of your uBITX running the KD8CEC Software</w:t>
                     </w:r>
                   </w:p>
                 </w:tc>
@@ -336,23 +307,7 @@
     </w:p>
     <w:p>
       <w:r>
-        <w:t xml:space="preserve">I had not originally planned to write the </w:t>
-      </w:r>
-      <w:proofErr w:type="spellStart"/>
-      <w:r>
-        <w:t>uBITX</w:t>
-      </w:r>
-      <w:proofErr w:type="spellEnd"/>
-      <w:r>
-        <w:t xml:space="preserve"> Settings Editor. My big plan was to first port the KD8CEC software from its lowly home on the Arduino Nano to faster and more modern processors. My hope was that by breaking free of the constraints of the Nano, I would open the door to not only a much needed restructuring of the code, but also make it possible for more contributors to extend its functionality. And just perhaps, this software could turn into a widely used, open source ham radio code that might also embrace future </w:t>
-      </w:r>
-      <w:proofErr w:type="spellStart"/>
-      <w:r>
-        <w:t>uBITX</w:t>
-      </w:r>
-      <w:proofErr w:type="spellEnd"/>
-      <w:r>
-        <w:t xml:space="preserve"> architectures or even radios designed and build by others. </w:t>
+        <w:t xml:space="preserve">I had not originally planned to write the uBITX Settings Editor. My big plan was to first port the KD8CEC software from its lowly home on the Arduino Nano to faster and more modern processors. My hope was that by breaking free of the constraints of the Nano, I would open the door to not only a much needed restructuring of the code, but also make it possible for more contributors to extend its functionality. And just perhaps, this software could turn into a widely used, open source ham radio code that might also embrace future uBITX architectures or even radios designed and build by others. </w:t>
       </w:r>
     </w:p>
     <w:p>
@@ -362,47 +317,7 @@
     </w:p>
     <w:p>
       <w:r>
-        <w:t xml:space="preserve">Unfortunately, as I was in the middle of porting the KD8CEC software to the Arduino BLE (all ready had it working on the Arduino IOT), I discovered that the original </w:t>
-      </w:r>
-      <w:proofErr w:type="spellStart"/>
-      <w:r>
-        <w:t>uBITX</w:t>
-      </w:r>
-      <w:proofErr w:type="spellEnd"/>
-      <w:r>
-        <w:t xml:space="preserve"> Memory Manager refused to talk to the </w:t>
-      </w:r>
-      <w:proofErr w:type="spellStart"/>
-      <w:r>
-        <w:t>uBITX</w:t>
-      </w:r>
-      <w:proofErr w:type="spellEnd"/>
-      <w:r>
-        <w:t xml:space="preserve"> with the BLE.  Initially, I assume it was my issue and kept going. But then I found that the </w:t>
-      </w:r>
-      <w:proofErr w:type="spellStart"/>
-      <w:r>
-        <w:t>uBITX</w:t>
-      </w:r>
-      <w:proofErr w:type="spellEnd"/>
-      <w:r>
-        <w:t xml:space="preserve"> Memory Manager didn’t like the Arduino RP Connect (a </w:t>
-      </w:r>
-      <w:proofErr w:type="spellStart"/>
-      <w:r>
-        <w:t>RaspberryPi</w:t>
-      </w:r>
-      <w:proofErr w:type="spellEnd"/>
-      <w:r>
-        <w:t xml:space="preserve"> Pico in an Arduino package) either. But then I found it liked the Teensy. </w:t>
-      </w:r>
-      <w:proofErr w:type="gramStart"/>
-      <w:r>
-        <w:t>So</w:t>
-      </w:r>
-      <w:proofErr w:type="gramEnd"/>
-      <w:r>
-        <w:t xml:space="preserve"> what was going on here?</w:t>
+        <w:t>Unfortunately, as I was in the middle of porting the KD8CEC software to the Arduino BLE (all ready had it working on the Arduino IOT), I discovered that the original uBITX Memory Manager refused to talk to the uBITX with the BLE.  Initially, I assume it was my issue and kept going. But then I found that the uBITX Memory Manager didn’t like the Arduino RP Connect (a RaspberryPi Pico in an Arduino package) either. But then I found it liked the Teensy. So what was going on here?</w:t>
       </w:r>
       <w:r>
         <w:t xml:space="preserve"> </w:t>
@@ -413,63 +328,24 @@
     </w:p>
     <w:p/>
     <w:p>
-      <w:proofErr w:type="spellStart"/>
-      <w:r>
-        <w:t>uBTIX</w:t>
-      </w:r>
-      <w:proofErr w:type="spellEnd"/>
-      <w:r>
-        <w:t xml:space="preserve"> Settings Editor User Manual</w:t>
+      <w:r>
+        <w:t>uBTIX Settings Editor User Manual</w:t>
       </w:r>
     </w:p>
     <w:p/>
     <w:p>
       <w:r>
-        <w:t xml:space="preserve">A Guide to getting the most out of your </w:t>
-      </w:r>
-      <w:proofErr w:type="spellStart"/>
-      <w:r>
-        <w:t>uBITX</w:t>
-      </w:r>
-      <w:proofErr w:type="spellEnd"/>
-      <w:r>
-        <w:t xml:space="preserve"> running the KD8CEC Software</w:t>
-      </w:r>
-    </w:p>
-    <w:p>
-      <w:proofErr w:type="spellStart"/>
+        <w:t>A Guide to getting the most out of your uBITX running the KD8CEC Software</w:t>
+      </w:r>
+    </w:p>
+    <w:p>
       <w:r>
         <w:t>ermark</w:t>
       </w:r>
-      <w:proofErr w:type="spellEnd"/>
-    </w:p>
-    <w:p>
-      <w:r>
-        <w:t xml:space="preserve">The problem was that Dr. Lee never released the source code to the </w:t>
-      </w:r>
-      <w:proofErr w:type="spellStart"/>
-      <w:r>
-        <w:t>uBITX</w:t>
-      </w:r>
-      <w:proofErr w:type="spellEnd"/>
-      <w:r>
-        <w:t xml:space="preserve"> Memory Manager. </w:t>
-      </w:r>
-      <w:proofErr w:type="gramStart"/>
-      <w:r>
-        <w:t>So</w:t>
-      </w:r>
-      <w:proofErr w:type="gramEnd"/>
-      <w:r>
-        <w:t xml:space="preserve"> I couldn’t debug the problem. And if I didn’t have a working </w:t>
-      </w:r>
-      <w:proofErr w:type="spellStart"/>
-      <w:r>
-        <w:t>uBITX</w:t>
-      </w:r>
-      <w:proofErr w:type="spellEnd"/>
-      <w:r>
-        <w:t xml:space="preserve"> Memory Manager, then no one would want to use KD8CEC running on a Raspberry Pi Pico or </w:t>
+    </w:p>
+    <w:p>
+      <w:r>
+        <w:t xml:space="preserve">The problem was that Dr. Lee never released the source code to the uBITX Memory Manager. So I couldn’t debug the problem. And if I didn’t have a working uBITX Memory Manager, then no one would want to use KD8CEC running on a Raspberry Pi Pico or </w:t>
       </w:r>
       <w:r>
         <w:t>any other processor. And there was a real possibility that as the KD8CEC software evolved the two pieces of software would increasingly become unwilling to communicate.</w:t>
@@ -477,15 +353,7 @@
     </w:p>
     <w:p>
       <w:r>
-        <w:t xml:space="preserve">That left me no choice but to rewrite the </w:t>
-      </w:r>
-      <w:proofErr w:type="spellStart"/>
-      <w:r>
-        <w:t>uBITX</w:t>
-      </w:r>
-      <w:proofErr w:type="spellEnd"/>
-      <w:r>
-        <w:t xml:space="preserve"> Memory Manager if I wanted to proceed with the big plans for the KD8CEC software.</w:t>
+        <w:t>That left me no choice but to rewrite the uBITX Memory Manager if I wanted to proceed with the big plans for the KD8CEC software.</w:t>
       </w:r>
       <w:r>
         <w:t xml:space="preserve"> </w:t>
@@ -493,46 +361,17 @@
     </w:p>
     <w:p>
       <w:r>
-        <w:t xml:space="preserve">Initially, I tried to constrain the problem. Within about a month of work, I had two programs that could read/write to the </w:t>
-      </w:r>
-      <w:proofErr w:type="spellStart"/>
-      <w:r>
-        <w:t>EEProm</w:t>
-      </w:r>
-      <w:proofErr w:type="spellEnd"/>
-      <w:r>
-        <w:t xml:space="preserve"> with a human readable and editable XML file as the save file format. Unfortunately, after making some stupid typo errors while I was editing my own XML files, I came to the conclusion that this was not a satisfactory solution. </w:t>
-      </w:r>
-    </w:p>
-    <w:p>
-      <w:r>
-        <w:t xml:space="preserve">So the scope of the problem increased to embrace a more human friendly application with a graphical user interface.  This </w:t>
-      </w:r>
-      <w:proofErr w:type="gramStart"/>
-      <w:r>
-        <w:t>actually increased</w:t>
-      </w:r>
-      <w:proofErr w:type="gramEnd"/>
-      <w:r>
-        <w:t xml:space="preserve"> the scope by multiple factors. Not only is designing a GUI hard (both in design and coding), it also means understanding what was really going on at a much deeper level. The lack of source to the </w:t>
-      </w:r>
-      <w:proofErr w:type="spellStart"/>
-      <w:r>
-        <w:t>uBITX</w:t>
-      </w:r>
-      <w:proofErr w:type="spellEnd"/>
-      <w:r>
-        <w:t xml:space="preserve"> Memory Editor made this task harder as I had to black box  it and change inputs, see what the outputs were generated, and then go look in the KD8CEC code to see what really happened.</w:t>
-      </w:r>
-    </w:p>
-    <w:p>
-      <w:proofErr w:type="gramStart"/>
-      <w:r>
-        <w:t>So</w:t>
-      </w:r>
-      <w:proofErr w:type="gramEnd"/>
-      <w:r>
-        <w:t xml:space="preserve"> 5 months later…</w:t>
+        <w:t xml:space="preserve">Initially, I tried to constrain the problem. Within about a month of work, I had two programs that could read/write to the EEProm with a human readable and editable XML file as the save file format. Unfortunately, after making some stupid typo errors while I was editing my own XML files, I came to the conclusion that this was not a satisfactory solution. </w:t>
+      </w:r>
+    </w:p>
+    <w:p>
+      <w:r>
+        <w:t>So the scope of the problem increased to embrace a more human friendly application with a graphical user interface.  This actually increased the scope by multiple factors. Not only is designing a GUI hard (both in design and coding), it also means understanding what was really going on at a much deeper level. The lack of source to the uBITX Memory Editor made this task harder as I had to black box  it and change inputs, see what the outputs were generated, and then go look in the KD8CEC code to see what really happened.</w:t>
+      </w:r>
+    </w:p>
+    <w:p>
+      <w:r>
+        <w:t>So 5 months later…</w:t>
       </w:r>
     </w:p>
     <w:p>
@@ -544,23 +383,7 @@
         <w:t xml:space="preserve">have </w:t>
       </w:r>
       <w:r>
-        <w:t xml:space="preserve">finished the Beta version of the new </w:t>
-      </w:r>
-      <w:proofErr w:type="spellStart"/>
-      <w:r>
-        <w:t>uBITX</w:t>
-      </w:r>
-      <w:proofErr w:type="spellEnd"/>
-      <w:r>
-        <w:t xml:space="preserve"> Settings Editor. I believe it is a great leap forward. Not only is it open source, a better organized GUI, but it is also available on MacOS and Linux in addition to the original Windows platform hosted the </w:t>
-      </w:r>
-      <w:proofErr w:type="spellStart"/>
-      <w:r>
-        <w:t>uBTIX</w:t>
-      </w:r>
-      <w:proofErr w:type="spellEnd"/>
-      <w:r>
-        <w:t xml:space="preserve"> Memory Manager.</w:t>
+        <w:t>finished the Beta version of the new uBITX Settings Editor. I believe it is a great leap forward. Not only is it open source, a better organized GUI, but it is also available on MacOS and Linux in addition to the original Windows platform hosted the uBTIX Memory Manager.</w:t>
       </w:r>
       <w:r>
         <w:t xml:space="preserve"> </w:t>
@@ -595,64 +418,19 @@
     </w:p>
     <w:p>
       <w:r>
-        <w:t xml:space="preserve">The heard of the </w:t>
-      </w:r>
-      <w:proofErr w:type="spellStart"/>
-      <w:r>
-        <w:t>uBITX</w:t>
-      </w:r>
-      <w:proofErr w:type="spellEnd"/>
-      <w:r>
-        <w:t xml:space="preserve"> transceiver is a microcontroller (MCU</w:t>
-      </w:r>
-      <w:proofErr w:type="gramStart"/>
-      <w:r>
-        <w:t>)</w:t>
+        <w:t>The heard of the uBITX transceiver is a microcontroller (MCU)</w:t>
       </w:r>
       <w:r>
         <w:t xml:space="preserve"> </w:t>
       </w:r>
       <w:r>
-        <w:t>.</w:t>
-      </w:r>
-      <w:proofErr w:type="gramEnd"/>
-      <w:r>
-        <w:t xml:space="preserve"> The </w:t>
-      </w:r>
-      <w:proofErr w:type="spellStart"/>
-      <w:r>
-        <w:t>uBITX</w:t>
-      </w:r>
-      <w:proofErr w:type="spellEnd"/>
-      <w:r>
-        <w:t xml:space="preserve"> is manufactured by HF Signals (https://www.hfsignals.com/) using an Arduino Nano V3 MCU. The MCU includes flash memory of approximately 32kb as well as </w:t>
-      </w:r>
-      <w:proofErr w:type="gramStart"/>
-      <w:r>
-        <w:t>an</w:t>
-      </w:r>
-      <w:proofErr w:type="gramEnd"/>
-      <w:r>
-        <w:t xml:space="preserve"> 1024 bytes of Electrically Erasable Programmable Read-Only Memory (EEPROM). The flash memory holds the firmware or program where as the EEPROM is used to store settings (</w:t>
-      </w:r>
-      <w:proofErr w:type="gramStart"/>
-      <w:r>
-        <w:t>e.g.</w:t>
-      </w:r>
-      <w:proofErr w:type="gramEnd"/>
-      <w:r>
-        <w:t xml:space="preserve"> calibration information, last used frequencies and modes, tuning rates, etc.).</w:t>
-      </w:r>
-    </w:p>
-    <w:p>
-      <w:r>
-        <w:t xml:space="preserve">Although functional, the original firmware provided by HF Signals only supported a </w:t>
-      </w:r>
-      <w:proofErr w:type="gramStart"/>
-      <w:r>
-        <w:t>2 line</w:t>
-      </w:r>
-      <w:proofErr w:type="gramEnd"/>
+        <w:t>. The uBITX is manufactured by HF Signals (https://www.hfsignals.com/) using an Arduino Nano V3 MCU. The MCU includes flash memory of approximately 32kb as well as an 1024 bytes of Electrically Erasable Programmable Read-Only Memory (EEPROM). The flash memory holds the firmware or program where as the EEPROM is used to store settings (e.g. calibration information, last used frequencies and modes, tuning rates, etc.).</w:t>
+      </w:r>
+    </w:p>
+    <w:p>
+      <w:r>
+        <w:t>Although functional, the original firmware provided by HF Signals only supported a 2 line</w:t>
+      </w:r>
       <w:r>
         <w:t xml:space="preserve"> character</w:t>
       </w:r>
@@ -663,15 +441,7 @@
         <w:t xml:space="preserve">(we will refer to it as KD8CEC throughout this manual) </w:t>
       </w:r>
       <w:r>
-        <w:t xml:space="preserve">that provided a graphical user interface that used the screens from </w:t>
-      </w:r>
-      <w:proofErr w:type="spellStart"/>
-      <w:r>
-        <w:t>Nextion</w:t>
-      </w:r>
-      <w:proofErr w:type="spellEnd"/>
-      <w:r>
-        <w:t>.</w:t>
+        <w:t>that provided a graphical user interface that used the screens from Nextion.</w:t>
       </w:r>
       <w:r>
         <w:t xml:space="preserve"> His efforts are documented in a blog format at</w:t>
@@ -693,15 +463,7 @@
     </w:p>
     <w:p>
       <w:r>
-        <w:t xml:space="preserve">The “eye candy” and enhanced functionality of the KD8CEC software is what first catches the attention of most hams. However, what many miss is that the KD8CEC software is of limited value without a tool to easily tailor it to the users needs. Sure you can set the CW </w:t>
-      </w:r>
-      <w:proofErr w:type="spellStart"/>
-      <w:r>
-        <w:t>keyer</w:t>
-      </w:r>
-      <w:proofErr w:type="spellEnd"/>
-      <w:r>
-        <w:t xml:space="preserve"> speed through the GUI (you will sometimes equivalently referring to this as the “UX” which stands for User Experience), but suppose you need to</w:t>
+        <w:t>The “eye candy” and enhanced functionality of the KD8CEC software is what first catches the attention of most hams. However, what many miss is that the KD8CEC software is of limited value without a tool to easily tailor it to the users needs. Sure you can set the CW keyer speed through the GUI (you will sometimes equivalently referring to this as the “UX” which stands for User Experience), but suppose you need to</w:t>
       </w:r>
       <w:r>
         <w:t>:</w:t>
@@ -728,23 +490,7 @@
         </w:numPr>
       </w:pPr>
       <w:r>
-        <w:t xml:space="preserve">to use the automated </w:t>
-      </w:r>
-      <w:proofErr w:type="spellStart"/>
-      <w:r>
-        <w:t>keyer</w:t>
-      </w:r>
-      <w:proofErr w:type="spellEnd"/>
-      <w:r>
-        <w:t xml:space="preserve"> that is part of KD8CEC and you want to define the “canned message” (i.e., CQ </w:t>
-      </w:r>
-      <w:proofErr w:type="spellStart"/>
-      <w:r>
-        <w:t>CQ</w:t>
-      </w:r>
-      <w:proofErr w:type="spellEnd"/>
-      <w:r>
-        <w:t xml:space="preserve"> DE…). </w:t>
+        <w:t xml:space="preserve">to use the automated keyer that is part of KD8CEC and you want to define the “canned message” (i.e., CQ CQ DE…). </w:t>
       </w:r>
     </w:p>
     <w:p>
@@ -756,15 +502,7 @@
         </w:numPr>
       </w:pPr>
       <w:r>
-        <w:t xml:space="preserve">use the </w:t>
-      </w:r>
-      <w:proofErr w:type="spellStart"/>
-      <w:r>
-        <w:t>uBITX</w:t>
-      </w:r>
-      <w:proofErr w:type="spellEnd"/>
-      <w:r>
-        <w:t xml:space="preserve"> as a WSPR beacon. </w:t>
+        <w:t xml:space="preserve">use the uBITX as a WSPR beacon. </w:t>
       </w:r>
     </w:p>
     <w:p>
@@ -784,45 +522,13 @@
         <w:ind w:left="45"/>
       </w:pPr>
       <w:r>
-        <w:t xml:space="preserve">Or you get the idea… You can’t practically do this at the Radio. That is where you need a tool to tailor the </w:t>
-      </w:r>
-      <w:proofErr w:type="spellStart"/>
-      <w:r>
-        <w:t>setings</w:t>
-      </w:r>
-      <w:proofErr w:type="spellEnd"/>
-      <w:r>
-        <w:t xml:space="preserve"> of the </w:t>
-      </w:r>
-      <w:proofErr w:type="spellStart"/>
-      <w:r>
-        <w:t>uBITX</w:t>
-      </w:r>
-      <w:proofErr w:type="spellEnd"/>
-      <w:r>
-        <w:t xml:space="preserve"> to meet your needs. Originally, Dr. Lee wrote the </w:t>
-      </w:r>
-      <w:proofErr w:type="spellStart"/>
-      <w:r>
-        <w:t>uBITX</w:t>
-      </w:r>
-      <w:proofErr w:type="spellEnd"/>
-      <w:r>
-        <w:t xml:space="preserve"> Memory Manager (</w:t>
-      </w:r>
-      <w:r>
-        <w:t xml:space="preserve">available at: </w:t>
-      </w:r>
-      <w:proofErr w:type="gramStart"/>
-      <w:r>
-        <w:t xml:space="preserve">https://github.com/phdlee/ubitx </w:t>
-      </w:r>
-      <w:r>
-        <w:t>)</w:t>
-      </w:r>
-      <w:proofErr w:type="gramEnd"/>
-      <w:r>
-        <w:t xml:space="preserve"> and kept it updated as he added new functionality. However, for reasons that I discussed in the Preface, that code has “virtually rotted” and it was time for a rewrite.</w:t>
+        <w:t>Or you get the idea… You can’t practically do this at the Radio. That is where you need a tool to tailor the setings of the uBITX to meet your needs. Originally, Dr. Lee wrote the uBITX Memory Manager (</w:t>
+      </w:r>
+      <w:r>
+        <w:t xml:space="preserve">available at: https://github.com/phdlee/ubitx </w:t>
+      </w:r>
+      <w:r>
+        <w:t>) and kept it updated as he added new functionality. However, for reasons that I discussed in the Preface, that code has “virtually rotted” and it was time for a rewrite.</w:t>
       </w:r>
     </w:p>
     <w:p>
@@ -830,26 +536,10 @@
         <w:ind w:left="45"/>
       </w:pPr>
       <w:r>
-        <w:t>This document is the user manual for my rewrite of this software. I have attached the name “</w:t>
-      </w:r>
-      <w:proofErr w:type="spellStart"/>
-      <w:r>
-        <w:t>uBITX</w:t>
-      </w:r>
-      <w:proofErr w:type="spellEnd"/>
-      <w:r>
-        <w:t xml:space="preserve"> Settings Editor</w:t>
-      </w:r>
-      <w:proofErr w:type="gramStart"/>
-      <w:r>
-        <w:t xml:space="preserve">’ </w:t>
-      </w:r>
-      <w:r>
-        <w:t xml:space="preserve"> (</w:t>
-      </w:r>
-      <w:proofErr w:type="gramEnd"/>
-      <w:r>
-        <w:t>lets refer to it as the “SE” from now on) to</w:t>
+        <w:t xml:space="preserve">This document is the user manual for my rewrite of this software. I have attached the name “uBITX Settings Editor’ </w:t>
+      </w:r>
+      <w:r>
+        <w:t xml:space="preserve"> (lets refer to it as the “SE” from now on) to</w:t>
       </w:r>
       <w:r>
         <w:t xml:space="preserve"> it because that seemed to provide a clearer communication on its purpose.</w:t>
@@ -942,17 +632,7 @@
     </w:p>
     <w:p>
       <w:r>
-        <w:t xml:space="preserve">A lot of empty space, right? </w:t>
-      </w:r>
-      <w:proofErr w:type="spellStart"/>
-      <w:proofErr w:type="gramStart"/>
-      <w:r>
-        <w:t>Lets</w:t>
-      </w:r>
-      <w:proofErr w:type="spellEnd"/>
-      <w:proofErr w:type="gramEnd"/>
-      <w:r>
-        <w:t xml:space="preserve"> look at the top left section.</w:t>
+        <w:t>A lot of empty space, right? Lets look at the top left section.</w:t>
       </w:r>
     </w:p>
     <w:p>
@@ -997,31 +677,7 @@
     <w:p/>
     <w:p>
       <w:r>
-        <w:t xml:space="preserve">This is where you select the source for all your </w:t>
-      </w:r>
-      <w:proofErr w:type="spellStart"/>
-      <w:r>
-        <w:t>uBITX</w:t>
-      </w:r>
-      <w:proofErr w:type="spellEnd"/>
-      <w:r>
-        <w:t xml:space="preserve"> settings. The most common choice is that you will read it from the </w:t>
-      </w:r>
-      <w:proofErr w:type="spellStart"/>
-      <w:r>
-        <w:t>uBITX</w:t>
-      </w:r>
-      <w:proofErr w:type="spellEnd"/>
-      <w:r>
-        <w:t xml:space="preserve"> itself. And that is the default as the </w:t>
-      </w:r>
-      <w:proofErr w:type="spellStart"/>
-      <w:r>
-        <w:t>uBITX</w:t>
-      </w:r>
-      <w:proofErr w:type="spellEnd"/>
-      <w:r>
-        <w:t xml:space="preserve"> “button” is selected.</w:t>
+        <w:t>This is where you select the source for all your uBITX settings. The most common choice is that you will read it from the uBITX itself. And that is the default as the uBITX “button” is selected.</w:t>
       </w:r>
       <w:r>
         <w:t xml:space="preserve"> </w:t>
@@ -1097,36 +753,12 @@
         <w:t>which com port</w:t>
       </w:r>
       <w:r>
-        <w:t xml:space="preserve"> corresponds to your radio. On Windows, the old trick is to start the “Device Manager”, go to the Com port section and plug in your radio. And the new one is the winner. I suspect there are similar tricks for the </w:t>
-      </w:r>
-      <w:proofErr w:type="gramStart"/>
-      <w:r>
-        <w:t>other  platforms</w:t>
-      </w:r>
-      <w:proofErr w:type="gramEnd"/>
-      <w:r>
-        <w:t xml:space="preserve"> (including guessing and when guessing right, writing it down for the future), but finding these tricks is left as an exercise for you. </w:t>
-      </w:r>
-    </w:p>
-    <w:p>
-      <w:r>
-        <w:t xml:space="preserve">So why do you want to read your input from a file? Well, you really should backup your </w:t>
-      </w:r>
-      <w:proofErr w:type="spellStart"/>
-      <w:r>
-        <w:t>uBITX</w:t>
-      </w:r>
-      <w:proofErr w:type="spellEnd"/>
-      <w:r>
-        <w:t xml:space="preserve"> </w:t>
-      </w:r>
-      <w:proofErr w:type="gramStart"/>
-      <w:r>
-        <w:t>settings</w:t>
-      </w:r>
-      <w:proofErr w:type="gramEnd"/>
-      <w:r>
-        <w:t xml:space="preserve"> right? And perhaps you switch processors in the future and want to restore your settings? Or maybe even your processor dies. You will never regret having a backup, but not having one when you need it can be disappointing.</w:t>
+        <w:t xml:space="preserve"> corresponds to your radio. On Windows, the old trick is to start the “Device Manager”, go to the Com port section and plug in your radio. And the new one is the winner. I suspect there are similar tricks for the other  platforms (including guessing and when guessing right, writing it down for the future), but finding these tricks is left as an exercise for you. </w:t>
+      </w:r>
+    </w:p>
+    <w:p>
+      <w:r>
+        <w:t>So why do you want to read your input from a file? Well, you really should backup your uBITX settings right? And perhaps you switch processors in the future and want to restore your settings? Or maybe even your processor dies. You will never regret having a backup, but not having one when you need it can be disappointing.</w:t>
       </w:r>
     </w:p>
     <w:p>
@@ -1184,23 +816,7 @@
     <w:p>
       <w:r>
         <w:lastRenderedPageBreak/>
-        <w:t xml:space="preserve">As the SE reads in your settings, you will start to see action in the area called “Log” that is on your right. For example, the following Log </w:t>
-      </w:r>
-      <w:proofErr w:type="spellStart"/>
-      <w:r>
-        <w:t>snipit</w:t>
-      </w:r>
-      <w:proofErr w:type="spellEnd"/>
-      <w:r>
-        <w:t xml:space="preserve"> was the result of reading the settings from a </w:t>
-      </w:r>
-      <w:proofErr w:type="spellStart"/>
-      <w:r>
-        <w:t>uBITX</w:t>
-      </w:r>
-      <w:proofErr w:type="spellEnd"/>
-      <w:r>
-        <w:t>:</w:t>
+        <w:t>As the SE reads in your settings, you will start to see action in the area called “Log” that is on your right. For example, the following Log snipit was the result of reading the settings from a uBITX:</w:t>
       </w:r>
     </w:p>
     <w:p>
@@ -1250,15 +866,7 @@
     </w:p>
     <w:p>
       <w:r>
-        <w:t xml:space="preserve">But don’t miss that button on the top right: “Copy Log </w:t>
-      </w:r>
-      <w:proofErr w:type="gramStart"/>
-      <w:r>
-        <w:t>To</w:t>
-      </w:r>
-      <w:proofErr w:type="gramEnd"/>
-      <w:r>
-        <w:t xml:space="preserve"> Clipboard”. If there is ever a problem and you want to help me find the problem, I will need this log. Click the button and paste it into an email.</w:t>
+        <w:t>But don’t miss that button on the top right: “Copy Log To Clipboard”. If there is ever a problem and you want to help me find the problem, I will need this log. Click the button and paste it into an email.</w:t>
       </w:r>
     </w:p>
     <w:p>
@@ -1333,15 +941,7 @@
     </w:p>
     <w:p>
       <w:r>
-        <w:t xml:space="preserve">Future sections will focus on the contents of each tab separately. Just don’t forget the </w:t>
-      </w:r>
-      <w:proofErr w:type="spellStart"/>
-      <w:r>
-        <w:t>tooltops</w:t>
-      </w:r>
-      <w:proofErr w:type="spellEnd"/>
-      <w:r>
-        <w:t>!</w:t>
+        <w:t>Future sections will focus on the contents of each tab separately. Just don’t forget the tooltops!</w:t>
       </w:r>
     </w:p>
     <w:p>
@@ -1440,54 +1040,14 @@
     <w:p/>
     <w:p>
       <w:r>
-        <w:t xml:space="preserve">Generally, if you read your settings from a </w:t>
-      </w:r>
-      <w:proofErr w:type="spellStart"/>
-      <w:r>
-        <w:t>uBITX</w:t>
-      </w:r>
-      <w:proofErr w:type="spellEnd"/>
-      <w:r>
-        <w:t xml:space="preserve">, you will just write them back to it. However, the separation of the input and output ports does allow you the possibility to read from one </w:t>
-      </w:r>
-      <w:proofErr w:type="spellStart"/>
-      <w:r>
-        <w:t>uBITX</w:t>
-      </w:r>
-      <w:proofErr w:type="spellEnd"/>
-      <w:r>
-        <w:t xml:space="preserve"> and write to another </w:t>
-      </w:r>
-      <w:proofErr w:type="spellStart"/>
-      <w:r>
-        <w:t>uBITX</w:t>
-      </w:r>
-      <w:proofErr w:type="spellEnd"/>
-      <w:r>
-        <w:t xml:space="preserve">!  </w:t>
+        <w:t xml:space="preserve">Generally, if you read your settings from a uBITX, you will just write them back to it. However, the separation of the input and output ports does allow you the possibility to read from one uBITX and write to another uBITX!  </w:t>
       </w:r>
       <w:r>
         <w:rPr>
           <w:b/>
           <w:bCs/>
         </w:rPr>
-        <w:t xml:space="preserve">ONE CAUTION here, the positive protection against overwriting the calibration values when you read from one radio and write to another one is not in place.  </w:t>
-      </w:r>
-      <w:proofErr w:type="gramStart"/>
-      <w:r>
-        <w:rPr>
-          <w:b/>
-          <w:bCs/>
-        </w:rPr>
-        <w:t>So</w:t>
-      </w:r>
-      <w:proofErr w:type="gramEnd"/>
-      <w:r>
-        <w:rPr>
-          <w:b/>
-          <w:bCs/>
-        </w:rPr>
-        <w:t xml:space="preserve"> make sure you record you calibration information before you update your second radio. That way you can restore them later from your notes.</w:t>
+        <w:t>ONE CAUTION here, the positive protection against overwriting the calibration values when you read from one radio and write to another one is not in place.  So make sure you record you calibration information before you update your second radio. That way you can restore them later from your notes.</w:t>
       </w:r>
     </w:p>
     <w:p>
@@ -1593,6 +1153,274 @@
       </w:r>
     </w:p>
     <w:p>
+      <w:r>
+        <w:t xml:space="preserve">The objective of the General Tab was to collect the first settings that a user *should* want to change. Ideally, a user should tweak these settings, save them to his/her uBITX and spend the rest of the day getting to know the uBITX. </w:t>
+      </w:r>
+    </w:p>
+    <w:p/>
+    <w:p>
+      <w:r>
+        <w:drawing>
+          <wp:inline distT="0" distB="0" distL="0" distR="0" wp14:anchorId="14564063" wp14:editId="4BF0D727">
+            <wp:extent cx="5382376" cy="4210638"/>
+            <wp:effectExtent l="0" t="0" r="0" b="0"/>
+            <wp:docPr id="12" name="Picture 12" descr="Graphical user interface, diagram&#10;&#10;Description automatically generated"/>
+            <wp:cNvGraphicFramePr>
+              <a:graphicFrameLocks xmlns:a="http://schemas.openxmlformats.org/drawingml/2006/main" noChangeAspect="1"/>
+            </wp:cNvGraphicFramePr>
+            <a:graphic xmlns:a="http://schemas.openxmlformats.org/drawingml/2006/main">
+              <a:graphicData uri="http://schemas.openxmlformats.org/drawingml/2006/picture">
+                <pic:pic xmlns:pic="http://schemas.openxmlformats.org/drawingml/2006/picture">
+                  <pic:nvPicPr>
+                    <pic:cNvPr id="12" name="Picture 12" descr="Graphical user interface, diagram&#10;&#10;Description automatically generated"/>
+                    <pic:cNvPicPr/>
+                  </pic:nvPicPr>
+                  <pic:blipFill>
+                    <a:blip r:embed="rId18"/>
+                    <a:stretch>
+                      <a:fillRect/>
+                    </a:stretch>
+                  </pic:blipFill>
+                  <pic:spPr>
+                    <a:xfrm>
+                      <a:off x="0" y="0"/>
+                      <a:ext cx="5382376" cy="4210638"/>
+                    </a:xfrm>
+                    <a:prstGeom prst="rect">
+                      <a:avLst/>
+                    </a:prstGeom>
+                  </pic:spPr>
+                </pic:pic>
+              </a:graphicData>
+            </a:graphic>
+          </wp:inline>
+        </w:drawing>
+      </w:r>
+    </w:p>
+    <w:p>
+      <w:r>
+        <w:t xml:space="preserve"> </w:t>
+      </w:r>
+    </w:p>
+    <w:p>
+      <w:r>
+        <w:t xml:space="preserve">The screenshot </w:t>
+      </w:r>
+      <w:r>
+        <w:t>above</w:t>
+      </w:r>
+      <w:r>
+        <w:t xml:space="preserve"> is the </w:t>
+      </w:r>
+      <w:r>
+        <w:rPr>
+          <w:i/>
+          <w:iCs/>
+        </w:rPr>
+        <w:t>top half</w:t>
+      </w:r>
+      <w:r>
+        <w:t xml:space="preserve"> of the General Settings tab.</w:t>
+      </w:r>
+      <w:r>
+        <w:t xml:space="preserve"> The numbers 1,2,3,4 are used to highlight key features.</w:t>
+      </w:r>
+    </w:p>
+    <w:p>
+      <w:pPr>
+        <w:pStyle w:val="ListParagraph"/>
+        <w:numPr>
+          <w:ilvl w:val="0"/>
+          <w:numId w:val="2"/>
+        </w:numPr>
+      </w:pPr>
+      <w:r>
+        <w:t>The first thing any ham should do is to put his Callsign into his radio. You do this on the uBITX by entering your data in this field. As the tooltip will tell you, you can enter up to 18 characters. This should leave enough room for callsigns that need to be qualifies (i.e. AJ6CU/MM if this radio was being used in a portable mode)</w:t>
+      </w:r>
+    </w:p>
+    <w:p>
+      <w:pPr>
+        <w:pStyle w:val="ListParagraph"/>
+        <w:numPr>
+          <w:ilvl w:val="0"/>
+          <w:numId w:val="2"/>
+        </w:numPr>
+      </w:pPr>
+      <w:r>
+        <w:t xml:space="preserve">Most Hams spend a lot of time searching the dial. I heard it referred to on one podcast was that operators are looking for the “party”. </w:t>
+      </w:r>
+      <w:r>
+        <w:t>Next to the 2 are a set of “standard” tuning rates. You can switch between the rates either using the UX of the Nextion based systems or by pushing in the encoder knob for a “long press” and then turning it to the desired step when prompted.</w:t>
+      </w:r>
+    </w:p>
+    <w:p>
+      <w:pPr>
+        <w:pStyle w:val="ListParagraph"/>
+        <w:numPr>
+          <w:ilvl w:val="0"/>
+          <w:numId w:val="3"/>
+        </w:numPr>
+      </w:pPr>
+      <w:r>
+        <w:t xml:space="preserve">KD8CEC does allow you to adjust the tuning rate of your radio. But because of the (ugly) way that the tunings steps are saved in the EEPROM, there are limits to the types of rates you can </w:t>
+      </w:r>
+      <w:r>
+        <w:lastRenderedPageBreak/>
+        <w:t xml:space="preserve">input.  The rule is that the first two digits (left most) for every tuning step, must be between 0 and 60. So for example, in the above </w:t>
+      </w:r>
+      <w:r>
+        <w:t xml:space="preserve">screenshot, 50 would be a fine step for tuning step 3. And even 60. But 61 would be forbidden.  Similarly, in tuning step#4, 600 would be fine, but 601 would not. This was the result of a devious byte saving trick where one byte holds both the significant digits (0-60) and the multiplier (i.e. x1, x10, x100, x1000, etc.) Do yourself a favor and just select one of the standard step ranges. They will be fin. BTW every set of tuning steps read in from the EEPROM is classified as “Custom” even though they might be a standard rate. Not a bug, just planned that way to simplify implementation. </w:t>
+      </w:r>
+      <w:r>
+        <w:rPr>
+          <mc:AlternateContent>
+            <mc:Choice Requires="w16se"/>
+            <mc:Fallback>
+              <w:rFonts w:ascii="Segoe UI Emoji" w:eastAsia="Segoe UI Emoji" w:hAnsi="Segoe UI Emoji" w:cs="Segoe UI Emoji"/>
+            </mc:Fallback>
+          </mc:AlternateContent>
+        </w:rPr>
+        <mc:AlternateContent>
+          <mc:Choice Requires="w16se">
+            <w16se:symEx w16se:font="Segoe UI Emoji" w16se:char="1F609"/>
+          </mc:Choice>
+          <mc:Fallback>
+            <w:t>😉</w:t>
+          </mc:Fallback>
+        </mc:AlternateContent>
+      </w:r>
+    </w:p>
+    <w:p>
+      <w:pPr>
+        <w:pStyle w:val="ListParagraph"/>
+        <w:numPr>
+          <w:ilvl w:val="0"/>
+          <w:numId w:val="3"/>
+        </w:numPr>
+      </w:pPr>
+      <w:r>
+        <w:t xml:space="preserve">The final field of interest how you define what the default tuning rate is when you turn the radio on. </w:t>
+      </w:r>
+      <w:r>
+        <w:t xml:space="preserve"> In this case, turning the knob one encoder click will increase or decrease the frequency by 100hz.</w:t>
+      </w:r>
+    </w:p>
+    <w:p>
+      <w:pPr>
+        <w:pStyle w:val="ListParagraph"/>
+      </w:pPr>
+    </w:p>
+    <w:p>
+      <w:r>
+        <w:t xml:space="preserve">The screenshot below is of the bottom half of the General Tab (if you cannot see it, use the scrollbar on the right to move it into view. </w:t>
+      </w:r>
+    </w:p>
+    <w:p>
+      <w:r>
+        <w:drawing>
+          <wp:inline distT="0" distB="0" distL="0" distR="0" wp14:anchorId="571BDE3A" wp14:editId="52A302A8">
+            <wp:extent cx="5943600" cy="2854960"/>
+            <wp:effectExtent l="0" t="0" r="0" b="2540"/>
+            <wp:docPr id="13" name="Picture 13" descr="Graphical user interface, application&#10;&#10;Description automatically generated"/>
+            <wp:cNvGraphicFramePr>
+              <a:graphicFrameLocks xmlns:a="http://schemas.openxmlformats.org/drawingml/2006/main" noChangeAspect="1"/>
+            </wp:cNvGraphicFramePr>
+            <a:graphic xmlns:a="http://schemas.openxmlformats.org/drawingml/2006/main">
+              <a:graphicData uri="http://schemas.openxmlformats.org/drawingml/2006/picture">
+                <pic:pic xmlns:pic="http://schemas.openxmlformats.org/drawingml/2006/picture">
+                  <pic:nvPicPr>
+                    <pic:cNvPr id="13" name="Picture 13" descr="Graphical user interface, application&#10;&#10;Description automatically generated"/>
+                    <pic:cNvPicPr/>
+                  </pic:nvPicPr>
+                  <pic:blipFill>
+                    <a:blip r:embed="rId19"/>
+                    <a:stretch>
+                      <a:fillRect/>
+                    </a:stretch>
+                  </pic:blipFill>
+                  <pic:spPr>
+                    <a:xfrm>
+                      <a:off x="0" y="0"/>
+                      <a:ext cx="5943600" cy="2854960"/>
+                    </a:xfrm>
+                    <a:prstGeom prst="rect">
+                      <a:avLst/>
+                    </a:prstGeom>
+                  </pic:spPr>
+                </pic:pic>
+              </a:graphicData>
+            </a:graphic>
+          </wp:inline>
+        </w:drawing>
+      </w:r>
+    </w:p>
+    <w:p/>
+    <w:p>
+      <w:r>
+        <w:t>Again lets do this by the numbers</w:t>
+      </w:r>
+    </w:p>
+    <w:p>
+      <w:pPr>
+        <w:pStyle w:val="ListParagraph"/>
+        <w:numPr>
+          <w:ilvl w:val="0"/>
+          <w:numId w:val="4"/>
+        </w:numPr>
+      </w:pPr>
+      <w:r>
+        <w:t xml:space="preserve">The first choice you need to make is whether you will be using a straight key with your uBITX or a paddle. And if a paddle, are you using a Iambica A or an Iambica B to determine when there are extra dits added when you release the paddle. </w:t>
+      </w:r>
+    </w:p>
+    <w:p>
+      <w:pPr>
+        <w:pStyle w:val="ListParagraph"/>
+        <w:numPr>
+          <w:ilvl w:val="0"/>
+          <w:numId w:val="4"/>
+        </w:numPr>
+      </w:pPr>
+      <w:r>
+        <w:t xml:space="preserve">This area needs to be tailored to the operator. The first two options are pretty clear: what should CW sounds like when you are tuned in and what speed do you want your keyer to be set at. The next two settings are delays. The first is the delay *before* starting transmission. Generally you want this to be zero. But those with amps, external tuners, etc, might have reason to delay transmitting. The final setting, Delay Returning to RX is probably more common. </w:t>
+      </w:r>
+      <w:r>
+        <w:t xml:space="preserve">If you are a little hesitant with your keying, you could find your uBITX going in and out of TX mode </w:t>
+      </w:r>
+      <w:r>
+        <w:lastRenderedPageBreak/>
+        <w:t>between words or characters. This allows you to add some delay to avoid the annoying clap the TX relays.</w:t>
+      </w:r>
+    </w:p>
+    <w:p>
+      <w:pPr>
+        <w:pStyle w:val="ListParagraph"/>
+        <w:numPr>
+          <w:ilvl w:val="0"/>
+          <w:numId w:val="4"/>
+        </w:numPr>
+      </w:pPr>
+      <w:r>
+        <w:t>This is an interesting and sometimes controversial setting. If you think about it, when you send CW, your actual TX signal is offset from the frequency of the radio by the amount of your sidetone (in this case 700). This is pretty much unique to CW (although I suspect other modes might also experience this.). So the question is whether the frequency shown on the VFO is the TX frequency or the RX frequency. The general consensus of contesters and DX folks seems to be that they want to know where they are transmitting, This drop down box allows you to control whether your VFO shows the TX frequency (RX +/- Sidetone depending on USB/LSB) or the RX frequency. There is an articled called out in the note on this that you can read on hamskey site. There is also a lot of discussion about this in the archives of BITX20 group and on ubitx.net</w:t>
+      </w:r>
+    </w:p>
+    <w:p>
+      <w:pPr>
+        <w:pStyle w:val="ListParagraph"/>
+        <w:numPr>
+          <w:ilvl w:val="0"/>
+          <w:numId w:val="4"/>
+        </w:numPr>
+      </w:pPr>
+      <w:r>
+        <w:t xml:space="preserve">Finally, we come down to the IF shift. By adjusting the IF Shift, you can tune the radio to make things sound better, especially on SSB voice. If you find yourself doing this a lot, you might want to program the offset in and click the “Preserve IF Shift” box so that your radio comes up already set up for your listening preference. </w:t>
+      </w:r>
+    </w:p>
+    <w:p>
+      <w:pPr>
+        <w:pStyle w:val="Heading1"/>
+      </w:pPr>
+    </w:p>
+    <w:p>
       <w:pPr>
         <w:pStyle w:val="Heading1"/>
       </w:pPr>
@@ -1666,12 +1494,12 @@
     </w:p>
     <w:p/>
     <w:sectPr>
-      <w:headerReference w:type="even" r:id="rId18"/>
-      <w:headerReference w:type="default" r:id="rId19"/>
-      <w:footerReference w:type="even" r:id="rId20"/>
-      <w:footerReference w:type="default" r:id="rId21"/>
-      <w:headerReference w:type="first" r:id="rId22"/>
-      <w:footerReference w:type="first" r:id="rId23"/>
+      <w:headerReference w:type="even" r:id="rId20"/>
+      <w:headerReference w:type="default" r:id="rId21"/>
+      <w:footerReference w:type="even" r:id="rId22"/>
+      <w:footerReference w:type="default" r:id="rId23"/>
+      <w:headerReference w:type="first" r:id="rId24"/>
+      <w:footerReference w:type="first" r:id="rId25"/>
       <w:pgSz w:w="12240" w:h="15840"/>
       <w:pgMar w:top="1440" w:right="1440" w:bottom="1440" w:left="1440" w:header="720" w:footer="720" w:gutter="0"/>
       <w:pgNumType w:start="0"/>
@@ -1901,6 +1729,181 @@
 <file path=word/numbering.xml><?xml version="1.0" encoding="utf-8"?>
 <w:numbering xmlns:wpc="http://schemas.microsoft.com/office/word/2010/wordprocessingCanvas" xmlns:cx="http://schemas.microsoft.com/office/drawing/2014/chartex" xmlns:cx1="http://schemas.microsoft.com/office/drawing/2015/9/8/chartex" xmlns:cx2="http://schemas.microsoft.com/office/drawing/2015/10/21/chartex" xmlns:cx3="http://schemas.microsoft.com/office/drawing/2016/5/9/chartex" xmlns:cx4="http://schemas.microsoft.com/office/drawing/2016/5/10/chartex" xmlns:cx5="http://schemas.microsoft.com/office/drawing/2016/5/11/chartex" xmlns:cx6="http://schemas.microsoft.com/office/drawing/2016/5/12/chartex" xmlns:cx7="http://schemas.microsoft.com/office/drawing/2016/5/13/chartex" xmlns:cx8="http://schemas.microsoft.com/office/drawing/2016/5/14/chartex" xmlns:mc="http://schemas.openxmlformats.org/markup-compatibility/2006" xmlns:aink="http://schemas.microsoft.com/office/drawing/2016/ink" xmlns:am3d="http://schemas.microsoft.com/office/drawing/2017/model3d" xmlns:o="urn:schemas-microsoft-com:office:office" xmlns:oel="http://schemas.microsoft.com/office/2019/extlst" xmlns:r="http://schemas.openxmlformats.org/officeDocument/2006/relationships" xmlns:m="http://schemas.openxmlformats.org/officeDocument/2006/math" xmlns:v="urn:schemas-microsoft-com:vml" xmlns:wp14="http://schemas.microsoft.com/office/word/2010/wordprocessingDrawing" xmlns:wp="http://schemas.openxmlformats.org/drawingml/2006/wordprocessingDrawing" xmlns:w10="urn:schemas-microsoft-com:office:word" xmlns:w="http://schemas.openxmlformats.org/wordprocessingml/2006/main" xmlns:w14="http://schemas.microsoft.com/office/word/2010/wordml" xmlns:w15="http://schemas.microsoft.com/office/word/2012/wordml" xmlns:w16cex="http://schemas.microsoft.com/office/word/2018/wordml/cex" xmlns:w16cid="http://schemas.microsoft.com/office/word/2016/wordml/cid" xmlns:w16="http://schemas.microsoft.com/office/word/2018/wordml" xmlns:w16sdtdh="http://schemas.microsoft.com/office/word/2020/wordml/sdtdatahash" xmlns:w16se="http://schemas.microsoft.com/office/word/2015/wordml/symex" xmlns:wpg="http://schemas.microsoft.com/office/word/2010/wordprocessingGroup" xmlns:wpi="http://schemas.microsoft.com/office/word/2010/wordprocessingInk" xmlns:wne="http://schemas.microsoft.com/office/word/2006/wordml" xmlns:wps="http://schemas.microsoft.com/office/word/2010/wordprocessingShape" mc:Ignorable="w14 w15 w16se w16cid w16 w16cex w16sdtdh wp14">
   <w:abstractNum w:abstractNumId="0" w15:restartNumberingAfterBreak="0">
+    <w:nsid w:val="32F35348"/>
+    <w:multiLevelType w:val="hybridMultilevel"/>
+    <w:tmpl w:val="4DAE6A7C"/>
+    <w:lvl w:ilvl="0" w:tplc="0409000F">
+      <w:start w:val="1"/>
+      <w:numFmt w:val="decimal"/>
+      <w:lvlText w:val="%1."/>
+      <w:lvlJc w:val="left"/>
+      <w:pPr>
+        <w:ind w:left="720" w:hanging="360"/>
+      </w:pPr>
+    </w:lvl>
+    <w:lvl w:ilvl="1" w:tplc="04090019" w:tentative="1">
+      <w:start w:val="1"/>
+      <w:numFmt w:val="lowerLetter"/>
+      <w:lvlText w:val="%2."/>
+      <w:lvlJc w:val="left"/>
+      <w:pPr>
+        <w:ind w:left="1440" w:hanging="360"/>
+      </w:pPr>
+    </w:lvl>
+    <w:lvl w:ilvl="2" w:tplc="0409001B" w:tentative="1">
+      <w:start w:val="1"/>
+      <w:numFmt w:val="lowerRoman"/>
+      <w:lvlText w:val="%3."/>
+      <w:lvlJc w:val="right"/>
+      <w:pPr>
+        <w:ind w:left="2160" w:hanging="180"/>
+      </w:pPr>
+    </w:lvl>
+    <w:lvl w:ilvl="3" w:tplc="0409000F" w:tentative="1">
+      <w:start w:val="1"/>
+      <w:numFmt w:val="decimal"/>
+      <w:lvlText w:val="%4."/>
+      <w:lvlJc w:val="left"/>
+      <w:pPr>
+        <w:ind w:left="2880" w:hanging="360"/>
+      </w:pPr>
+    </w:lvl>
+    <w:lvl w:ilvl="4" w:tplc="04090019" w:tentative="1">
+      <w:start w:val="1"/>
+      <w:numFmt w:val="lowerLetter"/>
+      <w:lvlText w:val="%5."/>
+      <w:lvlJc w:val="left"/>
+      <w:pPr>
+        <w:ind w:left="3600" w:hanging="360"/>
+      </w:pPr>
+    </w:lvl>
+    <w:lvl w:ilvl="5" w:tplc="0409001B" w:tentative="1">
+      <w:start w:val="1"/>
+      <w:numFmt w:val="lowerRoman"/>
+      <w:lvlText w:val="%6."/>
+      <w:lvlJc w:val="right"/>
+      <w:pPr>
+        <w:ind w:left="4320" w:hanging="180"/>
+      </w:pPr>
+    </w:lvl>
+    <w:lvl w:ilvl="6" w:tplc="0409000F" w:tentative="1">
+      <w:start w:val="1"/>
+      <w:numFmt w:val="decimal"/>
+      <w:lvlText w:val="%7."/>
+      <w:lvlJc w:val="left"/>
+      <w:pPr>
+        <w:ind w:left="5040" w:hanging="360"/>
+      </w:pPr>
+    </w:lvl>
+    <w:lvl w:ilvl="7" w:tplc="04090019" w:tentative="1">
+      <w:start w:val="1"/>
+      <w:numFmt w:val="lowerLetter"/>
+      <w:lvlText w:val="%8."/>
+      <w:lvlJc w:val="left"/>
+      <w:pPr>
+        <w:ind w:left="5760" w:hanging="360"/>
+      </w:pPr>
+    </w:lvl>
+    <w:lvl w:ilvl="8" w:tplc="0409001B" w:tentative="1">
+      <w:start w:val="1"/>
+      <w:numFmt w:val="lowerRoman"/>
+      <w:lvlText w:val="%9."/>
+      <w:lvlJc w:val="right"/>
+      <w:pPr>
+        <w:ind w:left="6480" w:hanging="180"/>
+      </w:pPr>
+    </w:lvl>
+  </w:abstractNum>
+  <w:abstractNum w:abstractNumId="1" w15:restartNumberingAfterBreak="0">
+    <w:nsid w:val="35C3383D"/>
+    <w:multiLevelType w:val="hybridMultilevel"/>
+    <w:tmpl w:val="098A4704"/>
+    <w:lvl w:ilvl="0" w:tplc="0409000F">
+      <w:start w:val="3"/>
+      <w:numFmt w:val="decimal"/>
+      <w:lvlText w:val="%1."/>
+      <w:lvlJc w:val="left"/>
+      <w:pPr>
+        <w:ind w:left="720" w:hanging="360"/>
+      </w:pPr>
+      <w:rPr>
+        <w:rFonts w:hint="default"/>
+      </w:rPr>
+    </w:lvl>
+    <w:lvl w:ilvl="1" w:tplc="04090019" w:tentative="1">
+      <w:start w:val="1"/>
+      <w:numFmt w:val="lowerLetter"/>
+      <w:lvlText w:val="%2."/>
+      <w:lvlJc w:val="left"/>
+      <w:pPr>
+        <w:ind w:left="1440" w:hanging="360"/>
+      </w:pPr>
+    </w:lvl>
+    <w:lvl w:ilvl="2" w:tplc="0409001B" w:tentative="1">
+      <w:start w:val="1"/>
+      <w:numFmt w:val="lowerRoman"/>
+      <w:lvlText w:val="%3."/>
+      <w:lvlJc w:val="right"/>
+      <w:pPr>
+        <w:ind w:left="2160" w:hanging="180"/>
+      </w:pPr>
+    </w:lvl>
+    <w:lvl w:ilvl="3" w:tplc="0409000F" w:tentative="1">
+      <w:start w:val="1"/>
+      <w:numFmt w:val="decimal"/>
+      <w:lvlText w:val="%4."/>
+      <w:lvlJc w:val="left"/>
+      <w:pPr>
+        <w:ind w:left="2880" w:hanging="360"/>
+      </w:pPr>
+    </w:lvl>
+    <w:lvl w:ilvl="4" w:tplc="04090019" w:tentative="1">
+      <w:start w:val="1"/>
+      <w:numFmt w:val="lowerLetter"/>
+      <w:lvlText w:val="%5."/>
+      <w:lvlJc w:val="left"/>
+      <w:pPr>
+        <w:ind w:left="3600" w:hanging="360"/>
+      </w:pPr>
+    </w:lvl>
+    <w:lvl w:ilvl="5" w:tplc="0409001B" w:tentative="1">
+      <w:start w:val="1"/>
+      <w:numFmt w:val="lowerRoman"/>
+      <w:lvlText w:val="%6."/>
+      <w:lvlJc w:val="right"/>
+      <w:pPr>
+        <w:ind w:left="4320" w:hanging="180"/>
+      </w:pPr>
+    </w:lvl>
+    <w:lvl w:ilvl="6" w:tplc="0409000F" w:tentative="1">
+      <w:start w:val="1"/>
+      <w:numFmt w:val="decimal"/>
+      <w:lvlText w:val="%7."/>
+      <w:lvlJc w:val="left"/>
+      <w:pPr>
+        <w:ind w:left="5040" w:hanging="360"/>
+      </w:pPr>
+    </w:lvl>
+    <w:lvl w:ilvl="7" w:tplc="04090019" w:tentative="1">
+      <w:start w:val="1"/>
+      <w:numFmt w:val="lowerLetter"/>
+      <w:lvlText w:val="%8."/>
+      <w:lvlJc w:val="left"/>
+      <w:pPr>
+        <w:ind w:left="5760" w:hanging="360"/>
+      </w:pPr>
+    </w:lvl>
+    <w:lvl w:ilvl="8" w:tplc="0409001B" w:tentative="1">
+      <w:start w:val="1"/>
+      <w:numFmt w:val="lowerRoman"/>
+      <w:lvlText w:val="%9."/>
+      <w:lvlJc w:val="right"/>
+      <w:pPr>
+        <w:ind w:left="6480" w:hanging="180"/>
+      </w:pPr>
+    </w:lvl>
+  </w:abstractNum>
+  <w:abstractNum w:abstractNumId="2" w15:restartNumberingAfterBreak="0">
     <w:nsid w:val="48191BC7"/>
     <w:multiLevelType w:val="hybridMultilevel"/>
     <w:tmpl w:val="CB4E0CA0"/>
@@ -2013,7 +2016,102 @@
       </w:rPr>
     </w:lvl>
   </w:abstractNum>
+  <w:abstractNum w:abstractNumId="3" w15:restartNumberingAfterBreak="0">
+    <w:nsid w:val="4CCE41DB"/>
+    <w:multiLevelType w:val="hybridMultilevel"/>
+    <w:tmpl w:val="843EAF76"/>
+    <w:lvl w:ilvl="0" w:tplc="0409000F">
+      <w:start w:val="1"/>
+      <w:numFmt w:val="decimal"/>
+      <w:lvlText w:val="%1."/>
+      <w:lvlJc w:val="left"/>
+      <w:pPr>
+        <w:ind w:left="720" w:hanging="360"/>
+      </w:pPr>
+    </w:lvl>
+    <w:lvl w:ilvl="1" w:tplc="04090019" w:tentative="1">
+      <w:start w:val="1"/>
+      <w:numFmt w:val="lowerLetter"/>
+      <w:lvlText w:val="%2."/>
+      <w:lvlJc w:val="left"/>
+      <w:pPr>
+        <w:ind w:left="1440" w:hanging="360"/>
+      </w:pPr>
+    </w:lvl>
+    <w:lvl w:ilvl="2" w:tplc="0409001B" w:tentative="1">
+      <w:start w:val="1"/>
+      <w:numFmt w:val="lowerRoman"/>
+      <w:lvlText w:val="%3."/>
+      <w:lvlJc w:val="right"/>
+      <w:pPr>
+        <w:ind w:left="2160" w:hanging="180"/>
+      </w:pPr>
+    </w:lvl>
+    <w:lvl w:ilvl="3" w:tplc="0409000F" w:tentative="1">
+      <w:start w:val="1"/>
+      <w:numFmt w:val="decimal"/>
+      <w:lvlText w:val="%4."/>
+      <w:lvlJc w:val="left"/>
+      <w:pPr>
+        <w:ind w:left="2880" w:hanging="360"/>
+      </w:pPr>
+    </w:lvl>
+    <w:lvl w:ilvl="4" w:tplc="04090019" w:tentative="1">
+      <w:start w:val="1"/>
+      <w:numFmt w:val="lowerLetter"/>
+      <w:lvlText w:val="%5."/>
+      <w:lvlJc w:val="left"/>
+      <w:pPr>
+        <w:ind w:left="3600" w:hanging="360"/>
+      </w:pPr>
+    </w:lvl>
+    <w:lvl w:ilvl="5" w:tplc="0409001B" w:tentative="1">
+      <w:start w:val="1"/>
+      <w:numFmt w:val="lowerRoman"/>
+      <w:lvlText w:val="%6."/>
+      <w:lvlJc w:val="right"/>
+      <w:pPr>
+        <w:ind w:left="4320" w:hanging="180"/>
+      </w:pPr>
+    </w:lvl>
+    <w:lvl w:ilvl="6" w:tplc="0409000F" w:tentative="1">
+      <w:start w:val="1"/>
+      <w:numFmt w:val="decimal"/>
+      <w:lvlText w:val="%7."/>
+      <w:lvlJc w:val="left"/>
+      <w:pPr>
+        <w:ind w:left="5040" w:hanging="360"/>
+      </w:pPr>
+    </w:lvl>
+    <w:lvl w:ilvl="7" w:tplc="04090019" w:tentative="1">
+      <w:start w:val="1"/>
+      <w:numFmt w:val="lowerLetter"/>
+      <w:lvlText w:val="%8."/>
+      <w:lvlJc w:val="left"/>
+      <w:pPr>
+        <w:ind w:left="5760" w:hanging="360"/>
+      </w:pPr>
+    </w:lvl>
+    <w:lvl w:ilvl="8" w:tplc="0409001B" w:tentative="1">
+      <w:start w:val="1"/>
+      <w:numFmt w:val="lowerRoman"/>
+      <w:lvlText w:val="%9."/>
+      <w:lvlJc w:val="right"/>
+      <w:pPr>
+        <w:ind w:left="6480" w:hanging="180"/>
+      </w:pPr>
+    </w:lvl>
+  </w:abstractNum>
   <w:num w:numId="1" w16cid:durableId="220941808">
+    <w:abstractNumId w:val="2"/>
+  </w:num>
+  <w:num w:numId="2" w16cid:durableId="183205511">
+    <w:abstractNumId w:val="3"/>
+  </w:num>
+  <w:num w:numId="3" w16cid:durableId="1433164445">
+    <w:abstractNumId w:val="1"/>
+  </w:num>
+  <w:num w:numId="4" w16cid:durableId="641270027">
     <w:abstractNumId w:val="0"/>
   </w:num>
 </w:numbering>
@@ -2748,19 +2846,19 @@
 
 <file path=word/glossary/fontTable.xml><?xml version="1.0" encoding="utf-8"?>
 <w:fonts xmlns:mc="http://schemas.openxmlformats.org/markup-compatibility/2006" xmlns:r="http://schemas.openxmlformats.org/officeDocument/2006/relationships" xmlns:w="http://schemas.openxmlformats.org/wordprocessingml/2006/main" xmlns:w14="http://schemas.microsoft.com/office/word/2010/wordml" xmlns:w15="http://schemas.microsoft.com/office/word/2012/wordml" xmlns:w16cex="http://schemas.microsoft.com/office/word/2018/wordml/cex" xmlns:w16cid="http://schemas.microsoft.com/office/word/2016/wordml/cid" xmlns:w16="http://schemas.microsoft.com/office/word/2018/wordml" xmlns:w16sdtdh="http://schemas.microsoft.com/office/word/2020/wordml/sdtdatahash" xmlns:w16se="http://schemas.microsoft.com/office/word/2015/wordml/symex" mc:Ignorable="w14 w15 w16se w16cid w16 w16cex w16sdtdh">
+  <w:font w:name="Times New Roman">
+    <w:panose1 w:val="02020603050405020304"/>
+    <w:charset w:val="00"/>
+    <w:family w:val="roman"/>
+    <w:pitch w:val="variable"/>
+    <w:sig w:usb0="E0002EFF" w:usb1="C000785B" w:usb2="00000009" w:usb3="00000000" w:csb0="000001FF" w:csb1="00000000"/>
+  </w:font>
   <w:font w:name="Symbol">
     <w:panose1 w:val="05050102010706020507"/>
     <w:charset w:val="02"/>
     <w:family w:val="roman"/>
     <w:pitch w:val="variable"/>
     <w:sig w:usb0="00000000" w:usb1="10000000" w:usb2="00000000" w:usb3="00000000" w:csb0="80000000" w:csb1="00000000"/>
-  </w:font>
-  <w:font w:name="Times New Roman">
-    <w:panose1 w:val="02020603050405020304"/>
-    <w:charset w:val="00"/>
-    <w:family w:val="roman"/>
-    <w:pitch w:val="variable"/>
-    <w:sig w:usb0="E0002EFF" w:usb1="C000785B" w:usb2="00000009" w:usb3="00000000" w:csb0="000001FF" w:csb1="00000000"/>
   </w:font>
   <w:font w:name="Courier New">
     <w:panose1 w:val="02070309020205020404"/>
@@ -2790,6 +2888,13 @@
     <w:pitch w:val="variable"/>
     <w:sig w:usb0="E4002EFF" w:usb1="C000247B" w:usb2="00000009" w:usb3="00000000" w:csb0="000001FF" w:csb1="00000000"/>
   </w:font>
+  <w:font w:name="Segoe UI Emoji">
+    <w:panose1 w:val="020B0502040204020203"/>
+    <w:charset w:val="00"/>
+    <w:family w:val="swiss"/>
+    <w:pitch w:val="variable"/>
+    <w:sig w:usb0="00000003" w:usb1="02000000" w:usb2="00000000" w:usb3="00000000" w:csb0="00000001" w:csb1="00000000"/>
+  </w:font>
 </w:fonts>
 </file>
 
@@ -2809,8 +2914,8 @@
   </w:compat>
   <w:rsids>
     <w:rsidRoot w:val="00C04450"/>
-    <w:rsid w:val="00871841"/>
     <w:rsid w:val="00C04450"/>
+    <w:rsid w:val="00F84498"/>
   </w:rsids>
   <m:mathPr>
     <m:mathFont m:val="Cambria Math"/>

</xml_diff>

<commit_message>
more work on manual. Found and commented out an extra debugging print statement attached to the reset button.
</commit_message>
<xml_diff>
--- a/uBITX_Settings_Editor/uBITX Settings Editor User Manual.docx
+++ b/uBITX_Settings_Editor/uBITX Settings Editor User Manual.docx
@@ -1429,6 +1429,131 @@
       </w:r>
     </w:p>
     <w:p>
+      <w:r>
+        <w:t>The KD8CEC software provides a fairly functional keyer that can be tailored for contesting. Although not as sophisticated as some (e.g., doesn’t have any automated serial number counting), it does provide for character substitution and up to 25 messages! But from a practical viewpoint, 25 is probably far too many handle and the total memory available for keyer messages is on the order of 210 characters. So realistically, you will out of memory before you run out of available messages.</w:t>
+      </w:r>
+    </w:p>
+    <w:p>
+      <w:pPr>
+        <w:pStyle w:val="Heading2"/>
+      </w:pPr>
+      <w:r>
+        <w:lastRenderedPageBreak/>
+        <w:t>By the Numbers</w:t>
+      </w:r>
+      <w:r>
+        <w:drawing>
+          <wp:inline distT="0" distB="0" distL="0" distR="0" wp14:anchorId="646770DF" wp14:editId="2D14ED43">
+            <wp:extent cx="5943600" cy="4530725"/>
+            <wp:effectExtent l="0" t="0" r="0" b="3175"/>
+            <wp:docPr id="14" name="Picture 14" descr="Graphical user interface&#10;&#10;Description automatically generated with low confidence"/>
+            <wp:cNvGraphicFramePr>
+              <a:graphicFrameLocks xmlns:a="http://schemas.openxmlformats.org/drawingml/2006/main" noChangeAspect="1"/>
+            </wp:cNvGraphicFramePr>
+            <a:graphic xmlns:a="http://schemas.openxmlformats.org/drawingml/2006/main">
+              <a:graphicData uri="http://schemas.openxmlformats.org/drawingml/2006/picture">
+                <pic:pic xmlns:pic="http://schemas.openxmlformats.org/drawingml/2006/picture">
+                  <pic:nvPicPr>
+                    <pic:cNvPr id="14" name="Picture 14" descr="Graphical user interface&#10;&#10;Description automatically generated with low confidence"/>
+                    <pic:cNvPicPr/>
+                  </pic:nvPicPr>
+                  <pic:blipFill>
+                    <a:blip r:embed="rId20"/>
+                    <a:stretch>
+                      <a:fillRect/>
+                    </a:stretch>
+                  </pic:blipFill>
+                  <pic:spPr>
+                    <a:xfrm>
+                      <a:off x="0" y="0"/>
+                      <a:ext cx="5943600" cy="4530725"/>
+                    </a:xfrm>
+                    <a:prstGeom prst="rect">
+                      <a:avLst/>
+                    </a:prstGeom>
+                  </pic:spPr>
+                </pic:pic>
+              </a:graphicData>
+            </a:graphic>
+          </wp:inline>
+        </w:drawing>
+      </w:r>
+    </w:p>
+    <w:p>
+      <w:pPr>
+        <w:pStyle w:val="ListParagraph"/>
+        <w:numPr>
+          <w:ilvl w:val="0"/>
+          <w:numId w:val="5"/>
+        </w:numPr>
+      </w:pPr>
+      <w:r>
+        <w:t xml:space="preserve">The callsign you entered in the General Settings is repeated up here at the top. (It is read-only so you cannot change it here. Go back to the General Settings if you want to change it.) This tab does provide the option of an alternative callsign that you can use. Perhaps your contesting from a remote site and want to signify that with something like AJ6CU/5. Like your normal callsign </w:t>
+      </w:r>
+      <w:r>
+        <w:t>it is limited to 18 characters.</w:t>
+      </w:r>
+    </w:p>
+    <w:p>
+      <w:pPr>
+        <w:pStyle w:val="ListParagraph"/>
+        <w:numPr>
+          <w:ilvl w:val="0"/>
+          <w:numId w:val="5"/>
+        </w:numPr>
+      </w:pPr>
+      <w:r>
+        <w:t>Since EEPROM memory is limited, the line identified by “2” tracks 3 key aspects: 1. How many messages are active, 2. Total bytes used, and perhaps most importantly 3. Remaining bytes</w:t>
+      </w:r>
+    </w:p>
+    <w:p>
+      <w:pPr>
+        <w:pStyle w:val="ListParagraph"/>
+        <w:numPr>
+          <w:ilvl w:val="0"/>
+          <w:numId w:val="5"/>
+        </w:numPr>
+      </w:pPr>
+      <w:r>
+        <w:t xml:space="preserve">These are the CW messages that have been saved. Everytime you enter the last one (for example we just entered the “CQ” in message #7, the next line (#8) becomes open. This was done this way to help you save memory since every active message has a 2 byte overhead. </w:t>
+      </w:r>
+    </w:p>
+    <w:p>
+      <w:pPr>
+        <w:pStyle w:val="ListParagraph"/>
+        <w:numPr>
+          <w:ilvl w:val="0"/>
+          <w:numId w:val="5"/>
+        </w:numPr>
+      </w:pPr>
+      <w:r>
+        <w:t>This is the list of macros you can use in your CW message. Even though a “&gt;” expands to your full callsign, you only use one byte (for the character “&gt;”) in your message. So although these macros are convenient, they are especially useful for saving Keyer memory.</w:t>
+      </w:r>
+    </w:p>
+    <w:p>
+      <w:pPr>
+        <w:pStyle w:val="ListParagraph"/>
+        <w:numPr>
+          <w:ilvl w:val="0"/>
+          <w:numId w:val="5"/>
+        </w:numPr>
+      </w:pPr>
+      <w:r>
+        <w:t xml:space="preserve">This button (CLEANUP) will eliminate empty messages and move them all up to the front. For example, suppose I decided to delete message 5 “CQ ]”.  This would leave an empty slot in message #5. Hitting the CLEANUP button, will move 6 into slot 5, 7 into slot 6, delete the blank line at 8, and recovery the extra overhead bytes. You get a neater looking set of messages </w:t>
+      </w:r>
+      <w:r>
+        <w:lastRenderedPageBreak/>
+        <w:t>(especially important if you are keying via the rotary en</w:t>
+      </w:r>
+      <w:r>
+        <w:t>c</w:t>
+      </w:r>
+      <w:r>
+        <w:t>oder), and you free up some bytes (not much, 2 bytes in this case…</w:t>
+      </w:r>
+    </w:p>
+    <w:p/>
+    <w:p>
       <w:pPr>
         <w:pStyle w:val="Heading1"/>
       </w:pPr>
@@ -1437,14 +1562,447 @@
       </w:r>
     </w:p>
     <w:p>
+      <w:r>
+        <w:t xml:space="preserve">This tab is used to set the bands that are appropriate for your region. Since the uBITX is sold and assembled worldwide, making sure that you are in the legal portion of the band in your part of the world is important. These setting directly impact the bands you see as you go +band or -band.  So let’s do the numbers for the screen shot below showing the </w:t>
+      </w:r>
+      <w:r>
+        <w:rPr>
+          <w:b/>
+          <w:bCs/>
+        </w:rPr>
+        <w:t>top half</w:t>
+      </w:r>
+      <w:r>
+        <w:t xml:space="preserve"> of the Bands tab. </w:t>
+      </w:r>
+    </w:p>
+    <w:p>
+      <w:r>
+        <w:drawing>
+          <wp:inline distT="0" distB="0" distL="0" distR="0" wp14:anchorId="6E6D343E" wp14:editId="6E7A1480">
+            <wp:extent cx="5553850" cy="6125430"/>
+            <wp:effectExtent l="0" t="0" r="8890" b="8890"/>
+            <wp:docPr id="15" name="Picture 15" descr="Graphical user interface, application&#10;&#10;Description automatically generated"/>
+            <wp:cNvGraphicFramePr>
+              <a:graphicFrameLocks xmlns:a="http://schemas.openxmlformats.org/drawingml/2006/main" noChangeAspect="1"/>
+            </wp:cNvGraphicFramePr>
+            <a:graphic xmlns:a="http://schemas.openxmlformats.org/drawingml/2006/main">
+              <a:graphicData uri="http://schemas.openxmlformats.org/drawingml/2006/picture">
+                <pic:pic xmlns:pic="http://schemas.openxmlformats.org/drawingml/2006/picture">
+                  <pic:nvPicPr>
+                    <pic:cNvPr id="15" name="Picture 15" descr="Graphical user interface, application&#10;&#10;Description automatically generated"/>
+                    <pic:cNvPicPr/>
+                  </pic:nvPicPr>
+                  <pic:blipFill>
+                    <a:blip r:embed="rId21"/>
+                    <a:stretch>
+                      <a:fillRect/>
+                    </a:stretch>
+                  </pic:blipFill>
+                  <pic:spPr>
+                    <a:xfrm>
+                      <a:off x="0" y="0"/>
+                      <a:ext cx="5553850" cy="6125430"/>
+                    </a:xfrm>
+                    <a:prstGeom prst="rect">
+                      <a:avLst/>
+                    </a:prstGeom>
+                  </pic:spPr>
+                </pic:pic>
+              </a:graphicData>
+            </a:graphic>
+          </wp:inline>
+        </w:drawing>
+      </w:r>
+    </w:p>
+    <w:p>
       <w:pPr>
         <w:pStyle w:val="Heading1"/>
       </w:pPr>
       <w:r>
+        <w:lastRenderedPageBreak/>
+        <w:t>By The Numbers</w:t>
+      </w:r>
+    </w:p>
+    <w:p>
+      <w:pPr>
+        <w:pStyle w:val="ListParagraph"/>
+        <w:numPr>
+          <w:ilvl w:val="0"/>
+          <w:numId w:val="6"/>
+        </w:numPr>
+      </w:pPr>
+      <w:r>
+        <w:t>This is the number of active (defined) bands that your uBITX knows about. If you put 9 into this field, it will only know about the first 9 bands even though you might have a frequency in slot 10. And if the number is greater than the number of bands you have defined, you will have to cycle thru those empty bands to get back to your favorite.</w:t>
+      </w:r>
+    </w:p>
+    <w:p>
+      <w:pPr>
+        <w:pStyle w:val="ListParagraph"/>
+        <w:numPr>
+          <w:ilvl w:val="0"/>
+          <w:numId w:val="6"/>
+        </w:numPr>
+      </w:pPr>
+      <w:r>
+        <w:t xml:space="preserve">For each Band, you enter the beginning and ending frequency </w:t>
+      </w:r>
+      <w:r>
+        <w:rPr>
+          <w:b/>
+          <w:bCs/>
+        </w:rPr>
+        <w:t>in KHz (not MHz)</w:t>
+      </w:r>
+      <w:r>
+        <w:rPr>
+          <w:b/>
+          <w:bCs/>
+        </w:rPr>
+        <w:t xml:space="preserve">. </w:t>
+      </w:r>
+      <w:r>
+        <w:t>(Footnote: I really tried to get the program to use the same units in all cases, but missed this one. The program asks for it in Khz because the underlying value just stores KHz to save memory. But this shouldn’t have been exposed to the user. Add this to the todo for next version. )</w:t>
+      </w:r>
+    </w:p>
+    <w:p>
+      <w:pPr>
+        <w:pStyle w:val="ListParagraph"/>
+        <w:numPr>
+          <w:ilvl w:val="0"/>
+          <w:numId w:val="6"/>
+        </w:numPr>
+      </w:pPr>
+      <w:r>
+        <w:t>It is a real pain, and definitely error prone to find the definitive frequency map for your area and then enter 9 or 10 bands of numbers. So like in the original uBITX Memory Manager, this software will automatically fill this in at the push of the button. General regional area are defined so you can quickly select the proper region</w:t>
+      </w:r>
+    </w:p>
+    <w:p/>
+    <w:p>
+      <w:r>
+        <w:drawing>
+          <wp:inline distT="0" distB="0" distL="0" distR="0" wp14:anchorId="33139577" wp14:editId="29C59BEF">
+            <wp:extent cx="5943600" cy="2767330"/>
+            <wp:effectExtent l="0" t="0" r="0" b="0"/>
+            <wp:docPr id="17" name="Picture 17" descr="Graphical user interface&#10;&#10;Description automatically generated with low confidence"/>
+            <wp:cNvGraphicFramePr>
+              <a:graphicFrameLocks xmlns:a="http://schemas.openxmlformats.org/drawingml/2006/main" noChangeAspect="1"/>
+            </wp:cNvGraphicFramePr>
+            <a:graphic xmlns:a="http://schemas.openxmlformats.org/drawingml/2006/main">
+              <a:graphicData uri="http://schemas.openxmlformats.org/drawingml/2006/picture">
+                <pic:pic xmlns:pic="http://schemas.openxmlformats.org/drawingml/2006/picture">
+                  <pic:nvPicPr>
+                    <pic:cNvPr id="17" name="Picture 17" descr="Graphical user interface&#10;&#10;Description automatically generated with low confidence"/>
+                    <pic:cNvPicPr/>
+                  </pic:nvPicPr>
+                  <pic:blipFill>
+                    <a:blip r:embed="rId22"/>
+                    <a:stretch>
+                      <a:fillRect/>
+                    </a:stretch>
+                  </pic:blipFill>
+                  <pic:spPr>
+                    <a:xfrm>
+                      <a:off x="0" y="0"/>
+                      <a:ext cx="5943600" cy="2767330"/>
+                    </a:xfrm>
+                    <a:prstGeom prst="rect">
+                      <a:avLst/>
+                    </a:prstGeom>
+                  </pic:spPr>
+                </pic:pic>
+              </a:graphicData>
+            </a:graphic>
+          </wp:inline>
+        </w:drawing>
+      </w:r>
+    </w:p>
+    <w:p/>
+    <w:p>
+      <w:pPr>
+        <w:pStyle w:val="ListParagraph"/>
+        <w:numPr>
+          <w:ilvl w:val="0"/>
+          <w:numId w:val="6"/>
+        </w:numPr>
+      </w:pPr>
+      <w:r>
+        <w:t xml:space="preserve">The bottom part of the Band map tab provides a set of  options to control where you can Tune to (Tuning Restriction) as well as where you can transmit. #4 deals with RX and there are two options: Band and None. Setting it to </w:t>
+      </w:r>
+      <w:r>
+        <w:rPr>
+          <w:b/>
+          <w:bCs/>
+        </w:rPr>
+        <w:t>B</w:t>
+      </w:r>
+      <w:r>
+        <w:rPr>
+          <w:b/>
+          <w:bCs/>
+        </w:rPr>
+        <w:t>AND</w:t>
+      </w:r>
+      <w:r>
+        <w:t xml:space="preserve"> should restrict your ability to use the VFO to only within a defined band (as defined above). </w:t>
+      </w:r>
+      <w:r>
+        <w:rPr>
+          <w:b/>
+          <w:bCs/>
+        </w:rPr>
+        <w:t xml:space="preserve">NONE </w:t>
+      </w:r>
+      <w:r>
+        <w:t>means you can tune basically anywher</w:t>
+      </w:r>
+      <w:r>
+        <w:t>e.</w:t>
+      </w:r>
+      <w:r>
+        <w:t xml:space="preserve"> </w:t>
+      </w:r>
+      <w:r>
+        <w:rPr>
+          <w:b/>
+          <w:bCs/>
+        </w:rPr>
+        <w:t>AS FAR AS I CAN TELL, THIS FEATURE DOES NOT WORK.</w:t>
+      </w:r>
+    </w:p>
+    <w:p>
+      <w:pPr>
+        <w:pStyle w:val="ListParagraph"/>
+        <w:numPr>
+          <w:ilvl w:val="0"/>
+          <w:numId w:val="6"/>
+        </w:numPr>
+      </w:pPr>
+      <w:r>
+        <w:t>You can also control where you can transmit. There are two options here: NONE and HAM. NONE means you can transmit anywhere</w:t>
+      </w:r>
+      <w:r>
+        <w:t xml:space="preserve"> while HAM means when you PTT or hit the key, you will only go into transmit if you are within a HAM band. </w:t>
+      </w:r>
+      <w:r>
+        <w:rPr>
+          <w:b/>
+          <w:bCs/>
+        </w:rPr>
+        <w:t>THIS FEATURE DOES SEEM TO WORK.</w:t>
+      </w:r>
+    </w:p>
+    <w:p>
+      <w:pPr>
+        <w:pStyle w:val="Heading1"/>
+      </w:pPr>
+      <w:r>
+        <w:lastRenderedPageBreak/>
         <w:t>Channels</w:t>
       </w:r>
     </w:p>
     <w:p>
+      <w:r>
+        <w:t xml:space="preserve">KD8CEC provides the useful concept of frequency channels. This allows you to identify up to 20 channels (10 with names, 10 just by numbers) that allows you to quickly QRY to by a thru the UX or even with a real key.  (see Extended Keys in the Extensions Tab). </w:t>
+      </w:r>
+    </w:p>
+    <w:p/>
+    <w:p>
+      <w:r>
+        <w:drawing>
+          <wp:inline distT="0" distB="0" distL="0" distR="0" wp14:anchorId="7E15C4C3" wp14:editId="242A6507">
+            <wp:extent cx="4258269" cy="5268060"/>
+            <wp:effectExtent l="0" t="0" r="9525" b="8890"/>
+            <wp:docPr id="18" name="Picture 18" descr="Graphical user interface, application&#10;&#10;Description automatically generated"/>
+            <wp:cNvGraphicFramePr>
+              <a:graphicFrameLocks xmlns:a="http://schemas.openxmlformats.org/drawingml/2006/main" noChangeAspect="1"/>
+            </wp:cNvGraphicFramePr>
+            <a:graphic xmlns:a="http://schemas.openxmlformats.org/drawingml/2006/main">
+              <a:graphicData uri="http://schemas.openxmlformats.org/drawingml/2006/picture">
+                <pic:pic xmlns:pic="http://schemas.openxmlformats.org/drawingml/2006/picture">
+                  <pic:nvPicPr>
+                    <pic:cNvPr id="18" name="Picture 18" descr="Graphical user interface, application&#10;&#10;Description automatically generated"/>
+                    <pic:cNvPicPr/>
+                  </pic:nvPicPr>
+                  <pic:blipFill>
+                    <a:blip r:embed="rId23"/>
+                    <a:stretch>
+                      <a:fillRect/>
+                    </a:stretch>
+                  </pic:blipFill>
+                  <pic:spPr>
+                    <a:xfrm>
+                      <a:off x="0" y="0"/>
+                      <a:ext cx="4258269" cy="5268060"/>
+                    </a:xfrm>
+                    <a:prstGeom prst="rect">
+                      <a:avLst/>
+                    </a:prstGeom>
+                  </pic:spPr>
+                </pic:pic>
+              </a:graphicData>
+            </a:graphic>
+          </wp:inline>
+        </w:drawing>
+      </w:r>
+    </w:p>
+    <w:p/>
+    <w:p>
+      <w:pPr>
+        <w:pStyle w:val="Heading2"/>
+      </w:pPr>
+      <w:r>
+        <w:t>By the Numbers</w:t>
+      </w:r>
+    </w:p>
+    <w:p>
+      <w:pPr>
+        <w:pStyle w:val="ListParagraph"/>
+        <w:numPr>
+          <w:ilvl w:val="0"/>
+          <w:numId w:val="9"/>
+        </w:numPr>
+      </w:pPr>
+      <w:r>
+        <w:t xml:space="preserve">The first 10 channels can be assigned a 5 character name. But you might not need or want the name displayed on your screen (LCD or Nextion). This menu allows you to say </w:t>
+      </w:r>
+      <w:r>
+        <w:rPr>
+          <w:b/>
+          <w:bCs/>
+        </w:rPr>
+        <w:t>YES</w:t>
+      </w:r>
+      <w:r>
+        <w:t xml:space="preserve"> show the name or </w:t>
+      </w:r>
+      <w:r>
+        <w:rPr>
+          <w:b/>
+          <w:bCs/>
+        </w:rPr>
+        <w:t>NO</w:t>
+      </w:r>
+      <w:r>
+        <w:t xml:space="preserve"> just use the Channel# as the name. </w:t>
+      </w:r>
+    </w:p>
+    <w:p>
+      <w:pPr>
+        <w:pStyle w:val="ListParagraph"/>
+        <w:numPr>
+          <w:ilvl w:val="0"/>
+          <w:numId w:val="9"/>
+        </w:numPr>
+      </w:pPr>
+      <w:r>
+        <w:t>Enter a 5 character name here. Any characters are allowed.</w:t>
+      </w:r>
+    </w:p>
+    <w:p>
+      <w:pPr>
+        <w:pStyle w:val="ListParagraph"/>
+        <w:numPr>
+          <w:ilvl w:val="0"/>
+          <w:numId w:val="9"/>
+        </w:numPr>
+      </w:pPr>
+      <w:r>
+        <w:t>This is where you would enter the frequency in HZ.</w:t>
+      </w:r>
+    </w:p>
+    <w:p>
+      <w:pPr>
+        <w:pStyle w:val="ListParagraph"/>
+        <w:numPr>
+          <w:ilvl w:val="0"/>
+          <w:numId w:val="9"/>
+        </w:numPr>
+      </w:pPr>
+      <w:r>
+        <w:t xml:space="preserve">This is a drop down menu that allows you to select LSB, USB, </w:t>
+      </w:r>
+      <w:r>
+        <w:t xml:space="preserve">CWL, CWU, DEFAULT). </w:t>
+      </w:r>
+    </w:p>
+    <w:p>
+      <w:pPr>
+        <w:pStyle w:val="ListParagraph"/>
+        <w:numPr>
+          <w:ilvl w:val="0"/>
+          <w:numId w:val="9"/>
+        </w:numPr>
+      </w:pPr>
+      <w:r>
+        <w:lastRenderedPageBreak/>
+        <w:t>So where are the additional 10 channels? Click this box to see them and then use the scrollbar on the right to make them visible.</w:t>
+      </w:r>
+    </w:p>
+    <w:p>
+      <w:r>
+        <w:drawing>
+          <wp:inline distT="0" distB="0" distL="0" distR="0" wp14:anchorId="2056C532" wp14:editId="3BD7CE54">
+            <wp:extent cx="3334215" cy="4286848"/>
+            <wp:effectExtent l="0" t="0" r="0" b="0"/>
+            <wp:docPr id="19" name="Picture 19" descr="A picture containing table&#10;&#10;Description automatically generated"/>
+            <wp:cNvGraphicFramePr>
+              <a:graphicFrameLocks xmlns:a="http://schemas.openxmlformats.org/drawingml/2006/main" noChangeAspect="1"/>
+            </wp:cNvGraphicFramePr>
+            <a:graphic xmlns:a="http://schemas.openxmlformats.org/drawingml/2006/main">
+              <a:graphicData uri="http://schemas.openxmlformats.org/drawingml/2006/picture">
+                <pic:pic xmlns:pic="http://schemas.openxmlformats.org/drawingml/2006/picture">
+                  <pic:nvPicPr>
+                    <pic:cNvPr id="19" name="Picture 19" descr="A picture containing table&#10;&#10;Description automatically generated"/>
+                    <pic:cNvPicPr/>
+                  </pic:nvPicPr>
+                  <pic:blipFill>
+                    <a:blip r:embed="rId24"/>
+                    <a:stretch>
+                      <a:fillRect/>
+                    </a:stretch>
+                  </pic:blipFill>
+                  <pic:spPr>
+                    <a:xfrm>
+                      <a:off x="0" y="0"/>
+                      <a:ext cx="3334215" cy="4286848"/>
+                    </a:xfrm>
+                    <a:prstGeom prst="rect">
+                      <a:avLst/>
+                    </a:prstGeom>
+                  </pic:spPr>
+                </pic:pic>
+              </a:graphicData>
+            </a:graphic>
+          </wp:inline>
+        </w:drawing>
+      </w:r>
+    </w:p>
+    <w:p>
+      <w:pPr>
+        <w:pStyle w:val="ListParagraph"/>
+        <w:numPr>
+          <w:ilvl w:val="0"/>
+          <w:numId w:val="9"/>
+        </w:numPr>
+      </w:pPr>
+      <w:r>
+        <w:t>Here are the other 10 Channels! When you access them on your uBITX they are simply names CH11, CH12, CH13, etc. Again enter the frequency of the Channel in Hz.</w:t>
+      </w:r>
+    </w:p>
+    <w:p>
+      <w:pPr>
+        <w:pStyle w:val="ListParagraph"/>
+        <w:numPr>
+          <w:ilvl w:val="0"/>
+          <w:numId w:val="9"/>
+        </w:numPr>
+      </w:pPr>
+      <w:r>
+        <w:t>Then choose the operational mode. Same options as before: LSB,USB,CWL,CWU, DEFAULT.</w:t>
+      </w:r>
+    </w:p>
+    <w:p>
       <w:pPr>
         <w:pStyle w:val="Heading1"/>
       </w:pPr>
@@ -1453,10 +2011,337 @@
       </w:r>
     </w:p>
     <w:p>
+      <w:r>
+        <w:t xml:space="preserve">Going back thru the archives of the BITX20 group, there  was quite a lot of excitement about the addition of WSPR </w:t>
+      </w:r>
+      <w:r>
+        <w:t xml:space="preserve">(Weak Signal Propagation Reporter) </w:t>
+      </w:r>
+      <w:r>
+        <w:t>to the KD8CEC software.</w:t>
+      </w:r>
+      <w:r>
+        <w:t xml:space="preserve"> The neat thing about this feature was that it was standalone and did not require that it was being driven from an attached PC. Basically you can define up to 4 messages, </w:t>
+      </w:r>
+      <w:r>
+        <w:t>and three frequency</w:t>
+      </w:r>
+      <w:r>
+        <w:t xml:space="preserve"> and then </w:t>
+      </w:r>
+      <w:r>
+        <w:t>transmit on any combination of them.</w:t>
+      </w:r>
+      <w:r>
+        <w:t xml:space="preserve"> But to do this, you first needed to load up the messages and the frequencies using the uBITX Memory Manager. </w:t>
+      </w:r>
+    </w:p>
+    <w:p>
+      <w:r>
+        <w:t xml:space="preserve">The SE pretty much kept the format of the WSPR subsystem the same as it was presented originally. </w:t>
+      </w:r>
+      <w:r>
+        <w:t>So existing users will make the transition easily.</w:t>
+      </w:r>
+    </w:p>
+    <w:p>
+      <w:pPr>
+        <w:pStyle w:val="Heading2"/>
+      </w:pPr>
+      <w:r>
+        <w:lastRenderedPageBreak/>
+        <w:drawing>
+          <wp:inline distT="0" distB="0" distL="0" distR="0" wp14:anchorId="6B59C934" wp14:editId="6E7B9691">
+            <wp:extent cx="5943600" cy="4489450"/>
+            <wp:effectExtent l="0" t="0" r="0" b="6350"/>
+            <wp:docPr id="20" name="Picture 20" descr="Graphical user interface, text, application, email&#10;&#10;Description automatically generated"/>
+            <wp:cNvGraphicFramePr>
+              <a:graphicFrameLocks xmlns:a="http://schemas.openxmlformats.org/drawingml/2006/main" noChangeAspect="1"/>
+            </wp:cNvGraphicFramePr>
+            <a:graphic xmlns:a="http://schemas.openxmlformats.org/drawingml/2006/main">
+              <a:graphicData uri="http://schemas.openxmlformats.org/drawingml/2006/picture">
+                <pic:pic xmlns:pic="http://schemas.openxmlformats.org/drawingml/2006/picture">
+                  <pic:nvPicPr>
+                    <pic:cNvPr id="20" name="Picture 20" descr="Graphical user interface, text, application, email&#10;&#10;Description automatically generated"/>
+                    <pic:cNvPicPr/>
+                  </pic:nvPicPr>
+                  <pic:blipFill>
+                    <a:blip r:embed="rId25"/>
+                    <a:stretch>
+                      <a:fillRect/>
+                    </a:stretch>
+                  </pic:blipFill>
+                  <pic:spPr>
+                    <a:xfrm>
+                      <a:off x="0" y="0"/>
+                      <a:ext cx="5943600" cy="4489450"/>
+                    </a:xfrm>
+                    <a:prstGeom prst="rect">
+                      <a:avLst/>
+                    </a:prstGeom>
+                  </pic:spPr>
+                </pic:pic>
+              </a:graphicData>
+            </a:graphic>
+          </wp:inline>
+        </w:drawing>
+      </w:r>
+      <w:r>
+        <w:t>By the Numbers</w:t>
+      </w:r>
+    </w:p>
+    <w:p>
+      <w:pPr>
+        <w:pStyle w:val="ListParagraph"/>
+        <w:numPr>
+          <w:ilvl w:val="0"/>
+          <w:numId w:val="11"/>
+        </w:numPr>
+      </w:pPr>
+      <w:r>
+        <w:t>This drop down identifies how many messages will be made available on your uBITX. If you select 1 (as in this screenshot), you will only have one message available even though you might have more messages defined.</w:t>
+      </w:r>
+    </w:p>
+    <w:p>
+      <w:pPr>
+        <w:pStyle w:val="ListParagraph"/>
+        <w:numPr>
+          <w:ilvl w:val="0"/>
+          <w:numId w:val="11"/>
+        </w:numPr>
+      </w:pPr>
+      <w:r>
+        <w:t>You can name your WSPR message here. That makes it easier to select it when you are ready to start your WSPR Beacon.</w:t>
+      </w:r>
+    </w:p>
+    <w:p>
+      <w:pPr>
+        <w:pStyle w:val="ListParagraph"/>
+        <w:numPr>
+          <w:ilvl w:val="0"/>
+          <w:numId w:val="11"/>
+        </w:numPr>
+      </w:pPr>
+      <w:r>
+        <w:t>You need to click the “Gen Msg” msg button to bring up a dialog box that will collect the information needed and generate the actual WSPR message.</w:t>
+      </w:r>
+    </w:p>
+    <w:p>
+      <w:pPr>
+        <w:pStyle w:val="ListParagraph"/>
+        <w:numPr>
+          <w:ilvl w:val="0"/>
+          <w:numId w:val="11"/>
+        </w:numPr>
+      </w:pPr>
+      <w:r>
+        <w:t xml:space="preserve">This is actual WSPR message in Hex format. The </w:t>
+      </w:r>
+      <w:r>
+        <w:t>KD8CEC software that runs on the uBITX will take this message and convert it to the 2 bit frequency shift that is used to  transmit the WSPR message.</w:t>
+      </w:r>
+    </w:p>
+    <w:p>
+      <w:pPr>
+        <w:pStyle w:val="ListParagraph"/>
+        <w:numPr>
+          <w:ilvl w:val="0"/>
+          <w:numId w:val="11"/>
+        </w:numPr>
+      </w:pPr>
+      <w:r>
+        <w:t>The WSPR frequencies that are going to be used are selected here. You can choose up to 3 different frequencies. Then after you choose which message to send, you choose the frequency. Click “Select Band and Freq” to bring up a dialog box that helps you select the band and specific frequency.</w:t>
+      </w:r>
+    </w:p>
+    <w:p/>
+    <w:p/>
+    <w:p>
+      <w:r>
+        <w:lastRenderedPageBreak/>
+        <w:drawing>
+          <wp:inline distT="0" distB="0" distL="0" distR="0" wp14:anchorId="7303A192" wp14:editId="6D5A4E5B">
+            <wp:extent cx="2867425" cy="943107"/>
+            <wp:effectExtent l="0" t="0" r="0" b="9525"/>
+            <wp:docPr id="22" name="Picture 22" descr="Diagram&#10;&#10;Description automatically generated with low confidence"/>
+            <wp:cNvGraphicFramePr>
+              <a:graphicFrameLocks xmlns:a="http://schemas.openxmlformats.org/drawingml/2006/main" noChangeAspect="1"/>
+            </wp:cNvGraphicFramePr>
+            <a:graphic xmlns:a="http://schemas.openxmlformats.org/drawingml/2006/main">
+              <a:graphicData uri="http://schemas.openxmlformats.org/drawingml/2006/picture">
+                <pic:pic xmlns:pic="http://schemas.openxmlformats.org/drawingml/2006/picture">
+                  <pic:nvPicPr>
+                    <pic:cNvPr id="22" name="Picture 22" descr="Diagram&#10;&#10;Description automatically generated with low confidence"/>
+                    <pic:cNvPicPr/>
+                  </pic:nvPicPr>
+                  <pic:blipFill>
+                    <a:blip r:embed="rId26"/>
+                    <a:stretch>
+                      <a:fillRect/>
+                    </a:stretch>
+                  </pic:blipFill>
+                  <pic:spPr>
+                    <a:xfrm>
+                      <a:off x="0" y="0"/>
+                      <a:ext cx="2867425" cy="943107"/>
+                    </a:xfrm>
+                    <a:prstGeom prst="rect">
+                      <a:avLst/>
+                    </a:prstGeom>
+                  </pic:spPr>
+                </pic:pic>
+              </a:graphicData>
+            </a:graphic>
+          </wp:inline>
+        </w:drawing>
+      </w:r>
+    </w:p>
+    <w:p>
+      <w:pPr>
+        <w:pStyle w:val="ListParagraph"/>
+        <w:numPr>
+          <w:ilvl w:val="0"/>
+          <w:numId w:val="11"/>
+        </w:numPr>
+      </w:pPr>
+      <w:r>
+        <w:t>This dialog is used to create the WSPR message. The first thing to enter is your callsign. The WSPR protocol is very strict and there is a maximum of 6 characters allowed with numbers having to be in specific positions. So just enter your call sign here.</w:t>
+      </w:r>
+    </w:p>
+    <w:p>
+      <w:pPr>
+        <w:pStyle w:val="ListParagraph"/>
+        <w:numPr>
+          <w:ilvl w:val="0"/>
+          <w:numId w:val="11"/>
+        </w:numPr>
+      </w:pPr>
+      <w:r>
+        <w:t xml:space="preserve">Enter </w:t>
+      </w:r>
+      <w:r>
+        <w:t xml:space="preserve">the first </w:t>
+      </w:r>
+      <w:r>
+        <w:t xml:space="preserve">4 </w:t>
+      </w:r>
+      <w:r>
+        <w:t>characters of your</w:t>
+      </w:r>
+      <w:r>
+        <w:t xml:space="preserve"> maidenhead grid square.</w:t>
+      </w:r>
+      <w:r>
+        <w:t xml:space="preserve"> For example, mine is CM87.</w:t>
+      </w:r>
+    </w:p>
+    <w:p>
+      <w:pPr>
+        <w:pStyle w:val="ListParagraph"/>
+        <w:numPr>
+          <w:ilvl w:val="0"/>
+          <w:numId w:val="11"/>
+        </w:numPr>
+      </w:pPr>
+      <w:r>
+        <w:t xml:space="preserve">If you like, you can adjust the reported dbm to match what you are actually using. </w:t>
+      </w:r>
+    </w:p>
+    <w:p>
+      <w:pPr>
+        <w:pStyle w:val="ListParagraph"/>
+        <w:numPr>
+          <w:ilvl w:val="0"/>
+          <w:numId w:val="11"/>
+        </w:numPr>
+      </w:pPr>
+      <w:r>
+        <w:t>Once all the information is entered, hit the “Generate WSPR Message” button to generate the message and close this dialog box.</w:t>
+      </w:r>
+    </w:p>
+    <w:p/>
+    <w:p/>
+    <w:p>
+      <w:r>
+        <w:drawing>
+          <wp:inline distT="0" distB="0" distL="0" distR="0" wp14:anchorId="1EB24AD5" wp14:editId="0B7047C5">
+            <wp:extent cx="5943600" cy="1781810"/>
+            <wp:effectExtent l="0" t="0" r="0" b="8890"/>
+            <wp:docPr id="23" name="Picture 23" descr="Graphical user interface, text, application, email&#10;&#10;Description automatically generated"/>
+            <wp:cNvGraphicFramePr>
+              <a:graphicFrameLocks xmlns:a="http://schemas.openxmlformats.org/drawingml/2006/main" noChangeAspect="1"/>
+            </wp:cNvGraphicFramePr>
+            <a:graphic xmlns:a="http://schemas.openxmlformats.org/drawingml/2006/main">
+              <a:graphicData uri="http://schemas.openxmlformats.org/drawingml/2006/picture">
+                <pic:pic xmlns:pic="http://schemas.openxmlformats.org/drawingml/2006/picture">
+                  <pic:nvPicPr>
+                    <pic:cNvPr id="23" name="Picture 23" descr="Graphical user interface, text, application, email&#10;&#10;Description automatically generated"/>
+                    <pic:cNvPicPr/>
+                  </pic:nvPicPr>
+                  <pic:blipFill>
+                    <a:blip r:embed="rId27"/>
+                    <a:stretch>
+                      <a:fillRect/>
+                    </a:stretch>
+                  </pic:blipFill>
+                  <pic:spPr>
+                    <a:xfrm>
+                      <a:off x="0" y="0"/>
+                      <a:ext cx="5943600" cy="1781810"/>
+                    </a:xfrm>
+                    <a:prstGeom prst="rect">
+                      <a:avLst/>
+                    </a:prstGeom>
+                  </pic:spPr>
+                </pic:pic>
+              </a:graphicData>
+            </a:graphic>
+          </wp:inline>
+        </w:drawing>
+      </w:r>
+    </w:p>
+    <w:p>
+      <w:pPr>
+        <w:pStyle w:val="ListParagraph"/>
+        <w:numPr>
+          <w:ilvl w:val="0"/>
+          <w:numId w:val="11"/>
+        </w:numPr>
+      </w:pPr>
+      <w:r>
+        <w:t>This dialog pops up to help you select your TX frequency. The drop down on the left (#10) allows you to select the band you will transmit on. Do this first.</w:t>
+      </w:r>
+    </w:p>
+    <w:p>
+      <w:pPr>
+        <w:pStyle w:val="ListParagraph"/>
+        <w:numPr>
+          <w:ilvl w:val="0"/>
+          <w:numId w:val="11"/>
+        </w:numPr>
+      </w:pPr>
+      <w:r>
+        <w:t>The slider allows you to adjust your transmit frequency to maximize its opportunity to be received by another station.</w:t>
+      </w:r>
+    </w:p>
+    <w:p>
+      <w:pPr>
+        <w:pStyle w:val="ListParagraph"/>
+        <w:numPr>
+          <w:ilvl w:val="0"/>
+          <w:numId w:val="11"/>
+        </w:numPr>
+      </w:pPr>
+      <w:r>
+        <w:t>The actual TX frequency, Selected band + offset is reported here. Ideally, you should see your transmission reported very near this frequency. If not, you might want to consider tuning your Master calibration number.</w:t>
+      </w:r>
+    </w:p>
+    <w:p/>
+    <w:p>
       <w:pPr>
         <w:pStyle w:val="Heading1"/>
       </w:pPr>
       <w:r>
+        <w:lastRenderedPageBreak/>
         <w:t>Displays</w:t>
       </w:r>
     </w:p>
@@ -1494,12 +2379,12 @@
     </w:p>
     <w:p/>
     <w:sectPr>
-      <w:headerReference w:type="even" r:id="rId20"/>
-      <w:headerReference w:type="default" r:id="rId21"/>
-      <w:footerReference w:type="even" r:id="rId22"/>
-      <w:footerReference w:type="default" r:id="rId23"/>
-      <w:headerReference w:type="first" r:id="rId24"/>
-      <w:footerReference w:type="first" r:id="rId25"/>
+      <w:headerReference w:type="even" r:id="rId28"/>
+      <w:headerReference w:type="default" r:id="rId29"/>
+      <w:footerReference w:type="even" r:id="rId30"/>
+      <w:footerReference w:type="default" r:id="rId31"/>
+      <w:headerReference w:type="first" r:id="rId32"/>
+      <w:footerReference w:type="first" r:id="rId33"/>
       <w:pgSz w:w="12240" w:h="15840"/>
       <w:pgMar w:top="1440" w:right="1440" w:bottom="1440" w:left="1440" w:header="720" w:footer="720" w:gutter="0"/>
       <w:pgNumType w:start="0"/>
@@ -1729,6 +2614,297 @@
 <file path=word/numbering.xml><?xml version="1.0" encoding="utf-8"?>
 <w:numbering xmlns:wpc="http://schemas.microsoft.com/office/word/2010/wordprocessingCanvas" xmlns:cx="http://schemas.microsoft.com/office/drawing/2014/chartex" xmlns:cx1="http://schemas.microsoft.com/office/drawing/2015/9/8/chartex" xmlns:cx2="http://schemas.microsoft.com/office/drawing/2015/10/21/chartex" xmlns:cx3="http://schemas.microsoft.com/office/drawing/2016/5/9/chartex" xmlns:cx4="http://schemas.microsoft.com/office/drawing/2016/5/10/chartex" xmlns:cx5="http://schemas.microsoft.com/office/drawing/2016/5/11/chartex" xmlns:cx6="http://schemas.microsoft.com/office/drawing/2016/5/12/chartex" xmlns:cx7="http://schemas.microsoft.com/office/drawing/2016/5/13/chartex" xmlns:cx8="http://schemas.microsoft.com/office/drawing/2016/5/14/chartex" xmlns:mc="http://schemas.openxmlformats.org/markup-compatibility/2006" xmlns:aink="http://schemas.microsoft.com/office/drawing/2016/ink" xmlns:am3d="http://schemas.microsoft.com/office/drawing/2017/model3d" xmlns:o="urn:schemas-microsoft-com:office:office" xmlns:oel="http://schemas.microsoft.com/office/2019/extlst" xmlns:r="http://schemas.openxmlformats.org/officeDocument/2006/relationships" xmlns:m="http://schemas.openxmlformats.org/officeDocument/2006/math" xmlns:v="urn:schemas-microsoft-com:vml" xmlns:wp14="http://schemas.microsoft.com/office/word/2010/wordprocessingDrawing" xmlns:wp="http://schemas.openxmlformats.org/drawingml/2006/wordprocessingDrawing" xmlns:w10="urn:schemas-microsoft-com:office:word" xmlns:w="http://schemas.openxmlformats.org/wordprocessingml/2006/main" xmlns:w14="http://schemas.microsoft.com/office/word/2010/wordml" xmlns:w15="http://schemas.microsoft.com/office/word/2012/wordml" xmlns:w16cex="http://schemas.microsoft.com/office/word/2018/wordml/cex" xmlns:w16cid="http://schemas.microsoft.com/office/word/2016/wordml/cid" xmlns:w16="http://schemas.microsoft.com/office/word/2018/wordml" xmlns:w16sdtdh="http://schemas.microsoft.com/office/word/2020/wordml/sdtdatahash" xmlns:w16se="http://schemas.microsoft.com/office/word/2015/wordml/symex" xmlns:wpg="http://schemas.microsoft.com/office/word/2010/wordprocessingGroup" xmlns:wpi="http://schemas.microsoft.com/office/word/2010/wordprocessingInk" xmlns:wne="http://schemas.microsoft.com/office/word/2006/wordml" xmlns:wps="http://schemas.microsoft.com/office/word/2010/wordprocessingShape" mc:Ignorable="w14 w15 w16se w16cid w16 w16cex w16sdtdh wp14">
   <w:abstractNum w:abstractNumId="0" w15:restartNumberingAfterBreak="0">
+    <w:nsid w:val="005E41C4"/>
+    <w:multiLevelType w:val="hybridMultilevel"/>
+    <w:tmpl w:val="05B6949A"/>
+    <w:lvl w:ilvl="0" w:tplc="DE5A9E3C">
+      <w:start w:val="1"/>
+      <w:numFmt w:val="decimal"/>
+      <w:lvlText w:val="%1."/>
+      <w:lvlJc w:val="left"/>
+      <w:pPr>
+        <w:ind w:left="720" w:hanging="360"/>
+      </w:pPr>
+      <w:rPr>
+        <w:rFonts w:hint="default"/>
+      </w:rPr>
+    </w:lvl>
+    <w:lvl w:ilvl="1" w:tplc="04090019" w:tentative="1">
+      <w:start w:val="1"/>
+      <w:numFmt w:val="lowerLetter"/>
+      <w:lvlText w:val="%2."/>
+      <w:lvlJc w:val="left"/>
+      <w:pPr>
+        <w:ind w:left="1440" w:hanging="360"/>
+      </w:pPr>
+    </w:lvl>
+    <w:lvl w:ilvl="2" w:tplc="0409001B" w:tentative="1">
+      <w:start w:val="1"/>
+      <w:numFmt w:val="lowerRoman"/>
+      <w:lvlText w:val="%3."/>
+      <w:lvlJc w:val="right"/>
+      <w:pPr>
+        <w:ind w:left="2160" w:hanging="180"/>
+      </w:pPr>
+    </w:lvl>
+    <w:lvl w:ilvl="3" w:tplc="0409000F" w:tentative="1">
+      <w:start w:val="1"/>
+      <w:numFmt w:val="decimal"/>
+      <w:lvlText w:val="%4."/>
+      <w:lvlJc w:val="left"/>
+      <w:pPr>
+        <w:ind w:left="2880" w:hanging="360"/>
+      </w:pPr>
+    </w:lvl>
+    <w:lvl w:ilvl="4" w:tplc="04090019" w:tentative="1">
+      <w:start w:val="1"/>
+      <w:numFmt w:val="lowerLetter"/>
+      <w:lvlText w:val="%5."/>
+      <w:lvlJc w:val="left"/>
+      <w:pPr>
+        <w:ind w:left="3600" w:hanging="360"/>
+      </w:pPr>
+    </w:lvl>
+    <w:lvl w:ilvl="5" w:tplc="0409001B" w:tentative="1">
+      <w:start w:val="1"/>
+      <w:numFmt w:val="lowerRoman"/>
+      <w:lvlText w:val="%6."/>
+      <w:lvlJc w:val="right"/>
+      <w:pPr>
+        <w:ind w:left="4320" w:hanging="180"/>
+      </w:pPr>
+    </w:lvl>
+    <w:lvl w:ilvl="6" w:tplc="0409000F" w:tentative="1">
+      <w:start w:val="1"/>
+      <w:numFmt w:val="decimal"/>
+      <w:lvlText w:val="%7."/>
+      <w:lvlJc w:val="left"/>
+      <w:pPr>
+        <w:ind w:left="5040" w:hanging="360"/>
+      </w:pPr>
+    </w:lvl>
+    <w:lvl w:ilvl="7" w:tplc="04090019" w:tentative="1">
+      <w:start w:val="1"/>
+      <w:numFmt w:val="lowerLetter"/>
+      <w:lvlText w:val="%8."/>
+      <w:lvlJc w:val="left"/>
+      <w:pPr>
+        <w:ind w:left="5760" w:hanging="360"/>
+      </w:pPr>
+    </w:lvl>
+    <w:lvl w:ilvl="8" w:tplc="0409001B" w:tentative="1">
+      <w:start w:val="1"/>
+      <w:numFmt w:val="lowerRoman"/>
+      <w:lvlText w:val="%9."/>
+      <w:lvlJc w:val="right"/>
+      <w:pPr>
+        <w:ind w:left="6480" w:hanging="180"/>
+      </w:pPr>
+    </w:lvl>
+  </w:abstractNum>
+  <w:abstractNum w:abstractNumId="1" w15:restartNumberingAfterBreak="0">
+    <w:nsid w:val="213E6ECE"/>
+    <w:multiLevelType w:val="hybridMultilevel"/>
+    <w:tmpl w:val="01AED534"/>
+    <w:lvl w:ilvl="0" w:tplc="12E2AA40">
+      <w:start w:val="1"/>
+      <w:numFmt w:val="decimal"/>
+      <w:lvlText w:val="%1."/>
+      <w:lvlJc w:val="left"/>
+      <w:pPr>
+        <w:ind w:left="720" w:hanging="360"/>
+      </w:pPr>
+      <w:rPr>
+        <w:rFonts w:hint="default"/>
+      </w:rPr>
+    </w:lvl>
+    <w:lvl w:ilvl="1" w:tplc="04090019" w:tentative="1">
+      <w:start w:val="1"/>
+      <w:numFmt w:val="lowerLetter"/>
+      <w:lvlText w:val="%2."/>
+      <w:lvlJc w:val="left"/>
+      <w:pPr>
+        <w:ind w:left="1440" w:hanging="360"/>
+      </w:pPr>
+    </w:lvl>
+    <w:lvl w:ilvl="2" w:tplc="0409001B" w:tentative="1">
+      <w:start w:val="1"/>
+      <w:numFmt w:val="lowerRoman"/>
+      <w:lvlText w:val="%3."/>
+      <w:lvlJc w:val="right"/>
+      <w:pPr>
+        <w:ind w:left="2160" w:hanging="180"/>
+      </w:pPr>
+    </w:lvl>
+    <w:lvl w:ilvl="3" w:tplc="0409000F" w:tentative="1">
+      <w:start w:val="1"/>
+      <w:numFmt w:val="decimal"/>
+      <w:lvlText w:val="%4."/>
+      <w:lvlJc w:val="left"/>
+      <w:pPr>
+        <w:ind w:left="2880" w:hanging="360"/>
+      </w:pPr>
+    </w:lvl>
+    <w:lvl w:ilvl="4" w:tplc="04090019" w:tentative="1">
+      <w:start w:val="1"/>
+      <w:numFmt w:val="lowerLetter"/>
+      <w:lvlText w:val="%5."/>
+      <w:lvlJc w:val="left"/>
+      <w:pPr>
+        <w:ind w:left="3600" w:hanging="360"/>
+      </w:pPr>
+    </w:lvl>
+    <w:lvl w:ilvl="5" w:tplc="0409001B" w:tentative="1">
+      <w:start w:val="1"/>
+      <w:numFmt w:val="lowerRoman"/>
+      <w:lvlText w:val="%6."/>
+      <w:lvlJc w:val="right"/>
+      <w:pPr>
+        <w:ind w:left="4320" w:hanging="180"/>
+      </w:pPr>
+    </w:lvl>
+    <w:lvl w:ilvl="6" w:tplc="0409000F" w:tentative="1">
+      <w:start w:val="1"/>
+      <w:numFmt w:val="decimal"/>
+      <w:lvlText w:val="%7."/>
+      <w:lvlJc w:val="left"/>
+      <w:pPr>
+        <w:ind w:left="5040" w:hanging="360"/>
+      </w:pPr>
+    </w:lvl>
+    <w:lvl w:ilvl="7" w:tplc="04090019" w:tentative="1">
+      <w:start w:val="1"/>
+      <w:numFmt w:val="lowerLetter"/>
+      <w:lvlText w:val="%8."/>
+      <w:lvlJc w:val="left"/>
+      <w:pPr>
+        <w:ind w:left="5760" w:hanging="360"/>
+      </w:pPr>
+    </w:lvl>
+    <w:lvl w:ilvl="8" w:tplc="0409001B" w:tentative="1">
+      <w:start w:val="1"/>
+      <w:numFmt w:val="lowerRoman"/>
+      <w:lvlText w:val="%9."/>
+      <w:lvlJc w:val="right"/>
+      <w:pPr>
+        <w:ind w:left="6480" w:hanging="180"/>
+      </w:pPr>
+    </w:lvl>
+  </w:abstractNum>
+  <w:abstractNum w:abstractNumId="2" w15:restartNumberingAfterBreak="0">
+    <w:nsid w:val="314E3D39"/>
+    <w:multiLevelType w:val="hybridMultilevel"/>
+    <w:tmpl w:val="EAB26A4E"/>
+    <w:lvl w:ilvl="0" w:tplc="04090001">
+      <w:start w:val="1"/>
+      <w:numFmt w:val="bullet"/>
+      <w:lvlText w:val=""/>
+      <w:lvlJc w:val="left"/>
+      <w:pPr>
+        <w:ind w:left="720" w:hanging="360"/>
+      </w:pPr>
+      <w:rPr>
+        <w:rFonts w:ascii="Symbol" w:hAnsi="Symbol" w:hint="default"/>
+      </w:rPr>
+    </w:lvl>
+    <w:lvl w:ilvl="1" w:tplc="04090003" w:tentative="1">
+      <w:start w:val="1"/>
+      <w:numFmt w:val="bullet"/>
+      <w:lvlText w:val="o"/>
+      <w:lvlJc w:val="left"/>
+      <w:pPr>
+        <w:ind w:left="1440" w:hanging="360"/>
+      </w:pPr>
+      <w:rPr>
+        <w:rFonts w:ascii="Courier New" w:hAnsi="Courier New" w:cs="Courier New" w:hint="default"/>
+      </w:rPr>
+    </w:lvl>
+    <w:lvl w:ilvl="2" w:tplc="04090005" w:tentative="1">
+      <w:start w:val="1"/>
+      <w:numFmt w:val="bullet"/>
+      <w:lvlText w:val=""/>
+      <w:lvlJc w:val="left"/>
+      <w:pPr>
+        <w:ind w:left="2160" w:hanging="360"/>
+      </w:pPr>
+      <w:rPr>
+        <w:rFonts w:ascii="Wingdings" w:hAnsi="Wingdings" w:hint="default"/>
+      </w:rPr>
+    </w:lvl>
+    <w:lvl w:ilvl="3" w:tplc="04090001" w:tentative="1">
+      <w:start w:val="1"/>
+      <w:numFmt w:val="bullet"/>
+      <w:lvlText w:val=""/>
+      <w:lvlJc w:val="left"/>
+      <w:pPr>
+        <w:ind w:left="2880" w:hanging="360"/>
+      </w:pPr>
+      <w:rPr>
+        <w:rFonts w:ascii="Symbol" w:hAnsi="Symbol" w:hint="default"/>
+      </w:rPr>
+    </w:lvl>
+    <w:lvl w:ilvl="4" w:tplc="04090003" w:tentative="1">
+      <w:start w:val="1"/>
+      <w:numFmt w:val="bullet"/>
+      <w:lvlText w:val="o"/>
+      <w:lvlJc w:val="left"/>
+      <w:pPr>
+        <w:ind w:left="3600" w:hanging="360"/>
+      </w:pPr>
+      <w:rPr>
+        <w:rFonts w:ascii="Courier New" w:hAnsi="Courier New" w:cs="Courier New" w:hint="default"/>
+      </w:rPr>
+    </w:lvl>
+    <w:lvl w:ilvl="5" w:tplc="04090005" w:tentative="1">
+      <w:start w:val="1"/>
+      <w:numFmt w:val="bullet"/>
+      <w:lvlText w:val=""/>
+      <w:lvlJc w:val="left"/>
+      <w:pPr>
+        <w:ind w:left="4320" w:hanging="360"/>
+      </w:pPr>
+      <w:rPr>
+        <w:rFonts w:ascii="Wingdings" w:hAnsi="Wingdings" w:hint="default"/>
+      </w:rPr>
+    </w:lvl>
+    <w:lvl w:ilvl="6" w:tplc="04090001" w:tentative="1">
+      <w:start w:val="1"/>
+      <w:numFmt w:val="bullet"/>
+      <w:lvlText w:val=""/>
+      <w:lvlJc w:val="left"/>
+      <w:pPr>
+        <w:ind w:left="5040" w:hanging="360"/>
+      </w:pPr>
+      <w:rPr>
+        <w:rFonts w:ascii="Symbol" w:hAnsi="Symbol" w:hint="default"/>
+      </w:rPr>
+    </w:lvl>
+    <w:lvl w:ilvl="7" w:tplc="04090003" w:tentative="1">
+      <w:start w:val="1"/>
+      <w:numFmt w:val="bullet"/>
+      <w:lvlText w:val="o"/>
+      <w:lvlJc w:val="left"/>
+      <w:pPr>
+        <w:ind w:left="5760" w:hanging="360"/>
+      </w:pPr>
+      <w:rPr>
+        <w:rFonts w:ascii="Courier New" w:hAnsi="Courier New" w:cs="Courier New" w:hint="default"/>
+      </w:rPr>
+    </w:lvl>
+    <w:lvl w:ilvl="8" w:tplc="04090005" w:tentative="1">
+      <w:start w:val="1"/>
+      <w:numFmt w:val="bullet"/>
+      <w:lvlText w:val=""/>
+      <w:lvlJc w:val="left"/>
+      <w:pPr>
+        <w:ind w:left="6480" w:hanging="360"/>
+      </w:pPr>
+      <w:rPr>
+        <w:rFonts w:ascii="Wingdings" w:hAnsi="Wingdings" w:hint="default"/>
+      </w:rPr>
+    </w:lvl>
+  </w:abstractNum>
+  <w:abstractNum w:abstractNumId="3" w15:restartNumberingAfterBreak="0">
     <w:nsid w:val="32F35348"/>
     <w:multiLevelType w:val="hybridMultilevel"/>
     <w:tmpl w:val="4DAE6A7C"/>
@@ -1814,7 +2990,7 @@
       </w:pPr>
     </w:lvl>
   </w:abstractNum>
-  <w:abstractNum w:abstractNumId="1" w15:restartNumberingAfterBreak="0">
+  <w:abstractNum w:abstractNumId="4" w15:restartNumberingAfterBreak="0">
     <w:nsid w:val="35C3383D"/>
     <w:multiLevelType w:val="hybridMultilevel"/>
     <w:tmpl w:val="098A4704"/>
@@ -1903,7 +3079,7 @@
       </w:pPr>
     </w:lvl>
   </w:abstractNum>
-  <w:abstractNum w:abstractNumId="2" w15:restartNumberingAfterBreak="0">
+  <w:abstractNum w:abstractNumId="5" w15:restartNumberingAfterBreak="0">
     <w:nsid w:val="48191BC7"/>
     <w:multiLevelType w:val="hybridMultilevel"/>
     <w:tmpl w:val="CB4E0CA0"/>
@@ -2016,7 +3192,7 @@
       </w:rPr>
     </w:lvl>
   </w:abstractNum>
-  <w:abstractNum w:abstractNumId="3" w15:restartNumberingAfterBreak="0">
+  <w:abstractNum w:abstractNumId="6" w15:restartNumberingAfterBreak="0">
     <w:nsid w:val="4CCE41DB"/>
     <w:multiLevelType w:val="hybridMultilevel"/>
     <w:tmpl w:val="843EAF76"/>
@@ -2102,17 +3278,569 @@
       </w:pPr>
     </w:lvl>
   </w:abstractNum>
+  <w:abstractNum w:abstractNumId="7" w15:restartNumberingAfterBreak="0">
+    <w:nsid w:val="4DC249F8"/>
+    <w:multiLevelType w:val="hybridMultilevel"/>
+    <w:tmpl w:val="00400540"/>
+    <w:lvl w:ilvl="0" w:tplc="DE5A9E3C">
+      <w:start w:val="1"/>
+      <w:numFmt w:val="decimal"/>
+      <w:lvlText w:val="%1."/>
+      <w:lvlJc w:val="left"/>
+      <w:pPr>
+        <w:ind w:left="720" w:hanging="360"/>
+      </w:pPr>
+      <w:rPr>
+        <w:rFonts w:hint="default"/>
+      </w:rPr>
+    </w:lvl>
+    <w:lvl w:ilvl="1" w:tplc="04090019" w:tentative="1">
+      <w:start w:val="1"/>
+      <w:numFmt w:val="lowerLetter"/>
+      <w:lvlText w:val="%2."/>
+      <w:lvlJc w:val="left"/>
+      <w:pPr>
+        <w:ind w:left="1440" w:hanging="360"/>
+      </w:pPr>
+    </w:lvl>
+    <w:lvl w:ilvl="2" w:tplc="0409001B" w:tentative="1">
+      <w:start w:val="1"/>
+      <w:numFmt w:val="lowerRoman"/>
+      <w:lvlText w:val="%3."/>
+      <w:lvlJc w:val="right"/>
+      <w:pPr>
+        <w:ind w:left="2160" w:hanging="180"/>
+      </w:pPr>
+    </w:lvl>
+    <w:lvl w:ilvl="3" w:tplc="0409000F" w:tentative="1">
+      <w:start w:val="1"/>
+      <w:numFmt w:val="decimal"/>
+      <w:lvlText w:val="%4."/>
+      <w:lvlJc w:val="left"/>
+      <w:pPr>
+        <w:ind w:left="2880" w:hanging="360"/>
+      </w:pPr>
+    </w:lvl>
+    <w:lvl w:ilvl="4" w:tplc="04090019" w:tentative="1">
+      <w:start w:val="1"/>
+      <w:numFmt w:val="lowerLetter"/>
+      <w:lvlText w:val="%5."/>
+      <w:lvlJc w:val="left"/>
+      <w:pPr>
+        <w:ind w:left="3600" w:hanging="360"/>
+      </w:pPr>
+    </w:lvl>
+    <w:lvl w:ilvl="5" w:tplc="0409001B" w:tentative="1">
+      <w:start w:val="1"/>
+      <w:numFmt w:val="lowerRoman"/>
+      <w:lvlText w:val="%6."/>
+      <w:lvlJc w:val="right"/>
+      <w:pPr>
+        <w:ind w:left="4320" w:hanging="180"/>
+      </w:pPr>
+    </w:lvl>
+    <w:lvl w:ilvl="6" w:tplc="0409000F" w:tentative="1">
+      <w:start w:val="1"/>
+      <w:numFmt w:val="decimal"/>
+      <w:lvlText w:val="%7."/>
+      <w:lvlJc w:val="left"/>
+      <w:pPr>
+        <w:ind w:left="5040" w:hanging="360"/>
+      </w:pPr>
+    </w:lvl>
+    <w:lvl w:ilvl="7" w:tplc="04090019" w:tentative="1">
+      <w:start w:val="1"/>
+      <w:numFmt w:val="lowerLetter"/>
+      <w:lvlText w:val="%8."/>
+      <w:lvlJc w:val="left"/>
+      <w:pPr>
+        <w:ind w:left="5760" w:hanging="360"/>
+      </w:pPr>
+    </w:lvl>
+    <w:lvl w:ilvl="8" w:tplc="0409001B" w:tentative="1">
+      <w:start w:val="1"/>
+      <w:numFmt w:val="lowerRoman"/>
+      <w:lvlText w:val="%9."/>
+      <w:lvlJc w:val="right"/>
+      <w:pPr>
+        <w:ind w:left="6480" w:hanging="180"/>
+      </w:pPr>
+    </w:lvl>
+  </w:abstractNum>
+  <w:abstractNum w:abstractNumId="8" w15:restartNumberingAfterBreak="0">
+    <w:nsid w:val="5EE06F62"/>
+    <w:multiLevelType w:val="hybridMultilevel"/>
+    <w:tmpl w:val="91CE2A8C"/>
+    <w:lvl w:ilvl="0" w:tplc="8AEE37CE">
+      <w:start w:val="1"/>
+      <w:numFmt w:val="decimal"/>
+      <w:lvlText w:val="%1."/>
+      <w:lvlJc w:val="left"/>
+      <w:pPr>
+        <w:ind w:left="720" w:hanging="360"/>
+      </w:pPr>
+      <w:rPr>
+        <w:rFonts w:hint="default"/>
+      </w:rPr>
+    </w:lvl>
+    <w:lvl w:ilvl="1" w:tplc="04090019" w:tentative="1">
+      <w:start w:val="1"/>
+      <w:numFmt w:val="lowerLetter"/>
+      <w:lvlText w:val="%2."/>
+      <w:lvlJc w:val="left"/>
+      <w:pPr>
+        <w:ind w:left="1440" w:hanging="360"/>
+      </w:pPr>
+    </w:lvl>
+    <w:lvl w:ilvl="2" w:tplc="0409001B" w:tentative="1">
+      <w:start w:val="1"/>
+      <w:numFmt w:val="lowerRoman"/>
+      <w:lvlText w:val="%3."/>
+      <w:lvlJc w:val="right"/>
+      <w:pPr>
+        <w:ind w:left="2160" w:hanging="180"/>
+      </w:pPr>
+    </w:lvl>
+    <w:lvl w:ilvl="3" w:tplc="0409000F" w:tentative="1">
+      <w:start w:val="1"/>
+      <w:numFmt w:val="decimal"/>
+      <w:lvlText w:val="%4."/>
+      <w:lvlJc w:val="left"/>
+      <w:pPr>
+        <w:ind w:left="2880" w:hanging="360"/>
+      </w:pPr>
+    </w:lvl>
+    <w:lvl w:ilvl="4" w:tplc="04090019" w:tentative="1">
+      <w:start w:val="1"/>
+      <w:numFmt w:val="lowerLetter"/>
+      <w:lvlText w:val="%5."/>
+      <w:lvlJc w:val="left"/>
+      <w:pPr>
+        <w:ind w:left="3600" w:hanging="360"/>
+      </w:pPr>
+    </w:lvl>
+    <w:lvl w:ilvl="5" w:tplc="0409001B" w:tentative="1">
+      <w:start w:val="1"/>
+      <w:numFmt w:val="lowerRoman"/>
+      <w:lvlText w:val="%6."/>
+      <w:lvlJc w:val="right"/>
+      <w:pPr>
+        <w:ind w:left="4320" w:hanging="180"/>
+      </w:pPr>
+    </w:lvl>
+    <w:lvl w:ilvl="6" w:tplc="0409000F" w:tentative="1">
+      <w:start w:val="1"/>
+      <w:numFmt w:val="decimal"/>
+      <w:lvlText w:val="%7."/>
+      <w:lvlJc w:val="left"/>
+      <w:pPr>
+        <w:ind w:left="5040" w:hanging="360"/>
+      </w:pPr>
+    </w:lvl>
+    <w:lvl w:ilvl="7" w:tplc="04090019" w:tentative="1">
+      <w:start w:val="1"/>
+      <w:numFmt w:val="lowerLetter"/>
+      <w:lvlText w:val="%8."/>
+      <w:lvlJc w:val="left"/>
+      <w:pPr>
+        <w:ind w:left="5760" w:hanging="360"/>
+      </w:pPr>
+    </w:lvl>
+    <w:lvl w:ilvl="8" w:tplc="0409001B" w:tentative="1">
+      <w:start w:val="1"/>
+      <w:numFmt w:val="lowerRoman"/>
+      <w:lvlText w:val="%9."/>
+      <w:lvlJc w:val="right"/>
+      <w:pPr>
+        <w:ind w:left="6480" w:hanging="180"/>
+      </w:pPr>
+    </w:lvl>
+  </w:abstractNum>
+  <w:abstractNum w:abstractNumId="9" w15:restartNumberingAfterBreak="0">
+    <w:nsid w:val="64FB3D66"/>
+    <w:multiLevelType w:val="hybridMultilevel"/>
+    <w:tmpl w:val="49B29AFA"/>
+    <w:lvl w:ilvl="0" w:tplc="0409000F">
+      <w:start w:val="1"/>
+      <w:numFmt w:val="decimal"/>
+      <w:lvlText w:val="%1."/>
+      <w:lvlJc w:val="left"/>
+      <w:pPr>
+        <w:ind w:left="720" w:hanging="360"/>
+      </w:pPr>
+    </w:lvl>
+    <w:lvl w:ilvl="1" w:tplc="04090019" w:tentative="1">
+      <w:start w:val="1"/>
+      <w:numFmt w:val="lowerLetter"/>
+      <w:lvlText w:val="%2."/>
+      <w:lvlJc w:val="left"/>
+      <w:pPr>
+        <w:ind w:left="1440" w:hanging="360"/>
+      </w:pPr>
+    </w:lvl>
+    <w:lvl w:ilvl="2" w:tplc="0409001B" w:tentative="1">
+      <w:start w:val="1"/>
+      <w:numFmt w:val="lowerRoman"/>
+      <w:lvlText w:val="%3."/>
+      <w:lvlJc w:val="right"/>
+      <w:pPr>
+        <w:ind w:left="2160" w:hanging="180"/>
+      </w:pPr>
+    </w:lvl>
+    <w:lvl w:ilvl="3" w:tplc="0409000F" w:tentative="1">
+      <w:start w:val="1"/>
+      <w:numFmt w:val="decimal"/>
+      <w:lvlText w:val="%4."/>
+      <w:lvlJc w:val="left"/>
+      <w:pPr>
+        <w:ind w:left="2880" w:hanging="360"/>
+      </w:pPr>
+    </w:lvl>
+    <w:lvl w:ilvl="4" w:tplc="04090019" w:tentative="1">
+      <w:start w:val="1"/>
+      <w:numFmt w:val="lowerLetter"/>
+      <w:lvlText w:val="%5."/>
+      <w:lvlJc w:val="left"/>
+      <w:pPr>
+        <w:ind w:left="3600" w:hanging="360"/>
+      </w:pPr>
+    </w:lvl>
+    <w:lvl w:ilvl="5" w:tplc="0409001B" w:tentative="1">
+      <w:start w:val="1"/>
+      <w:numFmt w:val="lowerRoman"/>
+      <w:lvlText w:val="%6."/>
+      <w:lvlJc w:val="right"/>
+      <w:pPr>
+        <w:ind w:left="4320" w:hanging="180"/>
+      </w:pPr>
+    </w:lvl>
+    <w:lvl w:ilvl="6" w:tplc="0409000F" w:tentative="1">
+      <w:start w:val="1"/>
+      <w:numFmt w:val="decimal"/>
+      <w:lvlText w:val="%7."/>
+      <w:lvlJc w:val="left"/>
+      <w:pPr>
+        <w:ind w:left="5040" w:hanging="360"/>
+      </w:pPr>
+    </w:lvl>
+    <w:lvl w:ilvl="7" w:tplc="04090019" w:tentative="1">
+      <w:start w:val="1"/>
+      <w:numFmt w:val="lowerLetter"/>
+      <w:lvlText w:val="%8."/>
+      <w:lvlJc w:val="left"/>
+      <w:pPr>
+        <w:ind w:left="5760" w:hanging="360"/>
+      </w:pPr>
+    </w:lvl>
+    <w:lvl w:ilvl="8" w:tplc="0409001B" w:tentative="1">
+      <w:start w:val="1"/>
+      <w:numFmt w:val="lowerRoman"/>
+      <w:lvlText w:val="%9."/>
+      <w:lvlJc w:val="right"/>
+      <w:pPr>
+        <w:ind w:left="6480" w:hanging="180"/>
+      </w:pPr>
+    </w:lvl>
+  </w:abstractNum>
+  <w:abstractNum w:abstractNumId="10" w15:restartNumberingAfterBreak="0">
+    <w:nsid w:val="670208F6"/>
+    <w:multiLevelType w:val="hybridMultilevel"/>
+    <w:tmpl w:val="0D141DAE"/>
+    <w:lvl w:ilvl="0" w:tplc="0409000F">
+      <w:start w:val="1"/>
+      <w:numFmt w:val="decimal"/>
+      <w:lvlText w:val="%1."/>
+      <w:lvlJc w:val="left"/>
+      <w:pPr>
+        <w:ind w:left="720" w:hanging="360"/>
+      </w:pPr>
+    </w:lvl>
+    <w:lvl w:ilvl="1" w:tplc="04090019" w:tentative="1">
+      <w:start w:val="1"/>
+      <w:numFmt w:val="lowerLetter"/>
+      <w:lvlText w:val="%2."/>
+      <w:lvlJc w:val="left"/>
+      <w:pPr>
+        <w:ind w:left="1440" w:hanging="360"/>
+      </w:pPr>
+    </w:lvl>
+    <w:lvl w:ilvl="2" w:tplc="0409001B" w:tentative="1">
+      <w:start w:val="1"/>
+      <w:numFmt w:val="lowerRoman"/>
+      <w:lvlText w:val="%3."/>
+      <w:lvlJc w:val="right"/>
+      <w:pPr>
+        <w:ind w:left="2160" w:hanging="180"/>
+      </w:pPr>
+    </w:lvl>
+    <w:lvl w:ilvl="3" w:tplc="0409000F" w:tentative="1">
+      <w:start w:val="1"/>
+      <w:numFmt w:val="decimal"/>
+      <w:lvlText w:val="%4."/>
+      <w:lvlJc w:val="left"/>
+      <w:pPr>
+        <w:ind w:left="2880" w:hanging="360"/>
+      </w:pPr>
+    </w:lvl>
+    <w:lvl w:ilvl="4" w:tplc="04090019" w:tentative="1">
+      <w:start w:val="1"/>
+      <w:numFmt w:val="lowerLetter"/>
+      <w:lvlText w:val="%5."/>
+      <w:lvlJc w:val="left"/>
+      <w:pPr>
+        <w:ind w:left="3600" w:hanging="360"/>
+      </w:pPr>
+    </w:lvl>
+    <w:lvl w:ilvl="5" w:tplc="0409001B" w:tentative="1">
+      <w:start w:val="1"/>
+      <w:numFmt w:val="lowerRoman"/>
+      <w:lvlText w:val="%6."/>
+      <w:lvlJc w:val="right"/>
+      <w:pPr>
+        <w:ind w:left="4320" w:hanging="180"/>
+      </w:pPr>
+    </w:lvl>
+    <w:lvl w:ilvl="6" w:tplc="0409000F" w:tentative="1">
+      <w:start w:val="1"/>
+      <w:numFmt w:val="decimal"/>
+      <w:lvlText w:val="%7."/>
+      <w:lvlJc w:val="left"/>
+      <w:pPr>
+        <w:ind w:left="5040" w:hanging="360"/>
+      </w:pPr>
+    </w:lvl>
+    <w:lvl w:ilvl="7" w:tplc="04090019" w:tentative="1">
+      <w:start w:val="1"/>
+      <w:numFmt w:val="lowerLetter"/>
+      <w:lvlText w:val="%8."/>
+      <w:lvlJc w:val="left"/>
+      <w:pPr>
+        <w:ind w:left="5760" w:hanging="360"/>
+      </w:pPr>
+    </w:lvl>
+    <w:lvl w:ilvl="8" w:tplc="0409001B" w:tentative="1">
+      <w:start w:val="1"/>
+      <w:numFmt w:val="lowerRoman"/>
+      <w:lvlText w:val="%9."/>
+      <w:lvlJc w:val="right"/>
+      <w:pPr>
+        <w:ind w:left="6480" w:hanging="180"/>
+      </w:pPr>
+    </w:lvl>
+  </w:abstractNum>
+  <w:abstractNum w:abstractNumId="11" w15:restartNumberingAfterBreak="0">
+    <w:nsid w:val="71801DD0"/>
+    <w:multiLevelType w:val="hybridMultilevel"/>
+    <w:tmpl w:val="7F6A9974"/>
+    <w:lvl w:ilvl="0" w:tplc="135C2D9C">
+      <w:start w:val="1"/>
+      <w:numFmt w:val="decimal"/>
+      <w:lvlText w:val="%1."/>
+      <w:lvlJc w:val="left"/>
+      <w:pPr>
+        <w:ind w:left="720" w:hanging="360"/>
+      </w:pPr>
+    </w:lvl>
+    <w:lvl w:ilvl="1" w:tplc="04090019" w:tentative="1">
+      <w:start w:val="1"/>
+      <w:numFmt w:val="lowerLetter"/>
+      <w:lvlText w:val="%2."/>
+      <w:lvlJc w:val="left"/>
+      <w:pPr>
+        <w:ind w:left="1440" w:hanging="360"/>
+      </w:pPr>
+    </w:lvl>
+    <w:lvl w:ilvl="2" w:tplc="0409001B" w:tentative="1">
+      <w:start w:val="1"/>
+      <w:numFmt w:val="lowerRoman"/>
+      <w:lvlText w:val="%3."/>
+      <w:lvlJc w:val="right"/>
+      <w:pPr>
+        <w:ind w:left="2160" w:hanging="180"/>
+      </w:pPr>
+    </w:lvl>
+    <w:lvl w:ilvl="3" w:tplc="0409000F" w:tentative="1">
+      <w:start w:val="1"/>
+      <w:numFmt w:val="decimal"/>
+      <w:lvlText w:val="%4."/>
+      <w:lvlJc w:val="left"/>
+      <w:pPr>
+        <w:ind w:left="2880" w:hanging="360"/>
+      </w:pPr>
+    </w:lvl>
+    <w:lvl w:ilvl="4" w:tplc="04090019" w:tentative="1">
+      <w:start w:val="1"/>
+      <w:numFmt w:val="lowerLetter"/>
+      <w:lvlText w:val="%5."/>
+      <w:lvlJc w:val="left"/>
+      <w:pPr>
+        <w:ind w:left="3600" w:hanging="360"/>
+      </w:pPr>
+    </w:lvl>
+    <w:lvl w:ilvl="5" w:tplc="0409001B" w:tentative="1">
+      <w:start w:val="1"/>
+      <w:numFmt w:val="lowerRoman"/>
+      <w:lvlText w:val="%6."/>
+      <w:lvlJc w:val="right"/>
+      <w:pPr>
+        <w:ind w:left="4320" w:hanging="180"/>
+      </w:pPr>
+    </w:lvl>
+    <w:lvl w:ilvl="6" w:tplc="0409000F" w:tentative="1">
+      <w:start w:val="1"/>
+      <w:numFmt w:val="decimal"/>
+      <w:lvlText w:val="%7."/>
+      <w:lvlJc w:val="left"/>
+      <w:pPr>
+        <w:ind w:left="5040" w:hanging="360"/>
+      </w:pPr>
+    </w:lvl>
+    <w:lvl w:ilvl="7" w:tplc="04090019" w:tentative="1">
+      <w:start w:val="1"/>
+      <w:numFmt w:val="lowerLetter"/>
+      <w:lvlText w:val="%8."/>
+      <w:lvlJc w:val="left"/>
+      <w:pPr>
+        <w:ind w:left="5760" w:hanging="360"/>
+      </w:pPr>
+    </w:lvl>
+    <w:lvl w:ilvl="8" w:tplc="0409001B" w:tentative="1">
+      <w:start w:val="1"/>
+      <w:numFmt w:val="lowerRoman"/>
+      <w:lvlText w:val="%9."/>
+      <w:lvlJc w:val="right"/>
+      <w:pPr>
+        <w:ind w:left="6480" w:hanging="180"/>
+      </w:pPr>
+    </w:lvl>
+  </w:abstractNum>
+  <w:abstractNum w:abstractNumId="12" w15:restartNumberingAfterBreak="0">
+    <w:nsid w:val="753C4626"/>
+    <w:multiLevelType w:val="hybridMultilevel"/>
+    <w:tmpl w:val="BAFCE52E"/>
+    <w:lvl w:ilvl="0" w:tplc="135C2D9C">
+      <w:start w:val="1"/>
+      <w:numFmt w:val="decimal"/>
+      <w:lvlText w:val="%1."/>
+      <w:lvlJc w:val="left"/>
+      <w:pPr>
+        <w:ind w:left="720" w:hanging="360"/>
+      </w:pPr>
+      <w:rPr>
+        <w:rFonts w:hint="default"/>
+      </w:rPr>
+    </w:lvl>
+    <w:lvl w:ilvl="1" w:tplc="04090019" w:tentative="1">
+      <w:start w:val="1"/>
+      <w:numFmt w:val="lowerLetter"/>
+      <w:lvlText w:val="%2."/>
+      <w:lvlJc w:val="left"/>
+      <w:pPr>
+        <w:ind w:left="1440" w:hanging="360"/>
+      </w:pPr>
+    </w:lvl>
+    <w:lvl w:ilvl="2" w:tplc="0409001B" w:tentative="1">
+      <w:start w:val="1"/>
+      <w:numFmt w:val="lowerRoman"/>
+      <w:lvlText w:val="%3."/>
+      <w:lvlJc w:val="right"/>
+      <w:pPr>
+        <w:ind w:left="2160" w:hanging="180"/>
+      </w:pPr>
+    </w:lvl>
+    <w:lvl w:ilvl="3" w:tplc="0409000F" w:tentative="1">
+      <w:start w:val="1"/>
+      <w:numFmt w:val="decimal"/>
+      <w:lvlText w:val="%4."/>
+      <w:lvlJc w:val="left"/>
+      <w:pPr>
+        <w:ind w:left="2880" w:hanging="360"/>
+      </w:pPr>
+    </w:lvl>
+    <w:lvl w:ilvl="4" w:tplc="04090019" w:tentative="1">
+      <w:start w:val="1"/>
+      <w:numFmt w:val="lowerLetter"/>
+      <w:lvlText w:val="%5."/>
+      <w:lvlJc w:val="left"/>
+      <w:pPr>
+        <w:ind w:left="3600" w:hanging="360"/>
+      </w:pPr>
+    </w:lvl>
+    <w:lvl w:ilvl="5" w:tplc="0409001B" w:tentative="1">
+      <w:start w:val="1"/>
+      <w:numFmt w:val="lowerRoman"/>
+      <w:lvlText w:val="%6."/>
+      <w:lvlJc w:val="right"/>
+      <w:pPr>
+        <w:ind w:left="4320" w:hanging="180"/>
+      </w:pPr>
+    </w:lvl>
+    <w:lvl w:ilvl="6" w:tplc="0409000F" w:tentative="1">
+      <w:start w:val="1"/>
+      <w:numFmt w:val="decimal"/>
+      <w:lvlText w:val="%7."/>
+      <w:lvlJc w:val="left"/>
+      <w:pPr>
+        <w:ind w:left="5040" w:hanging="360"/>
+      </w:pPr>
+    </w:lvl>
+    <w:lvl w:ilvl="7" w:tplc="04090019" w:tentative="1">
+      <w:start w:val="1"/>
+      <w:numFmt w:val="lowerLetter"/>
+      <w:lvlText w:val="%8."/>
+      <w:lvlJc w:val="left"/>
+      <w:pPr>
+        <w:ind w:left="5760" w:hanging="360"/>
+      </w:pPr>
+    </w:lvl>
+    <w:lvl w:ilvl="8" w:tplc="0409001B" w:tentative="1">
+      <w:start w:val="1"/>
+      <w:numFmt w:val="lowerRoman"/>
+      <w:lvlText w:val="%9."/>
+      <w:lvlJc w:val="right"/>
+      <w:pPr>
+        <w:ind w:left="6480" w:hanging="180"/>
+      </w:pPr>
+    </w:lvl>
+  </w:abstractNum>
   <w:num w:numId="1" w16cid:durableId="220941808">
+    <w:abstractNumId w:val="5"/>
+  </w:num>
+  <w:num w:numId="2" w16cid:durableId="183205511">
+    <w:abstractNumId w:val="6"/>
+  </w:num>
+  <w:num w:numId="3" w16cid:durableId="1433164445">
+    <w:abstractNumId w:val="4"/>
+  </w:num>
+  <w:num w:numId="4" w16cid:durableId="641270027">
+    <w:abstractNumId w:val="3"/>
+  </w:num>
+  <w:num w:numId="5" w16cid:durableId="244190164">
+    <w:abstractNumId w:val="9"/>
+  </w:num>
+  <w:num w:numId="6" w16cid:durableId="67001109">
+    <w:abstractNumId w:val="11"/>
+  </w:num>
+  <w:num w:numId="7" w16cid:durableId="1479415369">
     <w:abstractNumId w:val="2"/>
   </w:num>
-  <w:num w:numId="2" w16cid:durableId="183205511">
-    <w:abstractNumId w:val="3"/>
+  <w:num w:numId="8" w16cid:durableId="772095169">
+    <w:abstractNumId w:val="10"/>
   </w:num>
-  <w:num w:numId="3" w16cid:durableId="1433164445">
+  <w:num w:numId="9" w16cid:durableId="2092501899">
+    <w:abstractNumId w:val="0"/>
+  </w:num>
+  <w:num w:numId="10" w16cid:durableId="1073820060">
+    <w:abstractNumId w:val="12"/>
+  </w:num>
+  <w:num w:numId="11" w16cid:durableId="1792213025">
     <w:abstractNumId w:val="1"/>
   </w:num>
-  <w:num w:numId="4" w16cid:durableId="641270027">
-    <w:abstractNumId w:val="0"/>
+  <w:num w:numId="12" w16cid:durableId="765272798">
+    <w:abstractNumId w:val="7"/>
+  </w:num>
+  <w:num w:numId="13" w16cid:durableId="364407850">
+    <w:abstractNumId w:val="8"/>
   </w:num>
 </w:numbering>
 </file>
@@ -2537,6 +4265,28 @@
       <w:szCs w:val="32"/>
     </w:rPr>
   </w:style>
+  <w:style w:type="paragraph" w:styleId="Heading2">
+    <w:name w:val="heading 2"/>
+    <w:basedOn w:val="Normal"/>
+    <w:next w:val="Normal"/>
+    <w:link w:val="Heading2Char"/>
+    <w:uiPriority w:val="9"/>
+    <w:unhideWhenUsed/>
+    <w:qFormat/>
+    <w:rsid w:val="00EE3F5D"/>
+    <w:pPr>
+      <w:keepNext/>
+      <w:keepLines/>
+      <w:spacing w:before="40" w:after="0"/>
+      <w:outlineLvl w:val="1"/>
+    </w:pPr>
+    <w:rPr>
+      <w:rFonts w:asciiTheme="majorHAnsi" w:eastAsiaTheme="majorEastAsia" w:hAnsiTheme="majorHAnsi" w:cstheme="majorBidi"/>
+      <w:color w:val="2F5496" w:themeColor="accent1" w:themeShade="BF"/>
+      <w:sz w:val="26"/>
+      <w:szCs w:val="26"/>
+    </w:rPr>
+  </w:style>
   <w:style w:type="character" w:default="1" w:styleId="DefaultParagraphFont">
     <w:name w:val="Default Paragraph Font"/>
     <w:uiPriority w:val="1"/>
@@ -2677,6 +4427,19 @@
     <w:link w:val="Footer"/>
     <w:uiPriority w:val="99"/>
     <w:rsid w:val="00C21F8B"/>
+  </w:style>
+  <w:style w:type="character" w:customStyle="1" w:styleId="Heading2Char">
+    <w:name w:val="Heading 2 Char"/>
+    <w:basedOn w:val="DefaultParagraphFont"/>
+    <w:link w:val="Heading2"/>
+    <w:uiPriority w:val="9"/>
+    <w:rsid w:val="00EE3F5D"/>
+    <w:rPr>
+      <w:rFonts w:asciiTheme="majorHAnsi" w:eastAsiaTheme="majorEastAsia" w:hAnsiTheme="majorHAnsi" w:cstheme="majorBidi"/>
+      <w:color w:val="2F5496" w:themeColor="accent1" w:themeShade="BF"/>
+      <w:sz w:val="26"/>
+      <w:szCs w:val="26"/>
+    </w:rPr>
   </w:style>
 </w:styles>
 </file>
@@ -2914,8 +4677,8 @@
   </w:compat>
   <w:rsids>
     <w:rsidRoot w:val="00C04450"/>
+    <w:rsid w:val="00842439"/>
     <w:rsid w:val="00C04450"/>
-    <w:rsid w:val="00F84498"/>
   </w:rsids>
   <m:mathPr>
     <m:mathFont m:val="Cambria Math"/>

</xml_diff>

<commit_message>
fixed typo in key selection for iambicb that caused an error when it was selected.
</commit_message>
<xml_diff>
--- a/uBITX_Settings_Editor/uBITX Settings Editor User Manual.docx
+++ b/uBITX_Settings_Editor/uBITX Settings Editor User Manual.docx
@@ -41,6 +41,7 @@
                 <w:placeholder>
                   <w:docPart w:val="C337BEE874E64B0BA30A0F180117E237"/>
                 </w:placeholder>
+                <w:showingPlcHdr/>
                 <w:dataBinding w:prefixMappings="xmlns:ns0='http://schemas.openxmlformats.org/officeDocument/2006/extended-properties'" w:xpath="/ns0:Properties[1]/ns0:Company[1]" w:storeItemID="{6668398D-A668-4E3E-A5EB-62B293D839F1}"/>
                 <w:text/>
               </w:sdtPr>
@@ -69,7 +70,7 @@
                         <w:sz w:val="24"/>
                         <w:szCs w:val="24"/>
                       </w:rPr>
-                      <w:t xml:space="preserve"> </w:t>
+                      <w:t>[Company name]</w:t>
                     </w:r>
                   </w:p>
                 </w:tc>
@@ -109,7 +110,6 @@
                         <w:szCs w:val="88"/>
                       </w:rPr>
                     </w:pPr>
-                    <w:proofErr w:type="spellStart"/>
                     <w:r>
                       <w:rPr>
                         <w:rFonts w:asciiTheme="majorHAnsi" w:eastAsiaTheme="majorEastAsia" w:hAnsiTheme="majorHAnsi" w:cstheme="majorBidi"/>
@@ -117,26 +117,7 @@
                         <w:sz w:val="88"/>
                         <w:szCs w:val="88"/>
                       </w:rPr>
-                      <w:t>uBTIX</w:t>
-                    </w:r>
-                    <w:proofErr w:type="spellEnd"/>
-                    <w:r>
-                      <w:rPr>
-                        <w:rFonts w:asciiTheme="majorHAnsi" w:eastAsiaTheme="majorEastAsia" w:hAnsiTheme="majorHAnsi" w:cstheme="majorBidi"/>
-                        <w:color w:val="4472C4" w:themeColor="accent1"/>
-                        <w:sz w:val="88"/>
-                        <w:szCs w:val="88"/>
-                      </w:rPr>
-                      <w:t xml:space="preserve"> Settings Editor User Manual</w:t>
-                    </w:r>
-                    <w:r>
-                      <w:rPr>
-                        <w:rFonts w:asciiTheme="majorHAnsi" w:eastAsiaTheme="majorEastAsia" w:hAnsiTheme="majorHAnsi" w:cstheme="majorBidi"/>
-                        <w:color w:val="4472C4" w:themeColor="accent1"/>
-                        <w:sz w:val="88"/>
-                        <w:szCs w:val="88"/>
-                      </w:rPr>
-                      <w:t xml:space="preserve"> </w:t>
+                      <w:t>uBTIX Settings Editor User Manual</w:t>
                     </w:r>
                   </w:p>
                 </w:sdtContent>
@@ -184,25 +165,7 @@
                         <w:sz w:val="24"/>
                         <w:szCs w:val="24"/>
                       </w:rPr>
-                      <w:t xml:space="preserve">A Guide to getting the most out of your </w:t>
-                    </w:r>
-                    <w:proofErr w:type="spellStart"/>
-                    <w:r>
-                      <w:rPr>
-                        <w:color w:val="2F5496" w:themeColor="accent1" w:themeShade="BF"/>
-                        <w:sz w:val="24"/>
-                        <w:szCs w:val="24"/>
-                      </w:rPr>
-                      <w:t>uBITX</w:t>
-                    </w:r>
-                    <w:proofErr w:type="spellEnd"/>
-                    <w:r>
-                      <w:rPr>
-                        <w:color w:val="2F5496" w:themeColor="accent1" w:themeShade="BF"/>
-                        <w:sz w:val="24"/>
-                        <w:szCs w:val="24"/>
-                      </w:rPr>
-                      <w:t xml:space="preserve"> running the KD8CEC Software</w:t>
+                      <w:t>A Guide to getting the most out of your uBITX running the KD8CEC Software</w:t>
                     </w:r>
                   </w:p>
                 </w:tc>
@@ -345,28 +308,35 @@
       </w:pPr>
       <w:r>
         <w:lastRenderedPageBreak/>
+        <w:t>Revision History</w:t>
+      </w:r>
+    </w:p>
+    <w:p>
+      <w:r>
+        <w:t>March xx, 2023: Added note on SUDO for Linux, Corrected MacOS install recognizing that the package is now signed.</w:t>
+      </w:r>
+    </w:p>
+    <w:p>
+      <w:r>
+        <w:t>March 4, 2023:</w:t>
+      </w:r>
+      <w:r>
+        <w:tab/>
+        <w:t>Initial Release</w:t>
+      </w:r>
+    </w:p>
+    <w:p>
+      <w:pPr>
+        <w:pStyle w:val="Heading1"/>
+      </w:pPr>
+      <w:r>
+        <w:lastRenderedPageBreak/>
         <w:t>Preface</w:t>
       </w:r>
     </w:p>
     <w:p>
       <w:r>
-        <w:t xml:space="preserve">I had not originally planned to write the </w:t>
-      </w:r>
-      <w:proofErr w:type="spellStart"/>
-      <w:r>
-        <w:t>uBITX</w:t>
-      </w:r>
-      <w:proofErr w:type="spellEnd"/>
-      <w:r>
-        <w:t xml:space="preserve"> Settings Editor. My big plan was to first port the KD8CEC software from its lowly home on the Arduino Nano to faster and more modern processors. My hope was that by breaking free of the constraints of the Nano, I would open the door to not only a </w:t>
-      </w:r>
-      <w:proofErr w:type="gramStart"/>
-      <w:r>
-        <w:t>much needed</w:t>
-      </w:r>
-      <w:proofErr w:type="gramEnd"/>
-      <w:r>
-        <w:t xml:space="preserve"> restructuring of the code, but also make it possible for more contributors to extend its functionality. </w:t>
+        <w:t xml:space="preserve">I had not originally planned to write the uBITX Settings Editor. My big plan was to first port the KD8CEC software from its lowly home on the Arduino Nano to faster and more modern processors. My hope was that by breaking free of the constraints of the Nano, I would open the door to not only a much needed restructuring of the code, but also make it possible for more contributors to extend its functionality. </w:t>
       </w:r>
     </w:p>
     <w:p>
@@ -385,55 +355,80 @@
         <w:t>I al</w:t>
       </w:r>
       <w:r>
-        <w:t xml:space="preserve">ready had it working on the Arduino IOT), I discovered that the original </w:t>
-      </w:r>
-      <w:proofErr w:type="spellStart"/>
-      <w:r>
-        <w:t>uBITX</w:t>
-      </w:r>
-      <w:proofErr w:type="spellEnd"/>
-      <w:r>
-        <w:t xml:space="preserve"> Memory Manager refused to talk to the </w:t>
-      </w:r>
-      <w:proofErr w:type="spellStart"/>
-      <w:r>
-        <w:t>uBITX</w:t>
-      </w:r>
-      <w:proofErr w:type="spellEnd"/>
+        <w:t xml:space="preserve">ready had it working on the Arduino IOT), I discovered that the original uBITX Memory Manager refused to talk to the uBITX </w:t>
+      </w:r>
+      <w:r>
+        <w:t xml:space="preserve">when I had an Arduino </w:t>
+      </w:r>
+      <w:r>
+        <w:t>BLE</w:t>
+      </w:r>
+      <w:r>
+        <w:t xml:space="preserve"> installed</w:t>
+      </w:r>
+      <w:r>
+        <w:t xml:space="preserve">.  Initially, I assume it was my issue and kept going. But then I found that the uBITX Memory Manager didn’t like the Arduino RP Connect (a </w:t>
+      </w:r>
+      <w:r>
+        <w:t>Raspberry Pi</w:t>
+      </w:r>
+      <w:r>
+        <w:t xml:space="preserve"> Pico in an Arduino package) either. But then I found it liked the Teensy. </w:t>
+      </w:r>
+      <w:r>
+        <w:t>So,</w:t>
+      </w:r>
+      <w:r>
+        <w:t xml:space="preserve"> what was going on here?</w:t>
+      </w:r>
       <w:r>
         <w:t xml:space="preserve"> </w:t>
       </w:r>
-      <w:r>
-        <w:t xml:space="preserve">when I had an Arduino </w:t>
-      </w:r>
-      <w:r>
-        <w:t>BLE</w:t>
-      </w:r>
-      <w:r>
-        <w:t xml:space="preserve"> installed</w:t>
-      </w:r>
-      <w:r>
-        <w:t xml:space="preserve">.  Initially, I assume it was my issue and kept going. But then I found that the </w:t>
-      </w:r>
-      <w:proofErr w:type="spellStart"/>
-      <w:r>
-        <w:t>uBITX</w:t>
-      </w:r>
-      <w:proofErr w:type="spellEnd"/>
-      <w:r>
-        <w:t xml:space="preserve"> Memory Manager didn’t like the Arduino RP Connect (a </w:t>
-      </w:r>
-      <w:r>
-        <w:t>Raspberry Pi</w:t>
-      </w:r>
-      <w:r>
-        <w:t xml:space="preserve"> Pico in an Arduino package) either. But then I found it liked the Teensy. </w:t>
-      </w:r>
-      <w:r>
-        <w:t>So,</w:t>
-      </w:r>
-      <w:r>
-        <w:t xml:space="preserve"> what was going on here?</w:t>
+    </w:p>
+    <w:p>
+      <w:r>
+        <w:t>Unfortunately,</w:t>
+      </w:r>
+      <w:r>
+        <w:t xml:space="preserve"> Dr. Lee never released the source code to the uBITX Memory Manager. So I couldn’t </w:t>
+      </w:r>
+      <w:r>
+        <w:t>fix</w:t>
+      </w:r>
+      <w:r>
+        <w:t xml:space="preserve"> the problem. And if I didn’t have a working uBITX Memory Manager, then no one would want to use KD8CEC running on a Raspberry Pi Pico or </w:t>
+      </w:r>
+      <w:r>
+        <w:t>any other processor. And there was a real possibility that as the KD8CEC software evolved the two pieces of software would increasingly be</w:t>
+      </w:r>
+      <w:r>
+        <w:t>COM</w:t>
+      </w:r>
+      <w:r>
+        <w:t xml:space="preserve">e unwilling to </w:t>
+      </w:r>
+      <w:r>
+        <w:t>COM</w:t>
+      </w:r>
+      <w:r>
+        <w:t>municate.</w:t>
+      </w:r>
+    </w:p>
+    <w:p>
+      <w:r>
+        <w:t>Consequently, I was</w:t>
+      </w:r>
+      <w:r>
+        <w:t xml:space="preserve"> left </w:t>
+      </w:r>
+      <w:r>
+        <w:t>with</w:t>
+      </w:r>
+      <w:r>
+        <w:t xml:space="preserve"> no choice but to rewrite the uBITX Memory</w:t>
+      </w:r>
+      <w:r>
+        <w:t xml:space="preserve"> Manager.</w:t>
       </w:r>
       <w:r>
         <w:t xml:space="preserve"> </w:t>
@@ -441,117 +436,10 @@
     </w:p>
     <w:p>
       <w:r>
-        <w:t>Unfortunately,</w:t>
-      </w:r>
-      <w:r>
-        <w:t xml:space="preserve"> Dr. Lee never released the source code to the </w:t>
-      </w:r>
-      <w:proofErr w:type="spellStart"/>
-      <w:r>
-        <w:t>uBITX</w:t>
-      </w:r>
-      <w:proofErr w:type="spellEnd"/>
-      <w:r>
-        <w:t xml:space="preserve"> Memory Manager. </w:t>
-      </w:r>
-      <w:proofErr w:type="gramStart"/>
-      <w:r>
-        <w:t>So</w:t>
-      </w:r>
-      <w:proofErr w:type="gramEnd"/>
-      <w:r>
-        <w:t xml:space="preserve"> I couldn’t </w:t>
-      </w:r>
-      <w:r>
-        <w:t>fix</w:t>
-      </w:r>
-      <w:r>
-        <w:t xml:space="preserve"> the problem. And if I didn’t have a working </w:t>
-      </w:r>
-      <w:proofErr w:type="spellStart"/>
-      <w:r>
-        <w:t>uBITX</w:t>
-      </w:r>
-      <w:proofErr w:type="spellEnd"/>
-      <w:r>
-        <w:t xml:space="preserve"> Memory Manager, then no one would want to use KD8CEC running on a Raspberry Pi Pico or </w:t>
-      </w:r>
-      <w:r>
-        <w:t xml:space="preserve">any other processor. And there was a real possibility that as the KD8CEC software evolved the two pieces of software would increasingly </w:t>
-      </w:r>
-      <w:proofErr w:type="spellStart"/>
-      <w:r>
-        <w:t>be</w:t>
-      </w:r>
-      <w:r>
-        <w:t>COM</w:t>
-      </w:r>
-      <w:r>
-        <w:t>e</w:t>
-      </w:r>
-      <w:proofErr w:type="spellEnd"/>
-      <w:r>
-        <w:t xml:space="preserve"> unwilling to </w:t>
-      </w:r>
-      <w:proofErr w:type="spellStart"/>
-      <w:r>
-        <w:t>COM</w:t>
-      </w:r>
-      <w:r>
-        <w:t>municate</w:t>
-      </w:r>
-      <w:proofErr w:type="spellEnd"/>
-      <w:r>
-        <w:t>.</w:t>
-      </w:r>
-    </w:p>
-    <w:p>
-      <w:r>
-        <w:t>Consequently, I was</w:t>
-      </w:r>
-      <w:r>
-        <w:t xml:space="preserve"> left </w:t>
-      </w:r>
-      <w:r>
-        <w:t>with</w:t>
-      </w:r>
-      <w:r>
-        <w:t xml:space="preserve"> no choice but to rewrite the </w:t>
-      </w:r>
-      <w:proofErr w:type="spellStart"/>
-      <w:r>
-        <w:t>uBITX</w:t>
-      </w:r>
-      <w:proofErr w:type="spellEnd"/>
-      <w:r>
-        <w:t xml:space="preserve"> Memory</w:t>
-      </w:r>
-      <w:r>
-        <w:t xml:space="preserve"> Manager.</w:t>
-      </w:r>
-      <w:r>
-        <w:t xml:space="preserve"> </w:t>
-      </w:r>
-    </w:p>
-    <w:p>
-      <w:r>
-        <w:t xml:space="preserve">Initially, I tried to constrain the problem. Within about a month of work, I had two programs that could read/write to the </w:t>
-      </w:r>
-      <w:proofErr w:type="spellStart"/>
-      <w:r>
-        <w:t>EEProm</w:t>
-      </w:r>
-      <w:proofErr w:type="spellEnd"/>
-      <w:r>
-        <w:t xml:space="preserve"> with a </w:t>
-      </w:r>
-      <w:proofErr w:type="gramStart"/>
-      <w:r>
-        <w:t>save  format</w:t>
-      </w:r>
-      <w:proofErr w:type="gramEnd"/>
-      <w:r>
-        <w:t xml:space="preserve"> of a </w:t>
+        <w:t xml:space="preserve">Initially, I tried to constrain the problem. Within about a month of work, I had two programs that could read/write to the EEProm with a </w:t>
+      </w:r>
+      <w:r>
+        <w:t xml:space="preserve">save  format of a </w:t>
       </w:r>
       <w:r>
         <w:t>human readable</w:t>
@@ -566,52 +454,23 @@
         <w:t xml:space="preserve">However, </w:t>
       </w:r>
       <w:r>
-        <w:t xml:space="preserve">after making some stupid typo errors while I was editing my own XML files, I </w:t>
-      </w:r>
-      <w:proofErr w:type="gramStart"/>
-      <w:r>
-        <w:t>came to the conclusion</w:t>
-      </w:r>
-      <w:proofErr w:type="gramEnd"/>
-      <w:r>
-        <w:t xml:space="preserve"> that this was not a satisfactory solution. </w:t>
-      </w:r>
-    </w:p>
-    <w:p>
-      <w:r>
-        <w:t xml:space="preserve">So the scope of the problem increased to embrace a more human friendly application with a graphical user interface.  This </w:t>
-      </w:r>
-      <w:proofErr w:type="gramStart"/>
-      <w:r>
-        <w:t>actually increased</w:t>
-      </w:r>
-      <w:proofErr w:type="gramEnd"/>
-      <w:r>
-        <w:t xml:space="preserve"> the scope by multiple factors. Not only is designing a GUI hard (both in design and coding), it also means understanding what was really going on at a much deeper level</w:t>
-      </w:r>
-      <w:r>
-        <w:t xml:space="preserve"> then just </w:t>
-      </w:r>
-      <w:proofErr w:type="spellStart"/>
-      <w:r>
-        <w:t>retrieiveing</w:t>
-      </w:r>
-      <w:proofErr w:type="spellEnd"/>
-      <w:r>
-        <w:t xml:space="preserve"> and storing bytes. I had to understand what every byte meant to present it to the user</w:t>
+        <w:t xml:space="preserve">after making some stupid typo errors while I was editing my own XML files, I came to the conclusion that this was not a satisfactory solution. </w:t>
+      </w:r>
+    </w:p>
+    <w:p>
+      <w:r>
+        <w:t>So the scope of the problem increased to embrace a more human friendly application with a graphical user interface.  This actually increased the scope by multiple factors. Not only is designing a GUI hard (both in design and coding), it also means understanding what was really going on at a much deeper level</w:t>
+      </w:r>
+      <w:r>
+        <w:t xml:space="preserve"> then just retrieiveing and storing bytes. I had to understand what every byte meant to present it to the user</w:t>
       </w:r>
       <w:r>
         <w:t xml:space="preserve">. </w:t>
       </w:r>
     </w:p>
     <w:p>
-      <w:proofErr w:type="gramStart"/>
-      <w:r>
-        <w:t>So</w:t>
-      </w:r>
-      <w:proofErr w:type="gramEnd"/>
-      <w:r>
-        <w:t xml:space="preserve"> 5 months later…</w:t>
+      <w:r>
+        <w:t>So 5 months later…</w:t>
       </w:r>
     </w:p>
     <w:p>
@@ -622,15 +481,7 @@
         <w:t xml:space="preserve">have </w:t>
       </w:r>
       <w:r>
-        <w:t xml:space="preserve">finished the Beta version of the new </w:t>
-      </w:r>
-      <w:proofErr w:type="spellStart"/>
-      <w:r>
-        <w:t>uBITX</w:t>
-      </w:r>
-      <w:proofErr w:type="spellEnd"/>
-      <w:r>
-        <w:t xml:space="preserve"> Settings Editor. I believe it is a great leap forward. Not only is it open source, a better organized GUI, but it is also </w:t>
+        <w:t xml:space="preserve">finished the Beta version of the new uBITX Settings Editor. I believe it is a great leap forward. Not only is it open source, a better organized GUI, but it is also </w:t>
       </w:r>
       <w:r>
         <w:t xml:space="preserve">now </w:t>
@@ -642,20 +493,10 @@
         <w:t>macOS</w:t>
       </w:r>
       <w:r>
-        <w:t xml:space="preserve"> and Linux </w:t>
-      </w:r>
-      <w:proofErr w:type="spellStart"/>
-      <w:proofErr w:type="gramStart"/>
-      <w:r>
-        <w:t>i</w:t>
-      </w:r>
-      <w:proofErr w:type="spellEnd"/>
-      <w:r>
-        <w:t>(</w:t>
-      </w:r>
-      <w:proofErr w:type="gramEnd"/>
-      <w:r>
-        <w:t>as well as Windows).</w:t>
+        <w:t xml:space="preserve"> and Linux i</w:t>
+      </w:r>
+      <w:r>
+        <w:t>(as well as Windows).</w:t>
       </w:r>
     </w:p>
     <w:p>
@@ -693,15 +534,7 @@
     </w:p>
     <w:p>
       <w:r>
-        <w:t xml:space="preserve">The </w:t>
-      </w:r>
-      <w:proofErr w:type="spellStart"/>
-      <w:r>
-        <w:t>uBITX</w:t>
-      </w:r>
-      <w:proofErr w:type="spellEnd"/>
-      <w:r>
-        <w:t xml:space="preserve"> is manufactured by HF Signals (https://www.hfsignals.</w:t>
+        <w:t>The uBITX is manufactured by HF Signals (https://www.hfsignals.</w:t>
       </w:r>
       <w:r>
         <w:t>COM</w:t>
@@ -710,56 +543,22 @@
         <w:t xml:space="preserve">/) using an Arduino Nano V3 MCU. </w:t>
       </w:r>
       <w:r>
-        <w:t xml:space="preserve">This Nano is the heart of the </w:t>
-      </w:r>
-      <w:proofErr w:type="spellStart"/>
-      <w:r>
-        <w:t>uBITX</w:t>
-      </w:r>
-      <w:proofErr w:type="spellEnd"/>
-      <w:r>
-        <w:t xml:space="preserve">. It has 32kbytes of </w:t>
-      </w:r>
-      <w:r>
-        <w:t xml:space="preserve">flash </w:t>
-      </w:r>
-      <w:proofErr w:type="gramStart"/>
-      <w:r>
-        <w:t xml:space="preserve">memory </w:t>
+        <w:t xml:space="preserve">This Nano is the heart of the uBITX. It has 32kbytes of </w:t>
+      </w:r>
+      <w:r>
+        <w:t xml:space="preserve">flash memory </w:t>
       </w:r>
       <w:r>
         <w:t xml:space="preserve"> and</w:t>
       </w:r>
-      <w:proofErr w:type="gramEnd"/>
       <w:r>
         <w:t xml:space="preserve"> 1024 bytes of Electrically Erasable Programmable Read-Only Memory (EEPROM). The flash memory holds the firmware or </w:t>
       </w:r>
       <w:r>
-        <w:t xml:space="preserve">software that runs the </w:t>
-      </w:r>
-      <w:proofErr w:type="spellStart"/>
-      <w:r>
-        <w:t>uBITX</w:t>
-      </w:r>
-      <w:proofErr w:type="spellEnd"/>
-      <w:r>
-        <w:t xml:space="preserve"> </w:t>
-      </w:r>
-      <w:proofErr w:type="spellStart"/>
-      <w:r>
-        <w:t>where as</w:t>
-      </w:r>
-      <w:proofErr w:type="spellEnd"/>
-      <w:r>
-        <w:t xml:space="preserve"> the EEPROM is used to store settings (</w:t>
-      </w:r>
-      <w:proofErr w:type="gramStart"/>
-      <w:r>
-        <w:t>e.g.</w:t>
-      </w:r>
-      <w:proofErr w:type="gramEnd"/>
-      <w:r>
-        <w:t xml:space="preserve"> calibration information, last used frequencies and modes, tuning rates, etc.).</w:t>
+        <w:t>software that runs the uBITX</w:t>
+      </w:r>
+      <w:r>
+        <w:t xml:space="preserve"> where as the EEPROM is used to store settings (e.g. calibration information, last used frequencies and modes, tuning rates, etc.).</w:t>
       </w:r>
     </w:p>
     <w:p>
@@ -767,15 +566,7 @@
         <w:t xml:space="preserve">Although functional, the original firmware provided by HF Signals </w:t>
       </w:r>
       <w:r>
-        <w:t xml:space="preserve">was </w:t>
-      </w:r>
-      <w:proofErr w:type="gramStart"/>
-      <w:r>
-        <w:t>pretty basic</w:t>
-      </w:r>
-      <w:proofErr w:type="gramEnd"/>
-      <w:r>
-        <w:t xml:space="preserve"> and the plan all along was for other Hams to take the lead to extend it.</w:t>
+        <w:t>was pretty basic and the plan all along was for other Hams to take the lead to extend it.</w:t>
       </w:r>
       <w:r>
         <w:t xml:space="preserve"> As a result, Dr. Ian Lee (KD8CEC) developed an enhanced version of the firmware </w:t>
@@ -796,13 +587,8 @@
         <w:t>based on</w:t>
       </w:r>
       <w:r>
-        <w:t xml:space="preserve"> </w:t>
-      </w:r>
-      <w:proofErr w:type="spellStart"/>
-      <w:r>
-        <w:t>Nextion</w:t>
-      </w:r>
-      <w:proofErr w:type="spellEnd"/>
+        <w:t xml:space="preserve"> Nextion</w:t>
+      </w:r>
       <w:r>
         <w:t xml:space="preserve"> touchscreens</w:t>
       </w:r>
@@ -820,19 +606,7 @@
           <w:rPr>
             <w:rStyle w:val="Hyperlink"/>
           </w:rPr>
-          <w:t>www.</w:t>
-        </w:r>
-        <w:r>
-          <w:rPr>
-            <w:rStyle w:val="Hyperlink"/>
-          </w:rPr>
-          <w:t>hams</w:t>
-        </w:r>
-        <w:r>
-          <w:rPr>
-            <w:rStyle w:val="Hyperlink"/>
-          </w:rPr>
-          <w:t>key.</w:t>
+          <w:t>www.hamskey.</w:t>
         </w:r>
         <w:r>
           <w:rPr>
@@ -853,15 +627,7 @@
         <w:t>Hams</w:t>
       </w:r>
       <w:r>
-        <w:t xml:space="preserve">. However, what many miss is that the KD8CEC software is of limited value without a tool to easily tailor it to the users needs. Sure you can set the CW </w:t>
-      </w:r>
-      <w:proofErr w:type="spellStart"/>
-      <w:r>
-        <w:t>keyer</w:t>
-      </w:r>
-      <w:proofErr w:type="spellEnd"/>
-      <w:r>
-        <w:t xml:space="preserve"> speed through the GUI (you will sometimes</w:t>
+        <w:t>. However, what many miss is that the KD8CEC software is of limited value without a tool to easily tailor it to the users needs. Sure you can set the CW keyer speed through the GUI (you will sometimes</w:t>
       </w:r>
       <w:r>
         <w:t xml:space="preserve"> see me</w:t>
@@ -869,16 +635,11 @@
       <w:r>
         <w:t xml:space="preserve"> equivalently referring to this as the “UX” </w:t>
       </w:r>
-      <w:proofErr w:type="gramStart"/>
       <w:r>
         <w:t xml:space="preserve">or </w:t>
       </w:r>
       <w:r>
-        <w:t xml:space="preserve"> User</w:t>
-      </w:r>
-      <w:proofErr w:type="gramEnd"/>
-      <w:r>
-        <w:t xml:space="preserve"> Experience), but suppose you need to</w:t>
+        <w:t xml:space="preserve"> User Experience), but suppose you need to</w:t>
       </w:r>
       <w:r>
         <w:t>:</w:t>
@@ -905,23 +666,7 @@
         </w:numPr>
       </w:pPr>
       <w:r>
-        <w:t xml:space="preserve">to use the automated </w:t>
-      </w:r>
-      <w:proofErr w:type="spellStart"/>
-      <w:r>
-        <w:t>keyer</w:t>
-      </w:r>
-      <w:proofErr w:type="spellEnd"/>
-      <w:r>
-        <w:t xml:space="preserve"> that is part of KD8CEC and you want to define the “canned message” (i.e., CQ </w:t>
-      </w:r>
-      <w:proofErr w:type="spellStart"/>
-      <w:r>
-        <w:t>CQ</w:t>
-      </w:r>
-      <w:proofErr w:type="spellEnd"/>
-      <w:r>
-        <w:t xml:space="preserve"> DE…). </w:t>
+        <w:t xml:space="preserve">to use the automated keyer that is part of KD8CEC and you want to define the “canned message” (i.e., CQ CQ DE…). </w:t>
       </w:r>
     </w:p>
     <w:p>
@@ -933,15 +678,7 @@
         </w:numPr>
       </w:pPr>
       <w:r>
-        <w:t xml:space="preserve">use the </w:t>
-      </w:r>
-      <w:proofErr w:type="spellStart"/>
-      <w:r>
-        <w:t>uBITX</w:t>
-      </w:r>
-      <w:proofErr w:type="spellEnd"/>
-      <w:r>
-        <w:t xml:space="preserve"> as a WSPR beacon. </w:t>
+        <w:t xml:space="preserve">use the uBITX as a WSPR beacon. </w:t>
       </w:r>
     </w:p>
     <w:p>
@@ -973,43 +710,13 @@
         <w:t>t</w:t>
       </w:r>
       <w:r>
-        <w:t xml:space="preserve">ings of the </w:t>
-      </w:r>
-      <w:proofErr w:type="spellStart"/>
-      <w:r>
-        <w:t>uBITX</w:t>
-      </w:r>
-      <w:proofErr w:type="spellEnd"/>
-      <w:r>
-        <w:t xml:space="preserve"> to meet your needs. Originally, Dr. Lee wrote the </w:t>
-      </w:r>
-      <w:proofErr w:type="spellStart"/>
-      <w:r>
-        <w:t>uBITX</w:t>
-      </w:r>
-      <w:proofErr w:type="spellEnd"/>
-      <w:r>
-        <w:t xml:space="preserve"> Memory Manager (</w:t>
-      </w:r>
-      <w:r>
-        <w:t xml:space="preserve">available at: </w:t>
-      </w:r>
-      <w:proofErr w:type="gramStart"/>
-      <w:r>
-        <w:t>https://github.</w:t>
+        <w:t>ings of the uBITX to meet your needs. Originally, Dr. Lee wrote the uBITX Memory Manager (available at: https://github.</w:t>
       </w:r>
       <w:r>
         <w:t>COM</w:t>
       </w:r>
       <w:r>
-        <w:t xml:space="preserve">/phdlee/ubitx </w:t>
-      </w:r>
-      <w:r>
-        <w:t>)</w:t>
-      </w:r>
-      <w:proofErr w:type="gramEnd"/>
-      <w:r>
-        <w:t xml:space="preserve"> and kept it updated as he added new functionality. However, for reasons that I discussed in the Preface, that code</w:t>
+        <w:t>/phdlee/ubitx ) and kept it updated as he added new functionality. However, for reasons that I discussed in the Preface, that code</w:t>
       </w:r>
       <w:r>
         <w:t>, like all code does eventually, suffers from</w:t>
@@ -1029,26 +736,10 @@
         <w:t>the</w:t>
       </w:r>
       <w:r>
-        <w:t xml:space="preserve"> rewrite of this software. I have attached the name “</w:t>
-      </w:r>
-      <w:proofErr w:type="spellStart"/>
-      <w:r>
-        <w:t>uBITX</w:t>
-      </w:r>
-      <w:proofErr w:type="spellEnd"/>
-      <w:r>
-        <w:t xml:space="preserve"> Settings Editor</w:t>
-      </w:r>
-      <w:proofErr w:type="gramStart"/>
-      <w:r>
-        <w:t xml:space="preserve">’ </w:t>
-      </w:r>
-      <w:r>
-        <w:t xml:space="preserve"> (</w:t>
-      </w:r>
-      <w:proofErr w:type="gramEnd"/>
-      <w:r>
-        <w:t>lets refer to it as the “</w:t>
+        <w:t xml:space="preserve"> rewrite of this software. I have attached the name “uBITX Settings Editor’ </w:t>
+      </w:r>
+      <w:r>
+        <w:t xml:space="preserve"> (lets refer to it as the “</w:t>
       </w:r>
       <w:r>
         <w:rPr>
@@ -1063,16 +754,11 @@
       <w:r>
         <w:t xml:space="preserve"> it because that seemed to provide a clearer </w:t>
       </w:r>
-      <w:proofErr w:type="spellStart"/>
       <w:r>
         <w:t>COM</w:t>
       </w:r>
       <w:r>
-        <w:t>munication</w:t>
-      </w:r>
-      <w:proofErr w:type="spellEnd"/>
-      <w:r>
-        <w:t xml:space="preserve"> on its purpose.</w:t>
+        <w:t>munication on its purpose.</w:t>
       </w:r>
     </w:p>
     <w:p>
@@ -1092,16 +778,11 @@
       <w:r>
         <w:t xml:space="preserve">Upon </w:t>
       </w:r>
-      <w:proofErr w:type="spellStart"/>
       <w:r>
         <w:t>COM</w:t>
       </w:r>
       <w:r>
-        <w:t>pleting</w:t>
-      </w:r>
-      <w:proofErr w:type="spellEnd"/>
-      <w:r>
-        <w:t xml:space="preserve"> the overview, we will take a slight detour and talk about how to </w:t>
+        <w:t xml:space="preserve">pleting the overview, we will take a slight detour and talk about how to </w:t>
       </w:r>
       <w:r>
         <w:t>install</w:t>
@@ -1116,15 +797,7 @@
         <w:t xml:space="preserve"> and Linux. </w:t>
       </w:r>
       <w:r>
-        <w:t xml:space="preserve">In Beta 1, this software has not been “signed”. This is a security process enforced on Windows and macOS that ensures the software is from the author (“signer”) and has not been tampered with. As a result, the Beta 1 version will be slightly more involved to install on those platforms so we will take a </w:t>
-      </w:r>
-      <w:proofErr w:type="gramStart"/>
-      <w:r>
-        <w:t>step by step</w:t>
-      </w:r>
-      <w:proofErr w:type="gramEnd"/>
-      <w:r>
-        <w:t xml:space="preserve"> approach to make sure you are successful. </w:t>
+        <w:t xml:space="preserve">In Beta 1, this software has not been “signed”. This is a security process enforced on Windows and macOS that ensures the software is from the author (“signer”) and has not been tampered with. As a result, the Beta 1 version will be slightly more involved to install on those platforms so we will take a step by step approach to make sure you are successful. </w:t>
       </w:r>
     </w:p>
     <w:p>
@@ -1148,18 +821,10 @@
         <w:t>in detail</w:t>
       </w:r>
       <w:r>
-        <w:t xml:space="preserve">. During this </w:t>
-      </w:r>
-      <w:proofErr w:type="gramStart"/>
-      <w:r>
-        <w:t xml:space="preserve">process, </w:t>
-      </w:r>
-      <w:r>
-        <w:t xml:space="preserve"> I</w:t>
-      </w:r>
-      <w:proofErr w:type="gramEnd"/>
-      <w:r>
-        <w:t xml:space="preserve"> </w:t>
+        <w:t xml:space="preserve">. During this process, </w:t>
+      </w:r>
+      <w:r>
+        <w:t xml:space="preserve"> I </w:t>
       </w:r>
       <w:r>
         <w:t>attempt to</w:t>
@@ -1246,17 +911,7 @@
     </w:p>
     <w:p>
       <w:r>
-        <w:t xml:space="preserve">A lot of empty space, right? </w:t>
-      </w:r>
-      <w:proofErr w:type="spellStart"/>
-      <w:proofErr w:type="gramStart"/>
-      <w:r>
-        <w:t>Lets</w:t>
-      </w:r>
-      <w:proofErr w:type="spellEnd"/>
-      <w:proofErr w:type="gramEnd"/>
-      <w:r>
-        <w:t xml:space="preserve"> look at the top left section.</w:t>
+        <w:t>A lot of empty space, right? Lets look at the top left section.</w:t>
       </w:r>
     </w:p>
     <w:p>
@@ -1264,6 +919,9 @@
         <w:jc w:val="center"/>
       </w:pPr>
       <w:r>
+        <w:rPr>
+          <w:noProof/>
+        </w:rPr>
         <w:drawing>
           <wp:inline distT="0" distB="0" distL="0" distR="0" wp14:anchorId="089EE388" wp14:editId="1EE4607D">
             <wp:extent cx="5067300" cy="1377808"/>
@@ -1304,42 +962,13 @@
     <w:p/>
     <w:p>
       <w:r>
-        <w:t xml:space="preserve">This is where you select the source for all your </w:t>
-      </w:r>
-      <w:proofErr w:type="spellStart"/>
-      <w:r>
-        <w:t>uBITX</w:t>
-      </w:r>
-      <w:proofErr w:type="spellEnd"/>
-      <w:r>
-        <w:t xml:space="preserve"> settings. The most </w:t>
-      </w:r>
-      <w:proofErr w:type="spellStart"/>
+        <w:t xml:space="preserve">This is where you select the source for all your uBITX settings. The most </w:t>
+      </w:r>
       <w:r>
         <w:t>COM</w:t>
       </w:r>
       <w:r>
-        <w:t>mon</w:t>
-      </w:r>
-      <w:proofErr w:type="spellEnd"/>
-      <w:r>
-        <w:t xml:space="preserve"> choice is that you will read it from the </w:t>
-      </w:r>
-      <w:proofErr w:type="spellStart"/>
-      <w:r>
-        <w:t>uBITX</w:t>
-      </w:r>
-      <w:proofErr w:type="spellEnd"/>
-      <w:r>
-        <w:t xml:space="preserve"> itself. And that is the default as the </w:t>
-      </w:r>
-      <w:proofErr w:type="spellStart"/>
-      <w:r>
-        <w:t>uBITX</w:t>
-      </w:r>
-      <w:proofErr w:type="spellEnd"/>
-      <w:r>
-        <w:t xml:space="preserve"> “button” is selected.</w:t>
+        <w:t>mon choice is that you will read it from the uBITX itself. And that is the default as the uBITX “button” is selected.</w:t>
       </w:r>
       <w:r>
         <w:t xml:space="preserve"> </w:t>
@@ -1371,6 +1000,9 @@
         <w:jc w:val="center"/>
       </w:pPr>
       <w:r>
+        <w:rPr>
+          <w:noProof/>
+        </w:rPr>
         <w:lastRenderedPageBreak/>
         <w:drawing>
           <wp:inline distT="0" distB="0" distL="0" distR="0" wp14:anchorId="29D62B05" wp14:editId="21FEC747">
@@ -1510,42 +1142,26 @@
     </w:p>
     <w:p>
       <w:r>
-        <w:t xml:space="preserve">So why do you want to read your input from a file? Well, you really should backup your </w:t>
-      </w:r>
-      <w:proofErr w:type="spellStart"/>
-      <w:r>
-        <w:t>uBITX</w:t>
-      </w:r>
-      <w:proofErr w:type="spellEnd"/>
+        <w:t xml:space="preserve">So why do you want to read your input from a file? Well, you really should backup your uBITX settings right? And perhaps </w:t>
+      </w:r>
+      <w:r>
+        <w:t xml:space="preserve">when </w:t>
+      </w:r>
+      <w:r>
+        <w:t xml:space="preserve">you switch processors in the future </w:t>
+      </w:r>
+      <w:r>
+        <w:t>you can use this backup</w:t>
+      </w:r>
+      <w:r>
+        <w:t xml:space="preserve"> to restore your settings</w:t>
+      </w:r>
+      <w:r>
+        <w:t>.</w:t>
+      </w:r>
       <w:r>
         <w:t xml:space="preserve"> </w:t>
       </w:r>
-      <w:proofErr w:type="gramStart"/>
-      <w:r>
-        <w:t>settings</w:t>
-      </w:r>
-      <w:proofErr w:type="gramEnd"/>
-      <w:r>
-        <w:t xml:space="preserve"> right? And perhaps </w:t>
-      </w:r>
-      <w:r>
-        <w:t xml:space="preserve">when </w:t>
-      </w:r>
-      <w:r>
-        <w:t xml:space="preserve">you switch processors in the future </w:t>
-      </w:r>
-      <w:r>
-        <w:t>you can use this backup</w:t>
-      </w:r>
-      <w:r>
-        <w:t xml:space="preserve"> to restore your settings</w:t>
-      </w:r>
-      <w:r>
-        <w:t>.</w:t>
-      </w:r>
-      <w:r>
-        <w:t xml:space="preserve"> </w:t>
-      </w:r>
     </w:p>
     <w:p>
       <w:r>
@@ -1584,6 +1200,9 @@
         <w:jc w:val="center"/>
       </w:pPr>
       <w:r>
+        <w:rPr>
+          <w:noProof/>
+        </w:rPr>
         <w:drawing>
           <wp:inline distT="0" distB="0" distL="0" distR="0" wp14:anchorId="700A8ADB" wp14:editId="53EA3F4B">
             <wp:extent cx="4968240" cy="1168810"/>
@@ -1669,23 +1288,7 @@
         <w:t>SE</w:t>
       </w:r>
       <w:r>
-        <w:t xml:space="preserve">. For example, the following Log </w:t>
-      </w:r>
-      <w:proofErr w:type="spellStart"/>
-      <w:r>
-        <w:t>snipit</w:t>
-      </w:r>
-      <w:proofErr w:type="spellEnd"/>
-      <w:r>
-        <w:t xml:space="preserve"> was the result of reading the settings from a </w:t>
-      </w:r>
-      <w:proofErr w:type="spellStart"/>
-      <w:r>
-        <w:t>uBITX</w:t>
-      </w:r>
-      <w:proofErr w:type="spellEnd"/>
-      <w:r>
-        <w:t>:</w:t>
+        <w:t>. For example, the following Log snipit was the result of reading the settings from a uBITX:</w:t>
       </w:r>
     </w:p>
     <w:p/>
@@ -1694,6 +1297,9 @@
         <w:jc w:val="center"/>
       </w:pPr>
       <w:r>
+        <w:rPr>
+          <w:noProof/>
+        </w:rPr>
         <w:lastRenderedPageBreak/>
         <w:drawing>
           <wp:inline distT="0" distB="0" distL="0" distR="0" wp14:anchorId="2EFD6B86" wp14:editId="02D818B4">
@@ -1759,15 +1365,7 @@
         <w:t>Don’t</w:t>
       </w:r>
       <w:r>
-        <w:t xml:space="preserve"> miss that button on the top right: “Copy Log </w:t>
-      </w:r>
-      <w:proofErr w:type="gramStart"/>
-      <w:r>
-        <w:t>To</w:t>
-      </w:r>
-      <w:proofErr w:type="gramEnd"/>
-      <w:r>
-        <w:t xml:space="preserve"> Clipboard”. If there is ever a problem and you want to help me find the problem, I will need this log. Click the button and paste it into an email.</w:t>
+        <w:t xml:space="preserve"> miss that button on the top right: “Copy Log To Clipboard”. If there is ever a problem and you want to help me find the problem, I will need this log. Click the button and paste it into an email.</w:t>
       </w:r>
     </w:p>
     <w:p>
@@ -1845,15 +1443,7 @@
     <w:p/>
     <w:p>
       <w:r>
-        <w:t xml:space="preserve">The large center blank area is now filled with </w:t>
-      </w:r>
-      <w:proofErr w:type="gramStart"/>
-      <w:r>
-        <w:t>a  set</w:t>
-      </w:r>
-      <w:proofErr w:type="gramEnd"/>
-      <w:r>
-        <w:t xml:space="preserve"> of tabs that group similar settings together. In this case, the “General Settings” tab is active. Here you can set your callsign, adjust your default tuning step rate, and just off the screen, set your CW settings. </w:t>
+        <w:t xml:space="preserve">The large center blank area is now filled with a  set of tabs that group similar settings together. In this case, the “General Settings” tab is active. Here you can set your callsign, adjust your default tuning step rate, and just off the screen, set your CW settings. </w:t>
       </w:r>
       <w:r>
         <w:t>(Remember the tooltips!)</w:t>
@@ -1864,6 +1454,9 @@
         <w:jc w:val="center"/>
       </w:pPr>
       <w:r>
+        <w:rPr>
+          <w:noProof/>
+        </w:rPr>
         <w:drawing>
           <wp:inline distT="0" distB="0" distL="0" distR="0" wp14:anchorId="690CFC92" wp14:editId="35EE79B7">
             <wp:extent cx="5059680" cy="2268207"/>
@@ -1934,6 +1527,9 @@
         <w:jc w:val="center"/>
       </w:pPr>
       <w:r>
+        <w:rPr>
+          <w:noProof/>
+        </w:rPr>
         <w:drawing>
           <wp:inline distT="0" distB="0" distL="0" distR="0" wp14:anchorId="6DC0EF65" wp14:editId="3AA6411F">
             <wp:extent cx="5128260" cy="1457390"/>
@@ -1973,31 +1569,7 @@
     </w:p>
     <w:p>
       <w:r>
-        <w:t xml:space="preserve">Generally, if you read your settings from a </w:t>
-      </w:r>
-      <w:proofErr w:type="spellStart"/>
-      <w:r>
-        <w:t>uBITX</w:t>
-      </w:r>
-      <w:proofErr w:type="spellEnd"/>
-      <w:r>
-        <w:t xml:space="preserve">, you will just write them back to it. However, the separation of the input and output ports does allow you the possibility to read from one </w:t>
-      </w:r>
-      <w:proofErr w:type="spellStart"/>
-      <w:r>
-        <w:t>uBITX</w:t>
-      </w:r>
-      <w:proofErr w:type="spellEnd"/>
-      <w:r>
-        <w:t xml:space="preserve"> and write to another </w:t>
-      </w:r>
-      <w:proofErr w:type="spellStart"/>
-      <w:r>
-        <w:t>uBITX</w:t>
-      </w:r>
-      <w:proofErr w:type="spellEnd"/>
-      <w:r>
-        <w:t xml:space="preserve">!  </w:t>
+        <w:t xml:space="preserve">Generally, if you read your settings from a uBITX, you will just write them back to it. However, the separation of the input and output ports does allow you the possibility to read from one uBITX and write to another uBITX!  </w:t>
       </w:r>
     </w:p>
     <w:p>
@@ -2021,23 +1593,7 @@
           <w:b/>
           <w:bCs/>
         </w:rPr>
-        <w:t xml:space="preserve"> the positive protection against overwriting the calibration values when you read from one radio and write to another one is not in place.  </w:t>
-      </w:r>
-      <w:proofErr w:type="gramStart"/>
-      <w:r>
-        <w:rPr>
-          <w:b/>
-          <w:bCs/>
-        </w:rPr>
-        <w:t>So</w:t>
-      </w:r>
-      <w:proofErr w:type="gramEnd"/>
-      <w:r>
-        <w:rPr>
-          <w:b/>
-          <w:bCs/>
-        </w:rPr>
-        <w:t xml:space="preserve"> make sure you record you calibration information before you update your second radio. That way you can restore them later from your notes.</w:t>
+        <w:t xml:space="preserve"> the positive protection against overwriting the calibration values when you read from one radio and write to another one is not in place.  So make sure you record you calibration information before you update your second radio. That way you can restore them later from your notes.</w:t>
       </w:r>
     </w:p>
     <w:p>
@@ -2135,15 +1691,7 @@
     </w:p>
     <w:p>
       <w:r>
-        <w:t xml:space="preserve">Hopefully, this overview has convinced you that this software isn’t hard to use and that it might even be useful. Before taking a deep dive into the customizing the settings of each tab, </w:t>
-      </w:r>
-      <w:proofErr w:type="spellStart"/>
-      <w:r>
-        <w:t>lets</w:t>
-      </w:r>
-      <w:proofErr w:type="spellEnd"/>
-      <w:r>
-        <w:t xml:space="preserve"> get</w:t>
+        <w:t>Hopefully, this overview has convinced you that this software isn’t hard to use and that it might even be useful. Before taking a deep dive into the customizing the settings of each tab, lets get</w:t>
       </w:r>
       <w:r>
         <w:t xml:space="preserve"> it</w:t>
@@ -2163,23 +1711,7 @@
     </w:p>
     <w:p>
       <w:r>
-        <w:t xml:space="preserve">This software was written using Python 3 and the </w:t>
-      </w:r>
-      <w:proofErr w:type="spellStart"/>
-      <w:r>
-        <w:t>Pygubu</w:t>
-      </w:r>
-      <w:proofErr w:type="spellEnd"/>
-      <w:r>
-        <w:t xml:space="preserve"> Designer for the </w:t>
-      </w:r>
-      <w:proofErr w:type="spellStart"/>
-      <w:r>
-        <w:t>Tkinter</w:t>
-      </w:r>
-      <w:proofErr w:type="spellEnd"/>
-      <w:r>
-        <w:t xml:space="preserve"> GUI toolkit. Without these two powerful tools, it would have taken much longer to </w:t>
+        <w:t xml:space="preserve">This software was written using Python 3 and the Pygubu Designer for the Tkinter GUI toolkit. Without these two powerful tools, it would have taken much longer to </w:t>
       </w:r>
       <w:r>
         <w:t>com</w:t>
@@ -2227,15 +1759,7 @@
         </w:numPr>
       </w:pPr>
       <w:r>
-        <w:t>Linux (</w:t>
-      </w:r>
-      <w:proofErr w:type="spellStart"/>
-      <w:r>
-        <w:t>RaspberryPi</w:t>
-      </w:r>
-      <w:proofErr w:type="spellEnd"/>
-      <w:r>
-        <w:t xml:space="preserve"> ARM 32 and 64 bit)</w:t>
+        <w:t>Linux (RaspberryPi ARM 32 and 64 bit)</w:t>
       </w:r>
     </w:p>
     <w:p>
@@ -2247,13 +1771,8 @@
         </w:numPr>
       </w:pPr>
       <w:r>
-        <w:t xml:space="preserve">Source distribution for DYI </w:t>
-      </w:r>
-      <w:proofErr w:type="gramStart"/>
-      <w:r>
-        <w:t>builds</w:t>
-      </w:r>
-      <w:proofErr w:type="gramEnd"/>
+        <w:t>Source distribution for DYI builds</w:t>
+      </w:r>
     </w:p>
     <w:p>
       <w:pPr>
@@ -2460,13 +1979,8 @@
         </w:numPr>
       </w:pPr>
       <w:r>
-        <w:t xml:space="preserve">Download the file using </w:t>
-      </w:r>
-      <w:proofErr w:type="spellStart"/>
-      <w:r>
-        <w:t>Chome</w:t>
-      </w:r>
-      <w:proofErr w:type="spellEnd"/>
+        <w:t>Download the file using Chome</w:t>
+      </w:r>
       <w:r>
         <w:br/>
       </w:r>
@@ -2486,6 +2000,9 @@
         <w:tab/>
       </w:r>
       <w:r>
+        <w:rPr>
+          <w:noProof/>
+        </w:rPr>
         <w:drawing>
           <wp:inline distT="0" distB="0" distL="0" distR="0" wp14:anchorId="364826FA" wp14:editId="23EBECE0">
             <wp:extent cx="3542403" cy="2007362"/>
@@ -2628,13 +2145,8 @@
         <w:br/>
       </w:r>
       <w:r>
-        <w:t xml:space="preserve">Double </w:t>
-      </w:r>
-      <w:proofErr w:type="gramStart"/>
-      <w:r>
-        <w:t>click</w:t>
-      </w:r>
-      <w:proofErr w:type="gramEnd"/>
+        <w:t>Double click</w:t>
+      </w:r>
       <w:r>
         <w:t xml:space="preserve"> on the Zip file that you downloaded. Then click the “Extract all” button.</w:t>
       </w:r>
@@ -2675,6 +2187,9 @@
         <w:tab/>
       </w:r>
       <w:r>
+        <w:rPr>
+          <w:noProof/>
+        </w:rPr>
         <w:drawing>
           <wp:inline distT="0" distB="0" distL="0" distR="0" wp14:anchorId="3AA6ECFC" wp14:editId="0964916F">
             <wp:extent cx="4511040" cy="1775499"/>
@@ -2767,6 +2282,9 @@
         <w:tab/>
       </w:r>
       <w:r>
+        <w:rPr>
+          <w:noProof/>
+        </w:rPr>
         <w:drawing>
           <wp:inline distT="0" distB="0" distL="0" distR="0" wp14:anchorId="778DBEC8" wp14:editId="3B618AB0">
             <wp:extent cx="3009900" cy="2775796"/>
@@ -2832,6 +2350,9 @@
         <w:tab/>
       </w:r>
       <w:r>
+        <w:rPr>
+          <w:noProof/>
+        </w:rPr>
         <w:drawing>
           <wp:inline distT="0" distB="0" distL="0" distR="0" wp14:anchorId="002B89E1" wp14:editId="1089F9EA">
             <wp:extent cx="3130624" cy="2947670"/>
@@ -2918,6 +2439,9 @@
         <w:tab/>
       </w:r>
       <w:r>
+        <w:rPr>
+          <w:noProof/>
+        </w:rPr>
         <w:drawing>
           <wp:inline distT="0" distB="0" distL="0" distR="0" wp14:anchorId="6F51AA09" wp14:editId="51E0FBF0">
             <wp:extent cx="2941320" cy="2462413"/>
@@ -3039,10 +2563,7 @@
         <w:t xml:space="preserve">Navigate to the </w:t>
       </w:r>
       <w:r>
-        <w:t xml:space="preserve">release using </w:t>
-      </w:r>
-      <w:r>
-        <w:t>either Chrome or Safari</w:t>
+        <w:t>release using either Chrome or Safari</w:t>
       </w:r>
       <w:r>
         <w:t xml:space="preserve"> </w:t>
@@ -3078,32 +2599,7 @@
       </w:r>
       <w:r>
         <w:br/>
-      </w:r>
-      <w:r>
-        <w:t>L</w:t>
-      </w:r>
-      <w:r>
-        <w:t>ook for “</w:t>
-      </w:r>
-      <w:r>
-        <w:t>A</w:t>
-      </w:r>
-      <w:r>
-        <w:t>ssets</w:t>
-      </w:r>
-      <w:r>
-        <w:t>”</w:t>
-      </w:r>
-      <w:r>
-        <w:t xml:space="preserve"> at the bottom. Click </w:t>
-      </w:r>
-      <w:proofErr w:type="gramStart"/>
-      <w:r>
-        <w:t>on  the</w:t>
-      </w:r>
-      <w:proofErr w:type="gramEnd"/>
-      <w:r>
-        <w:t xml:space="preserve"> link pointed to by the Red Arrow.</w:t>
+        <w:t>Look for “Assets” at the bottom. Click on  the link pointed to by the Red Arrow.</w:t>
       </w:r>
       <w:r>
         <w:br/>
@@ -3118,6 +2614,9 @@
         <w:tab/>
       </w:r>
       <w:r>
+        <w:rPr>
+          <w:noProof/>
+        </w:rPr>
         <w:drawing>
           <wp:inline distT="0" distB="0" distL="0" distR="0" wp14:anchorId="13EE2D24" wp14:editId="289D23B8">
             <wp:extent cx="3859306" cy="2186940"/>
@@ -3236,15 +2735,7 @@
       </w:r>
       <w:r>
         <w:br/>
-        <w:t xml:space="preserve">If you are using Safari, it might first ask you “Do you want to allow downloads from </w:t>
-      </w:r>
-      <w:proofErr w:type="spellStart"/>
-      <w:r>
-        <w:t>Github</w:t>
-      </w:r>
-      <w:proofErr w:type="spellEnd"/>
-      <w:r>
-        <w:t>”. If it does, just click “yes”. Next you might get the following message which is similar to the one from Chrom</w:t>
+        <w:t>If you are using Safari, it might first ask you “Do you want to allow downloads from Github”. If it does, just click “yes”. Next you might get the following message which is similar to the one from Chrom</w:t>
       </w:r>
       <w:r>
         <w:t>e</w:t>
@@ -3268,6 +2759,9 @@
         <w:tab/>
       </w:r>
       <w:r>
+        <w:rPr>
+          <w:noProof/>
+        </w:rPr>
         <w:drawing>
           <wp:inline distT="0" distB="0" distL="0" distR="0" wp14:anchorId="7DC94A9B" wp14:editId="0D0DDEB9">
             <wp:extent cx="3154680" cy="1004712"/>
@@ -3322,15 +2816,7 @@
       </w:pPr>
       <w:r>
         <w:lastRenderedPageBreak/>
-        <w:t xml:space="preserve">Safari will automatically unzip the file in your download area. If you used Chrome, you </w:t>
-      </w:r>
-      <w:proofErr w:type="gramStart"/>
-      <w:r>
-        <w:t>will</w:t>
-      </w:r>
-      <w:proofErr w:type="gramEnd"/>
-      <w:r>
-        <w:t xml:space="preserve"> need to navigate to your download folder and expand the zip file. At this point I would re</w:t>
+        <w:t>Safari will automatically unzip the file in your download area. If you used Chrome, you will need to navigate to your download folder and expand the zip file. At this point I would re</w:t>
       </w:r>
       <w:r>
         <w:t>com</w:t>
@@ -3354,10 +2840,7 @@
         <w:t>Now double click the executable. You should get the following error message because the application has not yet been signed</w:t>
       </w:r>
       <w:r>
-        <w:t xml:space="preserve">. </w:t>
-      </w:r>
-      <w:r>
-        <w:t>Click OK (you have no other choice.)</w:t>
+        <w:t>. Click OK (you have no other choice.)</w:t>
       </w:r>
       <w:r>
         <w:br/>
@@ -3378,6 +2861,9 @@
         <w:tab/>
       </w:r>
       <w:r>
+        <w:rPr>
+          <w:noProof/>
+        </w:rPr>
         <w:drawing>
           <wp:inline distT="0" distB="0" distL="0" distR="0" wp14:anchorId="66869C5E" wp14:editId="6D7E620B">
             <wp:extent cx="1824990" cy="2154808"/>
@@ -3475,6 +2961,9 @@
         <w:tab/>
       </w:r>
       <w:r>
+        <w:rPr>
+          <w:noProof/>
+        </w:rPr>
         <w:drawing>
           <wp:inline distT="0" distB="0" distL="0" distR="0" wp14:anchorId="686043CE" wp14:editId="4C62D843">
             <wp:extent cx="3687757" cy="3259488"/>
@@ -3553,6 +3042,9 @@
         <w:tab/>
       </w:r>
       <w:r>
+        <w:rPr>
+          <w:noProof/>
+        </w:rPr>
         <w:drawing>
           <wp:inline distT="0" distB="0" distL="0" distR="0" wp14:anchorId="7471BC40" wp14:editId="4B3F0624">
             <wp:extent cx="2651728" cy="3607583"/>
@@ -3708,15 +3200,7 @@
         <w:t>SE</w:t>
       </w:r>
       <w:r>
-        <w:t xml:space="preserve">! The good news is that you </w:t>
-      </w:r>
-      <w:proofErr w:type="gramStart"/>
-      <w:r>
-        <w:t>have to</w:t>
-      </w:r>
-      <w:proofErr w:type="gramEnd"/>
-      <w:r>
-        <w:t xml:space="preserve"> do this once! From now on, it should just work.</w:t>
+        <w:t>! The good news is that you have to do this once! From now on, it should just work.</w:t>
       </w:r>
     </w:p>
     <w:p>
@@ -3728,15 +3212,7 @@
         </w:numPr>
       </w:pPr>
       <w:r>
-        <w:t xml:space="preserve">As a </w:t>
-      </w:r>
-      <w:proofErr w:type="gramStart"/>
-      <w:r>
-        <w:t>footnote,  you</w:t>
-      </w:r>
-      <w:proofErr w:type="gramEnd"/>
-      <w:r>
-        <w:t xml:space="preserve"> should see a console (terminal window) starting just before the </w:t>
+        <w:t xml:space="preserve">As a footnote,  you should see a console (terminal window) starting just before the </w:t>
       </w:r>
       <w:r>
         <w:rPr>
@@ -3746,15 +3222,7 @@
         <w:t>SE</w:t>
       </w:r>
       <w:r>
-        <w:t xml:space="preserve"> Editor starts. Once you are done, just </w:t>
-      </w:r>
-      <w:proofErr w:type="gramStart"/>
-      <w:r>
-        <w:t>close  this</w:t>
-      </w:r>
-      <w:proofErr w:type="gramEnd"/>
-      <w:r>
-        <w:t xml:space="preserve"> window. This is annoying and I will fix prior to Beta 2.</w:t>
+        <w:t xml:space="preserve"> Editor starts. Once you are done, just close  this window. This is annoying and I will fix prior to Beta 2.</w:t>
       </w:r>
       <w:r>
         <w:br/>
@@ -3766,15 +3234,7 @@
       </w:pPr>
       <w:r>
         <w:lastRenderedPageBreak/>
-        <w:t>Linux (</w:t>
-      </w:r>
-      <w:proofErr w:type="spellStart"/>
-      <w:r>
-        <w:t>RaspberryPi</w:t>
-      </w:r>
-      <w:proofErr w:type="spellEnd"/>
-      <w:r>
-        <w:t xml:space="preserve"> ARM 32 and 64 bit)</w:t>
+        <w:t>Linux (RaspberryPi ARM 32 and 64 bit)</w:t>
       </w:r>
     </w:p>
     <w:p>
@@ -3875,15 +3335,7 @@
         </w:numPr>
       </w:pPr>
       <w:r>
-        <w:t>Open a folder to that location. Right click on the “.</w:t>
-      </w:r>
-      <w:proofErr w:type="spellStart"/>
-      <w:r>
-        <w:t>tgz</w:t>
-      </w:r>
-      <w:proofErr w:type="spellEnd"/>
-      <w:r>
-        <w:t>” file you just downloaded, and then select either “Extract To” or “Extract Here”.</w:t>
+        <w:t>Open a folder to that location. Right click on the “.tgz” file you just downloaded, and then select either “Extract To” or “Extract Here”.</w:t>
       </w:r>
       <w:r>
         <w:br/>
@@ -3913,15 +3365,13 @@
         </w:numPr>
       </w:pPr>
       <w:r>
-        <w:t>Within the folder, you should see a file “</w:t>
-      </w:r>
-      <w:proofErr w:type="spellStart"/>
-      <w:r>
-        <w:t>uBITX_Setup_Editor</w:t>
-      </w:r>
-      <w:proofErr w:type="spellEnd"/>
-      <w:r>
-        <w:t xml:space="preserve">”. Double click it to start. When it asks you </w:t>
+        <w:t>Within the folder, you should see a file “uBITX_Set</w:t>
+      </w:r>
+      <w:r>
+        <w:t>tings</w:t>
+      </w:r>
+      <w:r>
+        <w:t xml:space="preserve">_Editor”. Double click it to start. When it asks you </w:t>
       </w:r>
       <w:r>
         <w:t>“Do you want to execute it? Select the “Execute” button.</w:t>
@@ -3980,15 +3430,7 @@
         <w:t>not work</w:t>
       </w:r>
       <w:r>
-        <w:t xml:space="preserve"> for you. I also suspect that many </w:t>
-      </w:r>
-      <w:proofErr w:type="gramStart"/>
-      <w:r>
-        <w:t>Mac</w:t>
-      </w:r>
-      <w:proofErr w:type="gramEnd"/>
-      <w:r>
-        <w:t xml:space="preserve"> and Windows users would just like to build it themselves and avoid the hassle of convincing </w:t>
+        <w:t xml:space="preserve"> for you. I also suspect that many Mac and Windows users would just like to build it themselves and avoid the hassle of convincing </w:t>
       </w:r>
       <w:r>
         <w:t>macOS</w:t>
@@ -4011,23 +3453,7 @@
         </w:numPr>
       </w:pPr>
       <w:r>
-        <w:t xml:space="preserve">Make sure you have Python3 installed. Open a </w:t>
-      </w:r>
-      <w:proofErr w:type="spellStart"/>
-      <w:r>
-        <w:t>cmd</w:t>
-      </w:r>
-      <w:proofErr w:type="spellEnd"/>
-      <w:r>
-        <w:t xml:space="preserve"> or terminal window and try typing “python” at the prompt. When it starts, it will provide a Version#. If it says Python 2, type </w:t>
-      </w:r>
-      <w:proofErr w:type="gramStart"/>
-      <w:r>
-        <w:t>exit(</w:t>
-      </w:r>
-      <w:proofErr w:type="gramEnd"/>
-      <w:r>
-        <w:t>) and when you get back to the terminal prompt, try typing “python3”</w:t>
+        <w:t>Make sure you have Python3 installed. Open a cmd or terminal window and try typing “python” at the prompt. When it starts, it will provide a Version#. If it says Python 2, type exit() and when you get back to the terminal prompt, try typing “python3”</w:t>
       </w:r>
       <w:r>
         <w:t>. If you get a “not found” error message at this point, download and install the latest python from www.python .org.</w:t>
@@ -4084,486 +3510,386 @@
         <w:rPr>
           <w:rFonts w:ascii="Courier New" w:hAnsi="Courier New" w:cs="Courier New"/>
         </w:rPr>
-        <w:t xml:space="preserve">pip3 install </w:t>
-      </w:r>
-      <w:proofErr w:type="spellStart"/>
+        <w:t>pip3 install lxml</w:t>
+      </w:r>
       <w:r>
         <w:rPr>
           <w:rFonts w:ascii="Courier New" w:hAnsi="Courier New" w:cs="Courier New"/>
         </w:rPr>
-        <w:t>lxml</w:t>
-      </w:r>
-      <w:proofErr w:type="spellEnd"/>
+        <w:br/>
+        <w:t>pip3 install pyserial</w:t>
+      </w:r>
       <w:r>
         <w:rPr>
           <w:rFonts w:ascii="Courier New" w:hAnsi="Courier New" w:cs="Courier New"/>
         </w:rPr>
         <w:br/>
+        <w:t>pip3 install bitarray</w:t>
       </w:r>
       <w:r>
         <w:rPr>
           <w:rFonts w:ascii="Courier New" w:hAnsi="Courier New" w:cs="Courier New"/>
         </w:rPr>
-        <w:t xml:space="preserve">pip3 install </w:t>
-      </w:r>
-      <w:proofErr w:type="spellStart"/>
+        <w:br/>
+        <w:t>pip3 install pygubu</w:t>
+      </w:r>
       <w:r>
         <w:rPr>
           <w:rFonts w:ascii="Courier New" w:hAnsi="Courier New" w:cs="Courier New"/>
         </w:rPr>
-        <w:t>pyserial</w:t>
-      </w:r>
-      <w:proofErr w:type="spellEnd"/>
+        <w:br/>
+      </w:r>
       <w:r>
         <w:rPr>
           <w:rFonts w:ascii="Courier New" w:hAnsi="Courier New" w:cs="Courier New"/>
         </w:rPr>
         <w:br/>
       </w:r>
-      <w:r>
+    </w:p>
+    <w:p>
+      <w:pPr>
+        <w:ind w:left="720"/>
         <w:rPr>
           <w:rFonts w:ascii="Courier New" w:hAnsi="Courier New" w:cs="Courier New"/>
         </w:rPr>
-        <w:t xml:space="preserve">pip3 install </w:t>
-      </w:r>
-      <w:proofErr w:type="spellStart"/>
+      </w:pPr>
       <w:r>
         <w:rPr>
           <w:rFonts w:ascii="Courier New" w:hAnsi="Courier New" w:cs="Courier New"/>
         </w:rPr>
-        <w:t>bitarray</w:t>
-      </w:r>
-      <w:proofErr w:type="spellEnd"/>
+        <w:lastRenderedPageBreak/>
+        <w:t>Note: this installs it in a subdirectory of your HOME. And that is not on the PATH search variable. Best to either create a virtual environment or prepend “sudo” for each of the commands above to make them available system wide.</w:t>
+      </w:r>
+    </w:p>
+    <w:p>
+      <w:pPr>
+        <w:pStyle w:val="ListParagraph"/>
+        <w:numPr>
+          <w:ilvl w:val="0"/>
+          <w:numId w:val="37"/>
+        </w:numPr>
+      </w:pPr>
+      <w:r>
+        <w:t xml:space="preserve">Download the source distribution (see the project assets) or clone the repository </w:t>
+      </w:r>
+      <w:r>
+        <w:br/>
+      </w:r>
+    </w:p>
+    <w:p>
+      <w:pPr>
+        <w:pStyle w:val="ListParagraph"/>
+        <w:numPr>
+          <w:ilvl w:val="0"/>
+          <w:numId w:val="37"/>
+        </w:numPr>
+      </w:pPr>
+      <w:r>
+        <w:t>Navigate into the uBITX-EEPROM-Manager /uBITX_Seetings_Editor and type:</w:t>
+      </w:r>
+      <w:r>
+        <w:br/>
+        <w:t>python3 uBITX_Setting_Editor.py</w:t>
+      </w:r>
+    </w:p>
+    <w:p>
+      <w:pPr>
+        <w:pStyle w:val="ListParagraph"/>
+        <w:numPr>
+          <w:ilvl w:val="0"/>
+          <w:numId w:val="37"/>
+        </w:numPr>
+      </w:pPr>
+      <w:r>
+        <w:t>If you get an errorfailed to open port /dev/ttyxxxxx</w:t>
+      </w:r>
+    </w:p>
+    <w:p>
+      <w:pPr>
+        <w:pStyle w:val="ListParagraph"/>
+        <w:numPr>
+          <w:ilvl w:val="0"/>
+          <w:numId w:val="37"/>
+        </w:numPr>
+      </w:pPr>
+      <w:r>
+        <w:t>,</w:t>
+      </w:r>
+      <w:r>
+        <w:t xml:space="preserve"> trying to open the serial port, then try</w:t>
+      </w:r>
+      <w:r>
+        <w:br/>
+        <w:t>sudo usermod -a -G tty $USER</w:t>
+      </w:r>
+    </w:p>
+    <w:p>
+      <w:pPr>
+        <w:pStyle w:val="ListParagraph"/>
+        <w:numPr>
+          <w:ilvl w:val="0"/>
+          <w:numId w:val="37"/>
+        </w:numPr>
+      </w:pPr>
+      <w:r>
+        <w:t>Sudo usermod -a -G dialout $USER</w:t>
+      </w:r>
+    </w:p>
+    <w:p>
+      <w:pPr>
+        <w:pStyle w:val="ListParagraph"/>
+        <w:numPr>
+          <w:ilvl w:val="0"/>
+          <w:numId w:val="37"/>
+        </w:numPr>
+      </w:pPr>
+      <w:r>
+        <w:t>REBOOT (not just login and logout)</w:t>
+      </w:r>
+    </w:p>
+    <w:p>
+      <w:pPr>
+        <w:pStyle w:val="ListParagraph"/>
+        <w:numPr>
+          <w:ilvl w:val="0"/>
+          <w:numId w:val="37"/>
+        </w:numPr>
+      </w:pPr>
+      <w:r>
+        <w:t>NEED TO FIX. It is .py for source and an executable for linux distributioncd ~</w:t>
+      </w:r>
+    </w:p>
+    <w:p>
+      <w:pPr>
+        <w:pStyle w:val="ListParagraph"/>
+        <w:numPr>
+          <w:ilvl w:val="0"/>
+          <w:numId w:val="37"/>
+        </w:numPr>
+      </w:pPr>
+    </w:p>
+    <w:p/>
+    <w:p>
+      <w:r>
+        <w:br w:type="page"/>
+      </w:r>
+    </w:p>
+    <w:p>
+      <w:pPr>
+        <w:pStyle w:val="Heading1"/>
+      </w:pPr>
+      <w:r>
+        <w:lastRenderedPageBreak/>
+        <w:t>Indepth Review of the Functionality of the uBITX Settings Editor</w:t>
+      </w:r>
+    </w:p>
+    <w:p>
+      <w:r>
+        <w:t xml:space="preserve">The primary workspace for </w:t>
+      </w:r>
+      <w:r>
+        <w:t>modifying</w:t>
+      </w:r>
+      <w:r>
+        <w:t xml:space="preserve"> the settings of your uBITX is a set of tabs</w:t>
+      </w:r>
+      <w:r>
+        <w:t xml:space="preserve"> --</w:t>
+      </w:r>
+      <w:r>
+        <w:t xml:space="preserve"> much like dividers in a 3-ring binder</w:t>
+      </w:r>
+      <w:r>
+        <w:t xml:space="preserve"> -- </w:t>
+      </w:r>
+      <w:r>
+        <w:t>that is in the middle of the application. Currently, there are tabs for:</w:t>
+      </w:r>
+    </w:p>
+    <w:p>
+      <w:pPr>
+        <w:pStyle w:val="ListParagraph"/>
+        <w:numPr>
+          <w:ilvl w:val="0"/>
+          <w:numId w:val="29"/>
+        </w:numPr>
+      </w:pPr>
+      <w:r>
+        <w:t>General – settings that most users will need to modify</w:t>
+      </w:r>
+    </w:p>
+    <w:p>
+      <w:pPr>
+        <w:pStyle w:val="ListParagraph"/>
+        <w:numPr>
+          <w:ilvl w:val="0"/>
+          <w:numId w:val="29"/>
+        </w:numPr>
+      </w:pPr>
+      <w:r>
+        <w:t>CW Key – controls the automated CW keyer</w:t>
+      </w:r>
+      <w:r>
+        <w:t xml:space="preserve"> used</w:t>
+      </w:r>
+      <w:r>
+        <w:t xml:space="preserve"> contesting</w:t>
+      </w:r>
+    </w:p>
+    <w:p>
+      <w:pPr>
+        <w:pStyle w:val="ListParagraph"/>
+        <w:numPr>
+          <w:ilvl w:val="0"/>
+          <w:numId w:val="29"/>
+        </w:numPr>
+      </w:pPr>
+      <w:r>
+        <w:t>Bands – defines the available frequency bands</w:t>
+      </w:r>
+    </w:p>
+    <w:p>
+      <w:pPr>
+        <w:pStyle w:val="ListParagraph"/>
+        <w:numPr>
+          <w:ilvl w:val="0"/>
+          <w:numId w:val="29"/>
+        </w:numPr>
+      </w:pPr>
+      <w:r>
+        <w:t>Channels – allows the creation and management of frequently used frequencies</w:t>
+      </w:r>
+    </w:p>
+    <w:p>
+      <w:pPr>
+        <w:pStyle w:val="ListParagraph"/>
+        <w:numPr>
+          <w:ilvl w:val="0"/>
+          <w:numId w:val="29"/>
+        </w:numPr>
+      </w:pPr>
+      <w:r>
+        <w:t>WSPR – builds messages and select frequencies for a WSPR beacon</w:t>
+      </w:r>
+    </w:p>
+    <w:p>
+      <w:pPr>
+        <w:pStyle w:val="ListParagraph"/>
+        <w:numPr>
+          <w:ilvl w:val="0"/>
+          <w:numId w:val="29"/>
+        </w:numPr>
+      </w:pPr>
+      <w:r>
+        <w:t>Displays – manage LCD display and customize their presentation of information</w:t>
+      </w:r>
+    </w:p>
+    <w:p>
+      <w:pPr>
+        <w:pStyle w:val="ListParagraph"/>
+        <w:numPr>
+          <w:ilvl w:val="0"/>
+          <w:numId w:val="29"/>
+        </w:numPr>
+      </w:pPr>
+      <w:r>
+        <w:t xml:space="preserve">SDR – </w:t>
+      </w:r>
+      <w:r>
+        <w:t>configures</w:t>
+      </w:r>
+      <w:r>
+        <w:t xml:space="preserve"> the uBITX to use an SDR dongles</w:t>
+      </w:r>
+    </w:p>
+    <w:p>
+      <w:pPr>
+        <w:pStyle w:val="ListParagraph"/>
+        <w:numPr>
+          <w:ilvl w:val="0"/>
+          <w:numId w:val="29"/>
+        </w:numPr>
+      </w:pPr>
+      <w:r>
+        <w:t xml:space="preserve">Extensions – </w:t>
+      </w:r>
+      <w:r>
+        <w:t xml:space="preserve">supports the edition of </w:t>
+      </w:r>
+      <w:r>
+        <w:t>function keys,  customiz</w:t>
+      </w:r>
+      <w:r>
+        <w:t>ation of</w:t>
+      </w:r>
+      <w:r>
+        <w:t xml:space="preserve"> the LPF and </w:t>
+      </w:r>
+    </w:p>
+    <w:p>
+      <w:pPr>
+        <w:pStyle w:val="ListParagraph"/>
+        <w:numPr>
+          <w:ilvl w:val="0"/>
+          <w:numId w:val="29"/>
+        </w:numPr>
+      </w:pPr>
+      <w:r>
+        <w:t>Calibration – key hardware values that govern frequency accuracy, CW key interpretation and S-meters</w:t>
+      </w:r>
+    </w:p>
+    <w:p>
+      <w:pPr>
+        <w:pStyle w:val="ListParagraph"/>
+        <w:numPr>
+          <w:ilvl w:val="0"/>
+          <w:numId w:val="29"/>
+        </w:numPr>
+      </w:pPr>
+      <w:r>
+        <w:t xml:space="preserve">System Info – documents installed firmware version, factory values and last used frequencies and modes </w:t>
+      </w:r>
+    </w:p>
+    <w:p>
+      <w:pPr>
+        <w:pStyle w:val="Heading2"/>
+      </w:pPr>
+      <w:r>
+        <w:t>General Tab</w:t>
+      </w:r>
+    </w:p>
+    <w:p>
+      <w:r>
+        <w:t>The General Tab collect</w:t>
+      </w:r>
+      <w:r>
+        <w:t>s</w:t>
+      </w:r>
+      <w:r>
+        <w:t xml:space="preserve"> the first settings that a user *should* want to change. Ideally, a user should tweak these settings, save them to </w:t>
+      </w:r>
+      <w:r>
+        <w:t>the</w:t>
+      </w:r>
+      <w:r>
+        <w:t xml:space="preserve"> uBITX </w:t>
+      </w:r>
+      <w:r>
+        <w:t>(and hopefully a backup  file)</w:t>
+      </w:r>
+      <w:r>
+        <w:t xml:space="preserve">. </w:t>
+      </w:r>
+    </w:p>
+    <w:p/>
+    <w:p>
+      <w:pPr>
+        <w:jc w:val="center"/>
+      </w:pPr>
       <w:r>
         <w:rPr>
-          <w:rFonts w:ascii="Courier New" w:hAnsi="Courier New" w:cs="Courier New"/>
+          <w:noProof/>
         </w:rPr>
-        <w:br/>
-      </w:r>
-      <w:r>
-        <w:rPr>
-          <w:rFonts w:ascii="Courier New" w:hAnsi="Courier New" w:cs="Courier New"/>
-        </w:rPr>
-        <w:t xml:space="preserve">pip3 install </w:t>
-      </w:r>
-      <w:proofErr w:type="spellStart"/>
-      <w:proofErr w:type="gramStart"/>
-      <w:r>
-        <w:rPr>
-          <w:rFonts w:ascii="Courier New" w:hAnsi="Courier New" w:cs="Courier New"/>
-        </w:rPr>
-        <w:t>pygubu</w:t>
-      </w:r>
-      <w:proofErr w:type="spellEnd"/>
-      <w:proofErr w:type="gramEnd"/>
-    </w:p>
-    <w:p>
-      <w:pPr>
-        <w:pStyle w:val="ListParagraph"/>
-        <w:numPr>
-          <w:ilvl w:val="0"/>
-          <w:numId w:val="37"/>
-        </w:numPr>
-      </w:pPr>
-      <w:r>
-        <w:lastRenderedPageBreak/>
-        <w:t xml:space="preserve">Download the source distribution (see the project assets) or clone the repository </w:t>
-      </w:r>
-      <w:r>
-        <w:br/>
-      </w:r>
-    </w:p>
-    <w:p>
-      <w:pPr>
-        <w:pStyle w:val="ListParagraph"/>
-        <w:numPr>
-          <w:ilvl w:val="0"/>
-          <w:numId w:val="37"/>
-        </w:numPr>
-      </w:pPr>
-      <w:r>
-        <w:t xml:space="preserve">Navigate into the </w:t>
-      </w:r>
-      <w:proofErr w:type="spellStart"/>
-      <w:r>
-        <w:t>uBITX</w:t>
-      </w:r>
-      <w:proofErr w:type="spellEnd"/>
-      <w:r>
-        <w:t>-EEPROM-Manager</w:t>
-      </w:r>
-      <w:r>
-        <w:t xml:space="preserve"> /</w:t>
-      </w:r>
-      <w:proofErr w:type="spellStart"/>
-      <w:r>
-        <w:t>uBITX_Seetings_Editor</w:t>
-      </w:r>
-      <w:proofErr w:type="spellEnd"/>
-      <w:r>
-        <w:t xml:space="preserve"> and type:</w:t>
-      </w:r>
-      <w:r>
-        <w:br/>
-      </w:r>
-      <w:r>
-        <w:t>python3 uBITX_Setting_Editor.py</w:t>
-      </w:r>
-    </w:p>
-    <w:p>
-      <w:pPr>
-        <w:pStyle w:val="ListParagraph"/>
-        <w:numPr>
-          <w:ilvl w:val="0"/>
-          <w:numId w:val="37"/>
-        </w:numPr>
-      </w:pPr>
-      <w:r>
-        <w:t>You should see the</w:t>
-      </w:r>
-      <w:r>
-        <w:rPr>
-          <w:i/>
-          <w:iCs/>
-        </w:rPr>
-        <w:t xml:space="preserve"> </w:t>
-      </w:r>
-      <w:r>
-        <w:rPr>
-          <w:i/>
-          <w:iCs/>
-        </w:rPr>
-        <w:t>SE</w:t>
-      </w:r>
-      <w:r>
-        <w:t xml:space="preserve"> start!</w:t>
-      </w:r>
-    </w:p>
-    <w:p/>
-    <w:p>
-      <w:r>
-        <w:br w:type="page"/>
-      </w:r>
-    </w:p>
-    <w:p>
-      <w:pPr>
-        <w:pStyle w:val="Heading1"/>
-      </w:pPr>
-      <w:proofErr w:type="spellStart"/>
-      <w:r>
-        <w:lastRenderedPageBreak/>
-        <w:t>Indepth</w:t>
-      </w:r>
-      <w:proofErr w:type="spellEnd"/>
-      <w:r>
-        <w:t xml:space="preserve"> Review of the Functionality of the </w:t>
-      </w:r>
-      <w:proofErr w:type="spellStart"/>
-      <w:r>
-        <w:t>uBITX</w:t>
-      </w:r>
-      <w:proofErr w:type="spellEnd"/>
-      <w:r>
-        <w:t xml:space="preserve"> Settings Editor</w:t>
-      </w:r>
-    </w:p>
-    <w:p>
-      <w:r>
-        <w:t xml:space="preserve">The primary workspace for </w:t>
-      </w:r>
-      <w:r>
-        <w:t>modifying</w:t>
-      </w:r>
-      <w:r>
-        <w:t xml:space="preserve"> the settings of your </w:t>
-      </w:r>
-      <w:proofErr w:type="spellStart"/>
-      <w:r>
-        <w:t>uBITX</w:t>
-      </w:r>
-      <w:proofErr w:type="spellEnd"/>
-      <w:r>
-        <w:t xml:space="preserve"> is a set of tabs</w:t>
-      </w:r>
-      <w:r>
-        <w:t xml:space="preserve"> --</w:t>
-      </w:r>
-      <w:r>
-        <w:t xml:space="preserve"> much like dividers in a 3-ring binder</w:t>
-      </w:r>
-      <w:r>
-        <w:t xml:space="preserve"> -- </w:t>
-      </w:r>
-      <w:r>
-        <w:t>that is in the middle of the application. Currently, there are tabs for:</w:t>
-      </w:r>
-    </w:p>
-    <w:p>
-      <w:pPr>
-        <w:pStyle w:val="ListParagraph"/>
-        <w:numPr>
-          <w:ilvl w:val="0"/>
-          <w:numId w:val="29"/>
-        </w:numPr>
-      </w:pPr>
-      <w:r>
-        <w:t xml:space="preserve">General – settings that most users will need to </w:t>
-      </w:r>
-      <w:proofErr w:type="gramStart"/>
-      <w:r>
-        <w:t>modify</w:t>
-      </w:r>
-      <w:proofErr w:type="gramEnd"/>
-    </w:p>
-    <w:p>
-      <w:pPr>
-        <w:pStyle w:val="ListParagraph"/>
-        <w:numPr>
-          <w:ilvl w:val="0"/>
-          <w:numId w:val="29"/>
-        </w:numPr>
-      </w:pPr>
-      <w:r>
-        <w:t xml:space="preserve">CW Key – controls the automated CW </w:t>
-      </w:r>
-      <w:proofErr w:type="spellStart"/>
-      <w:r>
-        <w:t>keyer</w:t>
-      </w:r>
-      <w:proofErr w:type="spellEnd"/>
-      <w:r>
-        <w:t xml:space="preserve"> used</w:t>
-      </w:r>
-      <w:r>
-        <w:t xml:space="preserve"> </w:t>
-      </w:r>
-      <w:proofErr w:type="gramStart"/>
-      <w:r>
-        <w:t>contesting</w:t>
-      </w:r>
-      <w:proofErr w:type="gramEnd"/>
-    </w:p>
-    <w:p>
-      <w:pPr>
-        <w:pStyle w:val="ListParagraph"/>
-        <w:numPr>
-          <w:ilvl w:val="0"/>
-          <w:numId w:val="29"/>
-        </w:numPr>
-      </w:pPr>
-      <w:r>
-        <w:t xml:space="preserve">Bands – defines the available frequency </w:t>
-      </w:r>
-      <w:proofErr w:type="gramStart"/>
-      <w:r>
-        <w:t>bands</w:t>
-      </w:r>
-      <w:proofErr w:type="gramEnd"/>
-    </w:p>
-    <w:p>
-      <w:pPr>
-        <w:pStyle w:val="ListParagraph"/>
-        <w:numPr>
-          <w:ilvl w:val="0"/>
-          <w:numId w:val="29"/>
-        </w:numPr>
-      </w:pPr>
-      <w:r>
-        <w:t xml:space="preserve">Channels – allows the creation and management of frequently used </w:t>
-      </w:r>
-      <w:proofErr w:type="gramStart"/>
-      <w:r>
-        <w:t>frequencies</w:t>
-      </w:r>
-      <w:proofErr w:type="gramEnd"/>
-    </w:p>
-    <w:p>
-      <w:pPr>
-        <w:pStyle w:val="ListParagraph"/>
-        <w:numPr>
-          <w:ilvl w:val="0"/>
-          <w:numId w:val="29"/>
-        </w:numPr>
-      </w:pPr>
-      <w:r>
-        <w:t xml:space="preserve">WSPR – builds messages and select frequencies for a WSPR </w:t>
-      </w:r>
-      <w:proofErr w:type="gramStart"/>
-      <w:r>
-        <w:t>beacon</w:t>
-      </w:r>
-      <w:proofErr w:type="gramEnd"/>
-    </w:p>
-    <w:p>
-      <w:pPr>
-        <w:pStyle w:val="ListParagraph"/>
-        <w:numPr>
-          <w:ilvl w:val="0"/>
-          <w:numId w:val="29"/>
-        </w:numPr>
-      </w:pPr>
-      <w:r>
-        <w:t xml:space="preserve">Displays – manage LCD display and customize their presentation of </w:t>
-      </w:r>
-      <w:proofErr w:type="gramStart"/>
-      <w:r>
-        <w:t>information</w:t>
-      </w:r>
-      <w:proofErr w:type="gramEnd"/>
-    </w:p>
-    <w:p>
-      <w:pPr>
-        <w:pStyle w:val="ListParagraph"/>
-        <w:numPr>
-          <w:ilvl w:val="0"/>
-          <w:numId w:val="29"/>
-        </w:numPr>
-      </w:pPr>
-      <w:r>
-        <w:t xml:space="preserve">SDR – </w:t>
-      </w:r>
-      <w:r>
-        <w:t>configures</w:t>
-      </w:r>
-      <w:r>
-        <w:t xml:space="preserve"> the </w:t>
-      </w:r>
-      <w:proofErr w:type="spellStart"/>
-      <w:r>
-        <w:t>uBITX</w:t>
-      </w:r>
-      <w:proofErr w:type="spellEnd"/>
-      <w:r>
-        <w:t xml:space="preserve"> to use an SDR </w:t>
-      </w:r>
-      <w:proofErr w:type="gramStart"/>
-      <w:r>
-        <w:t>dongles</w:t>
-      </w:r>
-      <w:proofErr w:type="gramEnd"/>
-    </w:p>
-    <w:p>
-      <w:pPr>
-        <w:pStyle w:val="ListParagraph"/>
-        <w:numPr>
-          <w:ilvl w:val="0"/>
-          <w:numId w:val="29"/>
-        </w:numPr>
-      </w:pPr>
-      <w:r>
-        <w:t xml:space="preserve">Extensions – </w:t>
-      </w:r>
-      <w:r>
-        <w:t xml:space="preserve">supports the edition of </w:t>
-      </w:r>
-      <w:r>
-        <w:t xml:space="preserve">function </w:t>
-      </w:r>
-      <w:proofErr w:type="gramStart"/>
-      <w:r>
-        <w:t>keys,  customiz</w:t>
-      </w:r>
-      <w:r>
-        <w:t>ation</w:t>
-      </w:r>
-      <w:proofErr w:type="gramEnd"/>
-      <w:r>
-        <w:t xml:space="preserve"> of</w:t>
-      </w:r>
-      <w:r>
-        <w:t xml:space="preserve"> the LPF and </w:t>
-      </w:r>
-    </w:p>
-    <w:p>
-      <w:pPr>
-        <w:pStyle w:val="ListParagraph"/>
-        <w:numPr>
-          <w:ilvl w:val="0"/>
-          <w:numId w:val="29"/>
-        </w:numPr>
-      </w:pPr>
-      <w:r>
-        <w:t>Calibration – key hardware values that govern frequency accuracy, CW key interpretation and S-</w:t>
-      </w:r>
-      <w:proofErr w:type="gramStart"/>
-      <w:r>
-        <w:t>meters</w:t>
-      </w:r>
-      <w:proofErr w:type="gramEnd"/>
-    </w:p>
-    <w:p>
-      <w:pPr>
-        <w:pStyle w:val="ListParagraph"/>
-        <w:numPr>
-          <w:ilvl w:val="0"/>
-          <w:numId w:val="29"/>
-        </w:numPr>
-      </w:pPr>
-      <w:r>
-        <w:t xml:space="preserve">System Info – documents installed firmware version, factory values and last used frequencies and </w:t>
-      </w:r>
-      <w:proofErr w:type="gramStart"/>
-      <w:r>
-        <w:t>modes</w:t>
-      </w:r>
-      <w:proofErr w:type="gramEnd"/>
-      <w:r>
-        <w:t xml:space="preserve"> </w:t>
-      </w:r>
-    </w:p>
-    <w:p>
-      <w:pPr>
-        <w:pStyle w:val="Heading2"/>
-      </w:pPr>
-      <w:r>
-        <w:t>General Tab</w:t>
-      </w:r>
-    </w:p>
-    <w:p>
-      <w:r>
-        <w:t>The General Tab collect</w:t>
-      </w:r>
-      <w:r>
-        <w:t>s</w:t>
-      </w:r>
-      <w:r>
-        <w:t xml:space="preserve"> the first settings that a user *should* want to change. Ideally, a user should tweak these settings, save them to </w:t>
-      </w:r>
-      <w:r>
-        <w:t>the</w:t>
-      </w:r>
-      <w:r>
-        <w:t xml:space="preserve"> </w:t>
-      </w:r>
-      <w:proofErr w:type="spellStart"/>
-      <w:r>
-        <w:t>uBITX</w:t>
-      </w:r>
-      <w:proofErr w:type="spellEnd"/>
-      <w:r>
-        <w:t xml:space="preserve"> </w:t>
-      </w:r>
-      <w:r>
-        <w:t xml:space="preserve">(and hopefully a </w:t>
-      </w:r>
-      <w:proofErr w:type="gramStart"/>
-      <w:r>
-        <w:t>backup  file</w:t>
-      </w:r>
-      <w:proofErr w:type="gramEnd"/>
-      <w:r>
-        <w:t>)</w:t>
-      </w:r>
-      <w:r>
-        <w:t xml:space="preserve">. </w:t>
-      </w:r>
-    </w:p>
-    <w:p/>
-    <w:p>
-      <w:pPr>
-        <w:jc w:val="center"/>
-      </w:pPr>
-      <w:r>
         <w:drawing>
           <wp:inline distT="0" distB="0" distL="0" distR="0" wp14:anchorId="14564063" wp14:editId="372CCF43">
             <wp:extent cx="4597514" cy="3596640"/>
@@ -4617,13 +3943,7 @@
     </w:p>
     <w:p>
       <w:r>
-        <w:t xml:space="preserve">The screenshot </w:t>
-      </w:r>
-      <w:r>
-        <w:t>above</w:t>
-      </w:r>
-      <w:r>
-        <w:t xml:space="preserve"> is the </w:t>
+        <w:t xml:space="preserve">The screenshot above is the </w:t>
       </w:r>
       <w:r>
         <w:rPr>
@@ -4633,18 +3953,7 @@
         <w:t>top half</w:t>
       </w:r>
       <w:r>
-        <w:t xml:space="preserve"> of the General Settings tab.</w:t>
-      </w:r>
-      <w:r>
-        <w:t xml:space="preserve"> The numbers 1,2,3,4 </w:t>
-      </w:r>
-      <w:proofErr w:type="gramStart"/>
-      <w:r>
-        <w:t>are</w:t>
-      </w:r>
-      <w:proofErr w:type="gramEnd"/>
-      <w:r>
-        <w:t xml:space="preserve"> used to highlight key features.</w:t>
+        <w:t xml:space="preserve"> of the General Settings tab. The numbers 1,2,3,4 are used to highlight key features.</w:t>
       </w:r>
       <w:r>
         <w:t xml:space="preserve"> We will use a similar approach with all the other tabs and screenshots.</w:t>
@@ -4665,29 +3974,13 @@
         <w:t>H</w:t>
       </w:r>
       <w:r>
-        <w:t xml:space="preserve">am should do is to put his Callsign into his radio. You do this on the </w:t>
-      </w:r>
-      <w:proofErr w:type="spellStart"/>
-      <w:r>
-        <w:t>uBITX</w:t>
-      </w:r>
-      <w:proofErr w:type="spellEnd"/>
-      <w:r>
-        <w:t xml:space="preserve"> by entering your data in this field. As the tooltip </w:t>
+        <w:t xml:space="preserve">am should do is to put his Callsign into his radio. You do this on the uBITX by entering your data in this field. As the tooltip </w:t>
       </w:r>
       <w:r>
         <w:t>indicates</w:t>
       </w:r>
       <w:r>
-        <w:t>, you can enter up to 18 characters. This should leave enough room for callsigns that need to be qualifies (</w:t>
-      </w:r>
-      <w:proofErr w:type="gramStart"/>
-      <w:r>
-        <w:t>i.e.</w:t>
-      </w:r>
-      <w:proofErr w:type="gramEnd"/>
-      <w:r>
-        <w:t xml:space="preserve"> AJ6CU/MM if this radio was being used in a portable mode)</w:t>
+        <w:t>, you can enter up to 18 characters. This should leave enough room for callsigns that need to be qualifies (i.e. AJ6CU/MM if this radio was being used in a portable mode)</w:t>
       </w:r>
       <w:r>
         <w:br/>
@@ -4720,15 +4013,7 @@
         <w:t xml:space="preserve">Click the circle next to the tuning rate that seems to best me your needs. </w:t>
       </w:r>
       <w:r>
-        <w:t xml:space="preserve">You can switch between the rates either using the UX of the </w:t>
-      </w:r>
-      <w:proofErr w:type="spellStart"/>
-      <w:r>
-        <w:t>Nextion</w:t>
-      </w:r>
-      <w:proofErr w:type="spellEnd"/>
-      <w:r>
-        <w:t xml:space="preserve"> based systems or by pushing in the encoder knob for a “long press” and then turning it to the desired step when prompted.</w:t>
+        <w:t>You can switch between the rates either using the UX of the Nextion based systems or by pushing in the encoder knob for a “long press” and then turning it to the desired step when prompted.</w:t>
       </w:r>
       <w:r>
         <w:br/>
@@ -4752,15 +4037,7 @@
         <w:t xml:space="preserve">strange constraint </w:t>
       </w:r>
       <w:r>
-        <w:t>was the result of a devious byte saving trick where one byte holds both the significant digits (0-60) and the multiplier (</w:t>
-      </w:r>
-      <w:proofErr w:type="gramStart"/>
-      <w:r>
-        <w:t>i.e.</w:t>
-      </w:r>
-      <w:proofErr w:type="gramEnd"/>
-      <w:r>
-        <w:t xml:space="preserve"> x1, x10, x100, x1000, etc.) Do yourself a favor and just select one of the standard step ranges. They will be fin</w:t>
+        <w:t>was the result of a devious byte saving trick where one byte holds both the significant digits (0-60) and the multiplier (i.e. x1, x10, x100, x1000, etc.) Do yourself a favor and just select one of the standard step ranges. They will be fin</w:t>
       </w:r>
       <w:r>
         <w:t>e</w:t>
@@ -4784,15 +4061,7 @@
         <w:t xml:space="preserve">The final field of interest </w:t>
       </w:r>
       <w:r>
-        <w:t xml:space="preserve">is a </w:t>
-      </w:r>
-      <w:proofErr w:type="gramStart"/>
-      <w:r>
-        <w:t>drop down</w:t>
-      </w:r>
-      <w:proofErr w:type="gramEnd"/>
-      <w:r>
-        <w:t xml:space="preserve"> box that allows you to specify</w:t>
+        <w:t>is a drop down box that allows you to specify</w:t>
       </w:r>
       <w:r>
         <w:t xml:space="preserve"> the default tuning rate when the radio </w:t>
@@ -4831,6 +4100,9 @@
         <w:jc w:val="center"/>
       </w:pPr>
       <w:r>
+        <w:rPr>
+          <w:noProof/>
+        </w:rPr>
         <w:drawing>
           <wp:inline distT="0" distB="0" distL="0" distR="0" wp14:anchorId="571BDE3A" wp14:editId="788C200B">
             <wp:extent cx="4898407" cy="2352909"/>
@@ -4898,26 +4170,13 @@
         <w:t>K</w:t>
       </w:r>
       <w:r>
-        <w:t xml:space="preserve">ey or a paddle. And if a paddle, are you using </w:t>
-      </w:r>
-      <w:proofErr w:type="spellStart"/>
-      <w:r>
-        <w:t>Iambica</w:t>
-      </w:r>
-      <w:proofErr w:type="spellEnd"/>
-      <w:r>
-        <w:t xml:space="preserve"> A or</w:t>
+        <w:t>ey or a paddle. And if a paddle, are you using Iambica A or</w:t>
       </w:r>
       <w:r>
         <w:t xml:space="preserve"> </w:t>
       </w:r>
-      <w:proofErr w:type="spellStart"/>
-      <w:r>
-        <w:t>Iambica</w:t>
-      </w:r>
-      <w:proofErr w:type="spellEnd"/>
-      <w:r>
-        <w:t xml:space="preserve"> B </w:t>
+      <w:r>
+        <w:t xml:space="preserve">Iambica B </w:t>
       </w:r>
       <w:r>
         <w:t>keying modes.</w:t>
@@ -4944,15 +4203,7 @@
         <w:t xml:space="preserve">in this area </w:t>
       </w:r>
       <w:r>
-        <w:t xml:space="preserve">are </w:t>
-      </w:r>
-      <w:proofErr w:type="gramStart"/>
-      <w:r>
-        <w:t>pretty clear</w:t>
-      </w:r>
-      <w:proofErr w:type="gramEnd"/>
-      <w:r>
-        <w:t>: what should</w:t>
+        <w:t>are pretty clear: what should</w:t>
       </w:r>
       <w:r>
         <w:t xml:space="preserve"> be the frequency of the</w:t>
@@ -4964,15 +4215,7 @@
         <w:t>sidetone</w:t>
       </w:r>
       <w:r>
-        <w:t xml:space="preserve"> and what speed do you want your </w:t>
-      </w:r>
-      <w:proofErr w:type="spellStart"/>
-      <w:r>
-        <w:t>keyer</w:t>
-      </w:r>
-      <w:proofErr w:type="spellEnd"/>
-      <w:r>
-        <w:t xml:space="preserve"> to be set at. The next two settings are delays. The first is the delay *before* starting transmission. Generally you want this to be zero. The </w:t>
+        <w:t xml:space="preserve"> and what speed do you want your keyer to be set at. The next two settings are delays. The first is the delay *before* starting transmission. Generally you want this to be zero. The </w:t>
       </w:r>
       <w:r>
         <w:t>other setting,</w:t>
@@ -4993,15 +4236,7 @@
         <w:t xml:space="preserve">. </w:t>
       </w:r>
       <w:r>
-        <w:t xml:space="preserve">If you are a little hesitant with your keying, you could find your </w:t>
-      </w:r>
-      <w:proofErr w:type="spellStart"/>
-      <w:r>
-        <w:t>uBITX</w:t>
-      </w:r>
-      <w:proofErr w:type="spellEnd"/>
-      <w:r>
-        <w:t xml:space="preserve"> going in and out of TX mode between words or characters. This allows you to add some delay to avoid the annoying </w:t>
+        <w:t xml:space="preserve">If you are a little hesitant with your keying, you could find your uBITX going in and out of TX mode between words or characters. This allows you to add some delay to avoid the annoying </w:t>
       </w:r>
       <w:r>
         <w:t>bang of</w:t>
@@ -5036,16 +4271,11 @@
       <w:r>
         <w:t xml:space="preserve"> whether the frequency shown on the VFO is the TX frequency or the RX frequency. The general consensus of contesters and DX folks seems to be that they want to know where they are transmitting, This drop down box allows you to control whether your VFO shows the TX frequency (RX +/- Sidetone depending on USB/LSB) or the RX frequency. There is an articled called out in the note on this that you can read on </w:t>
       </w:r>
-      <w:proofErr w:type="spellStart"/>
       <w:r>
         <w:t>Hams</w:t>
       </w:r>
       <w:r>
-        <w:t>key</w:t>
-      </w:r>
-      <w:proofErr w:type="spellEnd"/>
-      <w:r>
-        <w:t xml:space="preserve"> site. There is also a lot of discussion about this in the archives of BITX20 group and on ubitx.net</w:t>
+        <w:t>key site. There is also a lot of discussion about this in the archives of BITX20 group and on ubitx.net</w:t>
       </w:r>
       <w:r>
         <w:br/>
@@ -5097,39 +4327,7 @@
     </w:p>
     <w:p>
       <w:r>
-        <w:t xml:space="preserve">The KD8CEC software provides a </w:t>
-      </w:r>
-      <w:proofErr w:type="gramStart"/>
-      <w:r>
-        <w:t>fairly functional</w:t>
-      </w:r>
-      <w:proofErr w:type="gramEnd"/>
-      <w:r>
-        <w:t xml:space="preserve"> </w:t>
-      </w:r>
-      <w:proofErr w:type="spellStart"/>
-      <w:r>
-        <w:t>keyer</w:t>
-      </w:r>
-      <w:proofErr w:type="spellEnd"/>
-      <w:r>
-        <w:t xml:space="preserve"> that can be tailored for contesting. Although not as sophisticated as some (e.g., doesn’t have any automated serial number counting), it does provide for character substitution and up to 25 messages! But from a practical viewpoint, 25 is probably far too many </w:t>
-      </w:r>
-      <w:proofErr w:type="gramStart"/>
-      <w:r>
-        <w:t>handle</w:t>
-      </w:r>
-      <w:proofErr w:type="gramEnd"/>
-      <w:r>
-        <w:t xml:space="preserve"> and the total memory available for </w:t>
-      </w:r>
-      <w:proofErr w:type="spellStart"/>
-      <w:r>
-        <w:t>keyer</w:t>
-      </w:r>
-      <w:proofErr w:type="spellEnd"/>
-      <w:r>
-        <w:t xml:space="preserve"> messages is on the order of 210 characters. So realistically, you will out of memory before you run out of available messages.</w:t>
+        <w:t>The KD8CEC software provides a fairly functional keyer that can be tailored for contesting. Although not as sophisticated as some (e.g., doesn’t have any automated serial number counting), it does provide for character substitution and up to 25 messages! But from a practical viewpoint, 25 is probably far too many handle and the total memory available for keyer messages is on the order of 210 characters. So realistically, you will out of memory before you run out of available messages.</w:t>
       </w:r>
     </w:p>
     <w:p>
@@ -5152,7 +4350,13 @@
         </w:numPr>
       </w:pPr>
       <w:r>
-        <w:t xml:space="preserve">The callsign you entered in the General Settings is repeated up here at the top. (It is read-only so you cannot change it here. Go back to the General Settings if you want to change it.) This tab does provide the option of an alternative callsign that you can use. Perhaps your contesting from a remote site and want to signify that with something like AJ6CU/5. Like your normal callsign </w:t>
+        <w:t>The callsign you entered in the General Settings is repeated up here at the top</w:t>
+      </w:r>
+      <w:r>
+        <w:t xml:space="preserve">. </w:t>
+      </w:r>
+      <w:r>
+        <w:t xml:space="preserve">This tab does provide the option of an alternative callsign that you can use. Perhaps your contesting from a remote site and want to signify that with something like AJ6CU/5. Like your normal callsign </w:t>
       </w:r>
       <w:r>
         <w:t>it is limited to 18 characters.</w:t>
@@ -5182,17 +4386,7 @@
         </w:numPr>
       </w:pPr>
       <w:r>
-        <w:t xml:space="preserve">These are the CW messages that have been saved. </w:t>
-      </w:r>
-      <w:proofErr w:type="spellStart"/>
-      <w:proofErr w:type="gramStart"/>
-      <w:r>
-        <w:t>Everytime</w:t>
-      </w:r>
-      <w:proofErr w:type="spellEnd"/>
-      <w:proofErr w:type="gramEnd"/>
-      <w:r>
-        <w:t xml:space="preserve"> you enter the last one (for example we just entered the “CQ” in message #7, the next line (#8) be</w:t>
+        <w:t>These are the CW messages that have been saved. Everytime you enter the last one (for example we just entered the “CQ” in message #7, the next line (#8) be</w:t>
       </w:r>
       <w:r>
         <w:t>com</w:t>
@@ -5210,6 +4404,9 @@
         <w:jc w:val="center"/>
       </w:pPr>
       <w:r>
+        <w:rPr>
+          <w:noProof/>
+        </w:rPr>
         <w:lastRenderedPageBreak/>
         <w:drawing>
           <wp:inline distT="0" distB="0" distL="0" distR="0" wp14:anchorId="0ACD99AA" wp14:editId="0C8CD38C">
@@ -5307,23 +4504,7 @@
     </w:p>
     <w:p>
       <w:r>
-        <w:t xml:space="preserve">This tab is used to set the bands that are appropriate for your region. Since the </w:t>
-      </w:r>
-      <w:proofErr w:type="spellStart"/>
-      <w:r>
-        <w:t>uBITX</w:t>
-      </w:r>
-      <w:proofErr w:type="spellEnd"/>
-      <w:r>
-        <w:t xml:space="preserve"> is sold and assembled worldwide, making sure that you are in the legal portion of the band in your part of the world is important. These setting directly impact the bands you see as you go +band or -band.  </w:t>
-      </w:r>
-      <w:proofErr w:type="gramStart"/>
-      <w:r>
-        <w:t>So</w:t>
-      </w:r>
-      <w:proofErr w:type="gramEnd"/>
-      <w:r>
-        <w:t xml:space="preserve"> let’s do the numbers for the screen shot below showing the </w:t>
+        <w:t xml:space="preserve">This tab is used to set the bands that are appropriate for your region. Since the uBITX is sold and assembled worldwide, making sure that you are in the legal portion of the band in your part of the world is important. These setting directly impact the bands you see as you go +band or -band.  So let’s do the numbers for the screen shot below showing the </w:t>
       </w:r>
       <w:r>
         <w:rPr>
@@ -5355,15 +4536,7 @@
         <w:jc w:val="center"/>
       </w:pPr>
       <w:r>
-        <w:t xml:space="preserve">This is the number of active (defined) bands that your </w:t>
-      </w:r>
-      <w:proofErr w:type="spellStart"/>
-      <w:r>
-        <w:t>uBITX</w:t>
-      </w:r>
-      <w:proofErr w:type="spellEnd"/>
-      <w:r>
-        <w:t xml:space="preserve"> knows about. If you put 9 into this field, it will only know about the first 9 bands even though you might have a frequency in slot 10. And if the number is greater than the number of bands you have defined, you will have to cycle thru those empty bands to get back to your favorite.</w:t>
+        <w:t>This is the number of active (defined) bands that your uBITX knows about. If you put 9 into this field, it will only know about the first 9 bands even though you might have a frequency in slot 10. And if the number is greater than the number of bands you have defined, you will have to cycle thru those empty bands to get back to your favorite.</w:t>
       </w:r>
       <w:r>
         <w:br/>
@@ -5376,6 +4549,9 @@
         <w:t xml:space="preserve"> </w:t>
       </w:r>
       <w:r>
+        <w:rPr>
+          <w:noProof/>
+        </w:rPr>
         <w:drawing>
           <wp:inline distT="0" distB="0" distL="0" distR="0" wp14:anchorId="4FFEBB87" wp14:editId="145A5172">
             <wp:extent cx="4401006" cy="4853940"/>
@@ -5432,23 +4608,7 @@
           <w:b/>
           <w:bCs/>
         </w:rPr>
-        <w:t xml:space="preserve">in </w:t>
-      </w:r>
-      <w:proofErr w:type="spellStart"/>
-      <w:r>
-        <w:rPr>
-          <w:b/>
-          <w:bCs/>
-        </w:rPr>
-        <w:t>KHz</w:t>
-      </w:r>
-      <w:proofErr w:type="spellEnd"/>
-      <w:r>
-        <w:rPr>
-          <w:b/>
-          <w:bCs/>
-        </w:rPr>
-        <w:t xml:space="preserve"> (not MHz)</w:t>
+        <w:t>in KHz (not MHz)</w:t>
       </w:r>
       <w:r>
         <w:rPr>
@@ -5470,15 +4630,7 @@
         </w:numPr>
       </w:pPr>
       <w:r>
-        <w:t xml:space="preserve">It is a real pain, and definitely error prone to find the definitive frequency map for your area and then enter 9 or 10 bands of numbers. So like in the original </w:t>
-      </w:r>
-      <w:proofErr w:type="spellStart"/>
-      <w:r>
-        <w:t>uBITX</w:t>
-      </w:r>
-      <w:proofErr w:type="spellEnd"/>
-      <w:r>
-        <w:t xml:space="preserve"> Memory Manager, this software will automatically fill this in at the push of the button. </w:t>
+        <w:t xml:space="preserve">It is a real pain, and definitely error prone to find the definitive frequency map for your area and then enter 9 or 10 bands of numbers. So like in the original uBITX Memory Manager, this software will automatically fill this in at the push of the button. </w:t>
       </w:r>
       <w:r>
         <w:br/>
@@ -5496,15 +4648,7 @@
         <w:t>On the screenshot below, t</w:t>
       </w:r>
       <w:r>
-        <w:t xml:space="preserve">he bottom part of the Band map tab provides a set </w:t>
-      </w:r>
-      <w:proofErr w:type="gramStart"/>
-      <w:r>
-        <w:t>of  options</w:t>
-      </w:r>
-      <w:proofErr w:type="gramEnd"/>
-      <w:r>
-        <w:t xml:space="preserve"> to control where you can Tune to (Tuning Restriction) as well as where you can transmit. #4 deals with RX and there are two options: Band and None. Setting it to </w:t>
+        <w:t xml:space="preserve">he bottom part of the Band map tab provides a set of  options to control where you can Tune to (Tuning Restriction) as well as where you can transmit. #4 deals with RX and there are two options: Band and None. Setting it to </w:t>
       </w:r>
       <w:r>
         <w:rPr>
@@ -5555,6 +4699,9 @@
         <w:br/>
       </w:r>
       <w:r>
+        <w:rPr>
+          <w:noProof/>
+        </w:rPr>
         <w:lastRenderedPageBreak/>
         <w:drawing>
           <wp:inline distT="0" distB="0" distL="0" distR="0" wp14:anchorId="269AE07C" wp14:editId="1EA2B018">
@@ -5659,6 +4806,9 @@
         <w:jc w:val="center"/>
       </w:pPr>
       <w:r>
+        <w:rPr>
+          <w:noProof/>
+        </w:rPr>
         <w:drawing>
           <wp:inline distT="0" distB="0" distL="0" distR="0" wp14:anchorId="40EE9E57" wp14:editId="075919CE">
             <wp:extent cx="2907230" cy="3596640"/>
@@ -5720,15 +4870,7 @@
         <w:t>5-character</w:t>
       </w:r>
       <w:r>
-        <w:t xml:space="preserve"> name. But you might not need or want the name displayed on your screen (LCD or </w:t>
-      </w:r>
-      <w:proofErr w:type="spellStart"/>
-      <w:r>
-        <w:t>Nextion</w:t>
-      </w:r>
-      <w:proofErr w:type="spellEnd"/>
-      <w:r>
-        <w:t xml:space="preserve">). This menu allows you to say </w:t>
+        <w:t xml:space="preserve"> name. But you might not need or want the name displayed on your screen (LCD or Nextion). This menu allows you to say </w:t>
       </w:r>
       <w:r>
         <w:rPr>
@@ -5843,6 +4985,9 @@
         <w:jc w:val="center"/>
       </w:pPr>
       <w:r>
+        <w:rPr>
+          <w:noProof/>
+        </w:rPr>
         <w:drawing>
           <wp:inline distT="0" distB="0" distL="0" distR="0" wp14:anchorId="2056C532" wp14:editId="4448C73F">
             <wp:extent cx="2697480" cy="3468189"/>
@@ -5892,15 +5037,7 @@
         </w:numPr>
       </w:pPr>
       <w:r>
-        <w:t xml:space="preserve">Here are the other 10 Channels! When you access them on your </w:t>
-      </w:r>
-      <w:proofErr w:type="spellStart"/>
-      <w:r>
-        <w:t>uBITX</w:t>
-      </w:r>
-      <w:proofErr w:type="spellEnd"/>
-      <w:r>
-        <w:t xml:space="preserve"> they are simply names CH11, CH12, CH13, etc. </w:t>
+        <w:t xml:space="preserve">Here are the other 10 Channels! When you access them on your uBITX they are simply names CH11, CH12, CH13, etc. </w:t>
       </w:r>
       <w:r>
         <w:t>E</w:t>
@@ -5921,15 +5058,7 @@
         </w:numPr>
       </w:pPr>
       <w:r>
-        <w:t xml:space="preserve">Then choose the operational mode. Same options as before: </w:t>
-      </w:r>
-      <w:proofErr w:type="gramStart"/>
-      <w:r>
-        <w:t>LSB,USB</w:t>
-      </w:r>
-      <w:proofErr w:type="gramEnd"/>
-      <w:r>
-        <w:t>,CWL,CWU, DEFAULT.</w:t>
+        <w:t>Then choose the operational mode. Same options as before: LSB,USB,CWL,CWU, DEFAULT.</w:t>
       </w:r>
       <w:r>
         <w:br/>
@@ -5946,18 +5075,10 @@
     </w:p>
     <w:p>
       <w:r>
-        <w:t xml:space="preserve">Going back thru the archives of the BITX20 group, </w:t>
-      </w:r>
-      <w:proofErr w:type="gramStart"/>
-      <w:r>
-        <w:t xml:space="preserve">there  </w:t>
-      </w:r>
-      <w:r>
-        <w:t>a</w:t>
-      </w:r>
-      <w:proofErr w:type="gramEnd"/>
-      <w:r>
-        <w:t xml:space="preserve"> </w:t>
+        <w:t xml:space="preserve">Going back thru the archives of the BITX20 group, there  </w:t>
+      </w:r>
+      <w:r>
+        <w:t xml:space="preserve">a </w:t>
       </w:r>
       <w:r>
         <w:t xml:space="preserve">lot of excitement about the addition of WSPR </w:t>
@@ -6023,15 +5144,7 @@
         <w:t xml:space="preserve">format of the WSPR subsystem </w:t>
       </w:r>
       <w:r>
-        <w:t xml:space="preserve">originally implemented in the </w:t>
-      </w:r>
-      <w:proofErr w:type="spellStart"/>
-      <w:r>
-        <w:t>uBITX</w:t>
-      </w:r>
-      <w:proofErr w:type="spellEnd"/>
-      <w:r>
-        <w:t xml:space="preserve"> Memory Manager. </w:t>
+        <w:t xml:space="preserve">originally implemented in the uBITX Memory Manager. </w:t>
       </w:r>
       <w:r>
         <w:t xml:space="preserve">the same as it was presented originally. </w:t>
@@ -6049,6 +5162,9 @@
         </w:rPr>
       </w:pPr>
       <w:r>
+        <w:rPr>
+          <w:noProof/>
+        </w:rPr>
         <w:drawing>
           <wp:inline distT="0" distB="0" distL="0" distR="0" wp14:anchorId="6B59C934" wp14:editId="4C264A66">
             <wp:extent cx="4541520" cy="3430400"/>
@@ -6112,15 +5228,7 @@
         </w:numPr>
       </w:pPr>
       <w:r>
-        <w:t xml:space="preserve">This drop down identifies how many messages will be made available on your </w:t>
-      </w:r>
-      <w:proofErr w:type="spellStart"/>
-      <w:r>
-        <w:t>uBITX</w:t>
-      </w:r>
-      <w:proofErr w:type="spellEnd"/>
-      <w:r>
-        <w:t xml:space="preserve">. If you select 1 (as in this screenshot), you will only have one message available </w:t>
+        <w:t xml:space="preserve">This drop down identifies how many messages will be made available on your uBITX. If you select 1 (as in this screenshot), you will only have one message available </w:t>
       </w:r>
       <w:r>
         <w:t>(</w:t>
@@ -6156,13 +5264,8 @@
         <w:t xml:space="preserve"> </w:t>
       </w:r>
       <w:r>
-        <w:t xml:space="preserve">using any 5 </w:t>
-      </w:r>
-      <w:proofErr w:type="spellStart"/>
-      <w:r>
-        <w:t>chracters</w:t>
-      </w:r>
-      <w:proofErr w:type="spellEnd"/>
+        <w:t>using any 5 chracters</w:t>
+      </w:r>
       <w:r>
         <w:t xml:space="preserve">. That makes it easier to select </w:t>
       </w:r>
@@ -6206,15 +5309,7 @@
         <w:t xml:space="preserve">This is actual WSPR message in Hex format. The </w:t>
       </w:r>
       <w:r>
-        <w:t xml:space="preserve">KD8CEC software that runs on the </w:t>
-      </w:r>
-      <w:proofErr w:type="spellStart"/>
-      <w:r>
-        <w:t>uBITX</w:t>
-      </w:r>
-      <w:proofErr w:type="spellEnd"/>
-      <w:r>
-        <w:t xml:space="preserve"> will take this message and convert it to the 2 bit frequency shift that is used to  transmit the WSPR message.</w:t>
+        <w:t>KD8CEC software that runs on the uBITX will take this message and convert it to the 2 bit frequency shift that is used to  transmit the WSPR message.</w:t>
       </w:r>
       <w:r>
         <w:br/>
@@ -6240,6 +5335,9 @@
         <w:jc w:val="center"/>
       </w:pPr>
       <w:r>
+        <w:rPr>
+          <w:noProof/>
+        </w:rPr>
         <w:drawing>
           <wp:inline distT="0" distB="0" distL="0" distR="0" wp14:anchorId="7303A192" wp14:editId="6D5A4E5B">
             <wp:extent cx="2867425" cy="943107"/>
@@ -6340,15 +5438,7 @@
         </w:numPr>
       </w:pPr>
       <w:r>
-        <w:t xml:space="preserve">If you like, you can adjust the reported </w:t>
-      </w:r>
-      <w:proofErr w:type="spellStart"/>
-      <w:r>
-        <w:t>dbm</w:t>
-      </w:r>
-      <w:proofErr w:type="spellEnd"/>
-      <w:r>
-        <w:t xml:space="preserve"> to </w:t>
+        <w:t xml:space="preserve">If you like, you can adjust the reported dbm to </w:t>
       </w:r>
       <w:r>
         <w:t>match your TX output</w:t>
@@ -6378,6 +5468,9 @@
         <w:jc w:val="center"/>
       </w:pPr>
       <w:r>
+        <w:rPr>
+          <w:noProof/>
+        </w:rPr>
         <w:drawing>
           <wp:inline distT="0" distB="0" distL="0" distR="0" wp14:anchorId="1EB24AD5" wp14:editId="7CB602D2">
             <wp:extent cx="3885942" cy="1164952"/>
@@ -6477,63 +5570,18 @@
         <w:t>addresses</w:t>
       </w:r>
       <w:r>
-        <w:t xml:space="preserve"> LCD displays. If you have a </w:t>
-      </w:r>
-      <w:proofErr w:type="spellStart"/>
-      <w:r>
-        <w:t>Nextion</w:t>
-      </w:r>
-      <w:proofErr w:type="spellEnd"/>
-      <w:r>
-        <w:t xml:space="preserve"> display, just keep moving on to the next section.</w:t>
-      </w:r>
-    </w:p>
-    <w:p>
-      <w:r>
-        <w:t xml:space="preserve">There are two types of connections you might have between your LCD and the </w:t>
-      </w:r>
-      <w:proofErr w:type="spellStart"/>
-      <w:r>
-        <w:t>Raduino</w:t>
-      </w:r>
-      <w:proofErr w:type="spellEnd"/>
-      <w:r>
-        <w:t xml:space="preserve"> (where the processor sits on an </w:t>
-      </w:r>
-      <w:proofErr w:type="spellStart"/>
-      <w:r>
-        <w:t>uBITX</w:t>
-      </w:r>
-      <w:proofErr w:type="spellEnd"/>
-      <w:r>
-        <w:t>)</w:t>
-      </w:r>
-      <w:r>
-        <w:t xml:space="preserve">. The original connection was “parallel” where 6 digital lines (4 data and 2 control) were connected to the LCD. This approach occupied a lot of </w:t>
-      </w:r>
-      <w:proofErr w:type="gramStart"/>
-      <w:r>
-        <w:t>pins</w:t>
-      </w:r>
-      <w:proofErr w:type="gramEnd"/>
-      <w:r>
-        <w:t xml:space="preserve"> and the Nano didn’t have extra pins. So early on, some folks went to the I2C based LCD’s. This immediately freed up the 6 digital pins for other things. If you never did anything with your display, you have a parallel connected LCD. If you bought your </w:t>
-      </w:r>
-      <w:proofErr w:type="spellStart"/>
-      <w:r>
-        <w:t>uBITX</w:t>
-      </w:r>
-      <w:proofErr w:type="spellEnd"/>
-      <w:r>
-        <w:t xml:space="preserve"> second hand and you are not sure, then you can figure this out by seeing where the LCD is connected. If it is plugged directly into the </w:t>
-      </w:r>
-      <w:proofErr w:type="spellStart"/>
-      <w:r>
-        <w:t>Raduino</w:t>
-      </w:r>
-      <w:proofErr w:type="spellEnd"/>
-      <w:r>
-        <w:t xml:space="preserve"> board, it is parallel.</w:t>
+        <w:t xml:space="preserve"> LCD displays. If you have a Nextion display, just keep moving on to the next section.</w:t>
+      </w:r>
+    </w:p>
+    <w:p>
+      <w:r>
+        <w:t>There are two types of connections you might have between your LCD and the Raduino</w:t>
+      </w:r>
+      <w:r>
+        <w:t xml:space="preserve"> (where the processor sits on an uBITX)</w:t>
+      </w:r>
+      <w:r>
+        <w:t>. The original connection was “parallel” where 6 digital lines (4 data and 2 control) were connected to the LCD. This approach occupied a lot of pins and the Nano didn’t have extra pins. So early on, some folks went to the I2C based LCD’s. This immediately freed up the 6 digital pins for other things. If you never did anything with your display, you have a parallel connected LCD. If you bought your uBITX second hand and you are not sure, then you can figure this out by seeing where the LCD is connected. If it is plugged directly into the Raduino board, it is parallel.</w:t>
       </w:r>
     </w:p>
     <w:p>
@@ -6583,6 +5631,9 @@
         <w:tab/>
       </w:r>
       <w:r>
+        <w:rPr>
+          <w:noProof/>
+        </w:rPr>
         <w:drawing>
           <wp:inline distT="0" distB="0" distL="0" distR="0" wp14:anchorId="30D781D7" wp14:editId="569CEE7E">
             <wp:extent cx="4743168" cy="2674620"/>
@@ -6632,15 +5683,7 @@
         </w:numPr>
       </w:pPr>
       <w:r>
-        <w:t xml:space="preserve">If you are not sure of the address, then you can always click the I2C Scanner button and </w:t>
-      </w:r>
-      <w:proofErr w:type="gramStart"/>
-      <w:r>
-        <w:t>take a peek</w:t>
-      </w:r>
-      <w:proofErr w:type="gramEnd"/>
-      <w:r>
-        <w:t xml:space="preserve"> at your I2C bus. More on this on the next screenshot analysis.</w:t>
+        <w:t>If you are not sure of the address, then you can always click the I2C Scanner button and take a peek at your I2C bus. More on this on the next screenshot analysis.</w:t>
       </w:r>
       <w:r>
         <w:br/>
@@ -6655,18 +5698,10 @@
         </w:numPr>
       </w:pPr>
       <w:r>
-        <w:t xml:space="preserve">One of the fun things you can do if you </w:t>
-      </w:r>
-      <w:proofErr w:type="gramStart"/>
-      <w:r>
-        <w:t xml:space="preserve">have </w:t>
-      </w:r>
-      <w:r>
-        <w:t xml:space="preserve"> a</w:t>
-      </w:r>
-      <w:proofErr w:type="gramEnd"/>
-      <w:r>
-        <w:t xml:space="preserve"> second 16x2 LCD attached. (This would be as an alternative to a 20x4.) I don’t re</w:t>
+        <w:t xml:space="preserve">One of the fun things you can do if you have </w:t>
+      </w:r>
+      <w:r>
+        <w:t xml:space="preserve"> a second 16x2 LCD attached. (This would be as an alternative to a 20x4.) I don’t re</w:t>
       </w:r>
       <w:r>
         <w:t>com</w:t>
@@ -6748,15 +5783,7 @@
         <w:t>COM</w:t>
       </w:r>
       <w:r>
-        <w:t xml:space="preserve"> port. Hit “Refresh Port List” if you don’t see your </w:t>
-      </w:r>
-      <w:proofErr w:type="spellStart"/>
-      <w:r>
-        <w:t>uBITX</w:t>
-      </w:r>
-      <w:proofErr w:type="spellEnd"/>
-      <w:r>
-        <w:t>.</w:t>
+        <w:t xml:space="preserve"> port. Hit “Refresh Port List” if you don’t see your uBITX.</w:t>
       </w:r>
       <w:r>
         <w:br/>
@@ -6777,15 +5804,7 @@
         <w:t>round of scanning</w:t>
       </w:r>
       <w:r>
-        <w:t xml:space="preserve"> will be done of the 128 possible I2C addresses. You can click “Scan” a second time </w:t>
-      </w:r>
-      <w:proofErr w:type="gramStart"/>
-      <w:r>
-        <w:t>( or</w:t>
-      </w:r>
-      <w:proofErr w:type="gramEnd"/>
-      <w:r>
-        <w:t xml:space="preserve"> more) if you are concerned that a device has been missed for some reason.</w:t>
+        <w:t xml:space="preserve"> will be done of the 128 possible I2C addresses. You can click “Scan” a second time ( or more) if you are concerned that a device has been missed for some reason.</w:t>
       </w:r>
       <w:r>
         <w:br/>
@@ -6802,24 +5821,11 @@
       <w:r>
         <w:t xml:space="preserve">The scanner will report the addresses of devices that it discovered. For </w:t>
       </w:r>
-      <w:proofErr w:type="spellStart"/>
       <w:r>
         <w:t>COM</w:t>
       </w:r>
       <w:r>
-        <w:t>mon</w:t>
-      </w:r>
-      <w:proofErr w:type="spellEnd"/>
-      <w:r>
-        <w:t xml:space="preserve"> devices, it will also tell you what it is likely to be. For example, in the above example, the external EEPROM (many modern processors do not have an onboard EEPROM, so an external one is required) is reported on address 0x50.  The Si5351 clock chip is reported to be attached to its standard address at 0x60. Notice that no LCD was found. That was because the LCD on this </w:t>
-      </w:r>
-      <w:proofErr w:type="spellStart"/>
-      <w:r>
-        <w:t>uBITX</w:t>
-      </w:r>
-      <w:proofErr w:type="spellEnd"/>
-      <w:r>
-        <w:t xml:space="preserve"> was attached via the parallel interface!</w:t>
+        <w:t>mon devices, it will also tell you what it is likely to be. For example, in the above example, the external EEPROM (many modern processors do not have an onboard EEPROM, so an external one is required) is reported on address 0x50.  The Si5351 clock chip is reported to be attached to its standard address at 0x60. Notice that no LCD was found. That was because the LCD on this uBITX was attached via the parallel interface!</w:t>
       </w:r>
       <w:r>
         <w:br/>
@@ -6852,6 +5858,9 @@
         <w:tab/>
       </w:r>
       <w:r>
+        <w:rPr>
+          <w:noProof/>
+        </w:rPr>
         <w:drawing>
           <wp:inline distT="0" distB="0" distL="0" distR="0" wp14:anchorId="187A69FB" wp14:editId="53BFCB73">
             <wp:extent cx="4196715" cy="1947647"/>
@@ -6910,15 +5919,7 @@
         <w:t>a bit of his time investigating alternatives for connecting a SDR receiver (e.g., RTL</w:t>
       </w:r>
       <w:r>
-        <w:t xml:space="preserve">-SDR USB dongle) to a </w:t>
-      </w:r>
-      <w:proofErr w:type="spellStart"/>
-      <w:r>
-        <w:t>uBITX</w:t>
-      </w:r>
-      <w:proofErr w:type="spellEnd"/>
-      <w:r>
-        <w:t>. You can get a listing of his blog entries on this subject by going to this link:</w:t>
+        <w:t>-SDR USB dongle) to a uBITX. You can get a listing of his blog entries on this subject by going to this link:</w:t>
       </w:r>
     </w:p>
     <w:p>
@@ -6960,45 +5961,16 @@
         <w:t xml:space="preserve">This tab deals with the various configuration parameters that need to be set to support </w:t>
       </w:r>
       <w:r>
-        <w:t xml:space="preserve">his circuit design to support a SDR attachment to the </w:t>
-      </w:r>
-      <w:proofErr w:type="spellStart"/>
-      <w:r>
-        <w:t>uBITX</w:t>
-      </w:r>
-      <w:proofErr w:type="spellEnd"/>
-      <w:r>
-        <w:t xml:space="preserve">. Since this is </w:t>
-      </w:r>
-      <w:proofErr w:type="gramStart"/>
-      <w:r>
-        <w:t>a pretty involved</w:t>
-      </w:r>
-      <w:proofErr w:type="gramEnd"/>
-      <w:r>
-        <w:t xml:space="preserve"> hack (and there might be better and less invasive ways), most users will probably not need to set these variables. Indeed, most people’s experience with the SDR feature</w:t>
+        <w:t>his circuit design to support a SDR attachment to the uBITX</w:t>
+      </w:r>
+      <w:r>
+        <w:t>. Since this is a pretty involved hack (and there might be better and less invasive ways), most users will probably not need to set these variables. Indeed, most people’s experience with the SDR feature</w:t>
       </w:r>
       <w:r>
         <w:t xml:space="preserve"> of KD8CEC</w:t>
       </w:r>
       <w:r>
-        <w:t xml:space="preserve"> is </w:t>
-      </w:r>
-      <w:proofErr w:type="gramStart"/>
-      <w:r>
-        <w:t>actually negative</w:t>
-      </w:r>
-      <w:proofErr w:type="gramEnd"/>
-      <w:r>
-        <w:t xml:space="preserve">. Somehow they click it, (look </w:t>
-      </w:r>
-      <w:proofErr w:type="gramStart"/>
-      <w:r>
-        <w:t>for  “</w:t>
-      </w:r>
-      <w:proofErr w:type="gramEnd"/>
-      <w:r>
-        <w:t>SDR” on your display) and suddenly they have no sound output!   You want it to say “SPK” for speaker and not “SDR”!</w:t>
+        <w:t xml:space="preserve"> is actually negative. Somehow they click it, (look for  “SDR” on your display) and suddenly they have no sound output!   You want it to say “SPK” for speaker and not “SDR”!</w:t>
       </w:r>
     </w:p>
     <w:p>
@@ -7042,15 +6014,7 @@
         <w:t xml:space="preserve">This entry box is where you set the offset for the SDR. </w:t>
       </w:r>
       <w:r>
-        <w:t xml:space="preserve"> Each SDR has a standard offset, but often these are “nominal</w:t>
-      </w:r>
-      <w:proofErr w:type="gramStart"/>
-      <w:r>
-        <w:t>”</w:t>
-      </w:r>
-      <w:proofErr w:type="gramEnd"/>
-      <w:r>
-        <w:t xml:space="preserve"> and you need to adjust them for your particular SDR. Lots of tools out there for this.</w:t>
+        <w:t xml:space="preserve"> Each SDR has a standard offset, but often these are “nominal” and you need to adjust them for your particular SDR. Lots of tools out there for this.</w:t>
       </w:r>
       <w:r>
         <w:br/>
@@ -7068,6 +6032,9 @@
         <w:t xml:space="preserve"> </w:t>
       </w:r>
       <w:r>
+        <w:rPr>
+          <w:noProof/>
+        </w:rPr>
         <w:drawing>
           <wp:inline distT="0" distB="0" distL="0" distR="0" wp14:anchorId="281A55F3" wp14:editId="52F84007">
             <wp:extent cx="3941553" cy="3558540"/>
@@ -7131,15 +6098,7 @@
     </w:p>
     <w:p>
       <w:r>
-        <w:t xml:space="preserve">In addition to the various extensions to the original stock firmware of the </w:t>
-      </w:r>
-      <w:proofErr w:type="spellStart"/>
-      <w:r>
-        <w:t>uBITX</w:t>
-      </w:r>
-      <w:proofErr w:type="spellEnd"/>
-      <w:r>
-        <w:t xml:space="preserve">, Dr. Lee invested a lot of effort in several major extensions that seem to have been forgotten. This section deals with two of them, Extended Keys and Custom </w:t>
+        <w:t xml:space="preserve">In addition to the various extensions to the original stock firmware of the uBITX, Dr. Lee invested a lot of effort in several major extensions that seem to have been forgotten. This section deals with two of them, Extended Keys and Custom </w:t>
       </w:r>
       <w:r>
         <w:t>Low</w:t>
@@ -7181,15 +6140,7 @@
     </w:p>
     <w:p>
       <w:r>
-        <w:t xml:space="preserve">The Extended Keys function was Dr. Lee’s effort to provide this functionality for the </w:t>
-      </w:r>
-      <w:proofErr w:type="spellStart"/>
-      <w:r>
-        <w:t>uBITX</w:t>
-      </w:r>
-      <w:proofErr w:type="spellEnd"/>
-      <w:r>
-        <w:t xml:space="preserve">.  The URL referenced in the text below will provide more technical details on how to implement it. </w:t>
+        <w:t xml:space="preserve">The Extended Keys function was Dr. Lee’s effort to provide this functionality for the uBITX.  The URL referenced in the text below will provide more technical details on how to implement it. </w:t>
       </w:r>
       <w:r>
         <w:t>T</w:t>
@@ -7211,15 +6162,7 @@
     </w:p>
     <w:p>
       <w:r>
-        <w:t xml:space="preserve">This means that encoders that are fully digital (such as in the current design of the PICO </w:t>
-      </w:r>
-      <w:proofErr w:type="spellStart"/>
-      <w:r>
-        <w:t>Raduino</w:t>
-      </w:r>
-      <w:proofErr w:type="spellEnd"/>
-      <w:r>
-        <w:t xml:space="preserve"> board will NOT WORK</w:t>
+        <w:t>This means that encoders that are fully digital (such as in the current design of the PICO Raduino board will NOT WORK</w:t>
       </w:r>
       <w:r>
         <w:t xml:space="preserve"> because the pins used do not read voltages</w:t>
@@ -7264,6 +6207,9 @@
         <w:tab/>
       </w:r>
       <w:r>
+        <w:rPr>
+          <w:noProof/>
+        </w:rPr>
         <w:drawing>
           <wp:inline distT="0" distB="0" distL="0" distR="0" wp14:anchorId="72700FA0" wp14:editId="01EC67C1">
             <wp:extent cx="4250690" cy="2770214"/>
@@ -7360,23 +6306,7 @@
     </w:p>
     <w:p>
       <w:r>
-        <w:t xml:space="preserve">In the early </w:t>
-      </w:r>
-      <w:proofErr w:type="spellStart"/>
-      <w:r>
-        <w:t>uBITX</w:t>
-      </w:r>
-      <w:proofErr w:type="spellEnd"/>
-      <w:r>
-        <w:t xml:space="preserve"> v3/v4 days, there were significant concerns that the TX of the </w:t>
-      </w:r>
-      <w:proofErr w:type="spellStart"/>
-      <w:r>
-        <w:t>uBITX</w:t>
-      </w:r>
-      <w:proofErr w:type="spellEnd"/>
-      <w:r>
-        <w:t xml:space="preserve"> did not meet the standards set forward by the Federal </w:t>
+        <w:t xml:space="preserve">In the early uBITX v3/v4 days, there were significant concerns that the TX of the uBITX did not meet the standards set forward by the Federal </w:t>
       </w:r>
       <w:r>
         <w:t>C</w:t>
@@ -7418,15 +6348,7 @@
         <w:t xml:space="preserve">bination of low pass </w:t>
       </w:r>
       <w:r>
-        <w:t xml:space="preserve">filters that would make the </w:t>
-      </w:r>
-      <w:proofErr w:type="spellStart"/>
-      <w:r>
-        <w:t>uBITX</w:t>
-      </w:r>
-      <w:proofErr w:type="spellEnd"/>
-      <w:r>
-        <w:t xml:space="preserve"> </w:t>
+        <w:t xml:space="preserve">filters that would make the uBITX </w:t>
       </w:r>
       <w:r>
         <w:t>com</w:t>
@@ -7449,23 +6371,7 @@
         <w:t xml:space="preserve">the </w:t>
       </w:r>
       <w:r>
-        <w:t xml:space="preserve">frequency bands the </w:t>
-      </w:r>
-      <w:proofErr w:type="spellStart"/>
-      <w:r>
-        <w:t>uBITX</w:t>
-      </w:r>
-      <w:proofErr w:type="spellEnd"/>
-      <w:r>
-        <w:t xml:space="preserve"> was using. These extra lines (repurposed from eliminating the parallel LCD) can be brought out and interpreted by external devices. I am not sure that was his original purpose or not, but it can be a very useful feature, even if you just use the standard filters and frequencies of the stock LPF network of the </w:t>
-      </w:r>
-      <w:proofErr w:type="spellStart"/>
-      <w:r>
-        <w:t>uBITX</w:t>
-      </w:r>
-      <w:proofErr w:type="spellEnd"/>
-      <w:r>
-        <w:t>. The next screenshot reviews how to set these filters.</w:t>
+        <w:t>frequency bands the uBITX was using. These extra lines (repurposed from eliminating the parallel LCD) can be brought out and interpreted by external devices. I am not sure that was his original purpose or not, but it can be a very useful feature, even if you just use the standard filters and frequencies of the stock LPF network of the uBITX. The next screenshot reviews how to set these filters.</w:t>
       </w:r>
     </w:p>
     <w:p>
@@ -7506,48 +6412,27 @@
         </w:numPr>
       </w:pPr>
       <w:r>
-        <w:t xml:space="preserve">This drop down allows you to turn off this </w:t>
-      </w:r>
-      <w:proofErr w:type="gramStart"/>
-      <w:r>
-        <w:t>feature</w:t>
-      </w:r>
-      <w:r>
-        <w:t>, or</w:t>
-      </w:r>
-      <w:proofErr w:type="gramEnd"/>
-      <w:r>
-        <w:t xml:space="preserve"> select the “STANDARD” or “EXTENDED” set of lines. STANDARD lines are the ones already configured to the </w:t>
+        <w:t>This drop down allows you to turn off this feature</w:t>
+      </w:r>
+      <w:r>
+        <w:t xml:space="preserve">, or select the “STANDARD” or “EXTENDED” set of lines. STANDARD lines are the ones already configured to the </w:t>
       </w:r>
       <w:r>
         <w:t>three</w:t>
       </w:r>
       <w:r>
-        <w:t xml:space="preserve"> relays built into the </w:t>
-      </w:r>
-      <w:proofErr w:type="spellStart"/>
-      <w:r>
-        <w:t>uBITX</w:t>
-      </w:r>
-      <w:proofErr w:type="spellEnd"/>
-      <w:r>
-        <w:t xml:space="preserve"> that control the LPF. EXTENDED adds to this the data lines that were reserved for a parallel LCD. These lines can be used to signal frequency settings to external devices as well as customization of </w:t>
-      </w:r>
-      <w:proofErr w:type="gramStart"/>
-      <w:r>
-        <w:t>a</w:t>
-      </w:r>
-      <w:proofErr w:type="gramEnd"/>
-      <w:r>
-        <w:t xml:space="preserve"> LPF.</w:t>
-      </w:r>
-      <w:r>
-        <w:br/>
-      </w:r>
-      <w:r>
-        <w:br/>
-      </w:r>
-      <w:r>
+        <w:t xml:space="preserve"> relays built into the uBITX that control the LPF. EXTENDED adds to this the data lines that were reserved for a parallel LCD. These lines can be used to signal frequency settings to external devices as well as customization of a LPF.</w:t>
+      </w:r>
+      <w:r>
+        <w:br/>
+      </w:r>
+      <w:r>
+        <w:br/>
+      </w:r>
+      <w:r>
+        <w:rPr>
+          <w:noProof/>
+        </w:rPr>
         <w:drawing>
           <wp:inline distT="0" distB="0" distL="0" distR="0" wp14:anchorId="427FB33E" wp14:editId="380C21D9">
             <wp:extent cx="4724400" cy="2303650"/>
@@ -7675,15 +6560,7 @@
         <w:t xml:space="preserve">Dr. Lee discovered early on </w:t>
       </w:r>
       <w:r>
-        <w:t xml:space="preserve">in his experimenting with the </w:t>
-      </w:r>
-      <w:proofErr w:type="spellStart"/>
-      <w:r>
-        <w:t>uBITX</w:t>
-      </w:r>
-      <w:proofErr w:type="spellEnd"/>
-      <w:r>
-        <w:t xml:space="preserve"> </w:t>
+        <w:t xml:space="preserve">in his experimenting with the uBITX </w:t>
       </w:r>
       <w:r>
         <w:t>that tweak</w:t>
@@ -7710,15 +6587,7 @@
         <w:t>of</w:t>
       </w:r>
       <w:r>
-        <w:t xml:space="preserve"> your receiver. I personally suspect that the benefit of this tweak has long since been incorporated in both the </w:t>
-      </w:r>
-      <w:proofErr w:type="spellStart"/>
-      <w:r>
-        <w:t>uBITX</w:t>
-      </w:r>
-      <w:proofErr w:type="spellEnd"/>
-      <w:r>
-        <w:t xml:space="preserve"> hardware and firmware. But judge for yourself. There is a link provided </w:t>
+        <w:t xml:space="preserve"> your receiver. I personally suspect that the benefit of this tweak has long since been incorporated in both the uBITX hardware and firmware. But judge for yourself. There is a link provided </w:t>
       </w:r>
       <w:r>
         <w:t xml:space="preserve">in the </w:t>
@@ -7795,6 +6664,9 @@
         <w:tab/>
       </w:r>
       <w:r>
+        <w:rPr>
+          <w:noProof/>
+        </w:rPr>
         <w:drawing>
           <wp:inline distT="0" distB="0" distL="0" distR="0" wp14:anchorId="1885B681" wp14:editId="5D4C5C1D">
             <wp:extent cx="4564380" cy="939209"/>
@@ -7892,13 +6764,8 @@
         <w:t xml:space="preserve">the press of </w:t>
       </w:r>
       <w:r>
-        <w:t xml:space="preserve">a CW </w:t>
-      </w:r>
-      <w:proofErr w:type="gramStart"/>
-      <w:r>
-        <w:t>key</w:t>
-      </w:r>
-      <w:proofErr w:type="gramEnd"/>
+        <w:t>a CW key</w:t>
+      </w:r>
     </w:p>
     <w:p>
       <w:pPr>
@@ -7938,36 +6805,12 @@
         <w:t>se</w:t>
       </w:r>
       <w:r>
-        <w:t xml:space="preserve"> values can result in not only your </w:t>
-      </w:r>
-      <w:proofErr w:type="spellStart"/>
-      <w:r>
-        <w:t>uBITX</w:t>
-      </w:r>
-      <w:proofErr w:type="spellEnd"/>
-      <w:r>
-        <w:t xml:space="preserve"> RX/TX on a vastly different frequency (Master Cal) than you </w:t>
-      </w:r>
-      <w:proofErr w:type="gramStart"/>
-      <w:r>
-        <w:t>think, but</w:t>
-      </w:r>
-      <w:proofErr w:type="gramEnd"/>
-      <w:r>
-        <w:t xml:space="preserve"> can also result in your radio being “deaf” to signals (BFO).</w:t>
-      </w:r>
-    </w:p>
-    <w:p>
-      <w:r>
-        <w:t xml:space="preserve">If you ever need to rediscover or tune these numbers, HF Signals has provided a nice video on </w:t>
-      </w:r>
-      <w:proofErr w:type="spellStart"/>
-      <w:r>
-        <w:t>youtube</w:t>
-      </w:r>
-      <w:proofErr w:type="spellEnd"/>
-      <w:r>
-        <w:t xml:space="preserve">: </w:t>
+        <w:t xml:space="preserve"> values can result in not only your uBITX RX/TX on a vastly different frequency (Master Cal) than you think, but can also result in your radio being “deaf” to signals (BFO).</w:t>
+      </w:r>
+    </w:p>
+    <w:p>
+      <w:r>
+        <w:t xml:space="preserve">If you ever need to rediscover or tune these numbers, HF Signals has provided a nice video on youtube: </w:t>
       </w:r>
     </w:p>
     <w:p>
@@ -8027,13 +6870,8 @@
         <w:t xml:space="preserve"> resources are just for the V6. However, </w:t>
       </w:r>
       <w:r>
-        <w:t xml:space="preserve">I have used them successful with my older </w:t>
-      </w:r>
-      <w:proofErr w:type="spellStart"/>
-      <w:r>
-        <w:t>uBITX</w:t>
-      </w:r>
-      <w:proofErr w:type="spellEnd"/>
+        <w:t>I have used them successful with my older uBITX</w:t>
+      </w:r>
       <w:r>
         <w:t xml:space="preserve">. </w:t>
       </w:r>
@@ -8043,15 +6881,7 @@
         <w:t xml:space="preserve">When </w:t>
       </w:r>
       <w:r>
-        <w:t xml:space="preserve">you originally </w:t>
-      </w:r>
-      <w:proofErr w:type="gramStart"/>
-      <w:r>
-        <w:t>installs</w:t>
-      </w:r>
-      <w:proofErr w:type="gramEnd"/>
-      <w:r>
-        <w:t xml:space="preserve"> the </w:t>
+        <w:t xml:space="preserve">you originally installs the </w:t>
       </w:r>
       <w:r>
         <w:t xml:space="preserve">KD8CEC </w:t>
@@ -8137,15 +6967,7 @@
         <w:t>com</w:t>
       </w:r>
       <w:r>
-        <w:t xml:space="preserve">mends calculating the new calibration and setting it using the </w:t>
-      </w:r>
-      <w:proofErr w:type="spellStart"/>
-      <w:r>
-        <w:t>uBITX</w:t>
-      </w:r>
-      <w:proofErr w:type="spellEnd"/>
-      <w:r>
-        <w:t xml:space="preserve"> Memory Manager (of course you can use the</w:t>
+        <w:t>mends calculating the new calibration and setting it using the uBITX Memory Manager (of course you can use the</w:t>
       </w:r>
       <w:r>
         <w:rPr>
@@ -8155,15 +6977,7 @@
         <w:t xml:space="preserve"> SE </w:t>
       </w:r>
       <w:r>
-        <w:t xml:space="preserve">for that too). Reset the </w:t>
-      </w:r>
-      <w:proofErr w:type="spellStart"/>
-      <w:r>
-        <w:t>uBITX</w:t>
-      </w:r>
-      <w:proofErr w:type="spellEnd"/>
-      <w:r>
-        <w:t xml:space="preserve"> and check it again. I tend to favor the old school approach which is </w:t>
+        <w:t xml:space="preserve">for that too). Reset the uBITX and check it again. I tend to favor the old school approach which is </w:t>
       </w:r>
       <w:r>
         <w:t>as done in the</w:t>
@@ -8175,37 +6989,24 @@
         <w:t xml:space="preserve"> above</w:t>
       </w:r>
       <w:r>
-        <w:t xml:space="preserve">. Using the encoder, you can quickly change this setting and then check your results. (BTW: If you have a </w:t>
-      </w:r>
-      <w:proofErr w:type="spellStart"/>
-      <w:r>
-        <w:t>Nextion</w:t>
-      </w:r>
-      <w:proofErr w:type="spellEnd"/>
-      <w:r>
-        <w:t>, this encoder based calibration is not turned</w:t>
+        <w:t>. Using the encoder, you can quickly change this setting and then check your results. (BTW: If you have a Nextion, this encoder based calibration is not turned</w:t>
       </w:r>
       <w:r>
         <w:t xml:space="preserve"> on</w:t>
       </w:r>
       <w:r>
-        <w:t xml:space="preserve">. </w:t>
-      </w:r>
-      <w:proofErr w:type="gramStart"/>
-      <w:r>
-        <w:t>So</w:t>
-      </w:r>
-      <w:proofErr w:type="gramEnd"/>
-      <w:r>
-        <w:t xml:space="preserve"> you have to follow Dr. Lee’s guidance.</w:t>
-      </w:r>
-      <w:r>
-        <w:br/>
-      </w:r>
-      <w:r>
-        <w:br/>
-      </w:r>
-      <w:r>
+        <w:t>. So you have to follow Dr. Lee’s guidance.</w:t>
+      </w:r>
+      <w:r>
+        <w:br/>
+      </w:r>
+      <w:r>
+        <w:br/>
+      </w:r>
+      <w:r>
+        <w:rPr>
+          <w:noProof/>
+        </w:rPr>
         <w:drawing>
           <wp:inline distT="0" distB="0" distL="0" distR="0" wp14:anchorId="3ADFF57A" wp14:editId="1AE95B71">
             <wp:extent cx="3622040" cy="2376964"/>
@@ -8265,15 +7066,85 @@
         <w:t>by</w:t>
       </w:r>
       <w:r>
+        <w:t xml:space="preserve"> by referring to this as the “USB Calibration” number. Since everybody seems to refer to this as the BFO, that is the terminology adopted here.</w:t>
+      </w:r>
+      <w:r>
+        <w:br/>
+      </w:r>
+    </w:p>
+    <w:p>
+      <w:pPr>
+        <w:pStyle w:val="ListParagraph"/>
+        <w:numPr>
+          <w:ilvl w:val="0"/>
+          <w:numId w:val="22"/>
+        </w:numPr>
+      </w:pPr>
+      <w:r>
+        <w:t xml:space="preserve">Interestingly, KD8CEC added the concept of a separate BFO for CW that did not exist in the original firmware. It is not clear whether this is </w:t>
+      </w:r>
+      <w:r>
+        <w:t>essential</w:t>
+      </w:r>
+      <w:r>
+        <w:t xml:space="preserve"> differentiation as the (SSB) BFO and the CW BFO are generally very close. Although I am no expert on calibration, I ended up with both BFO numbers within about 30 points of each other.</w:t>
+      </w:r>
+      <w:r>
+        <w:br/>
+      </w:r>
+    </w:p>
+    <w:p>
+      <w:pPr>
+        <w:pStyle w:val="ListParagraph"/>
+        <w:numPr>
+          <w:ilvl w:val="0"/>
+          <w:numId w:val="22"/>
+        </w:numPr>
+      </w:pPr>
+      <w:r>
+        <w:t>This is the address of the Si5351 chip on the I2C bus (we saw it appear earlier in our discussion on the I2C Scanner app.) Like the rest of the calibration numbers, don’t touch unless you know what you are doing!</w:t>
+      </w:r>
+    </w:p>
+    <w:p>
+      <w:pPr>
+        <w:pStyle w:val="ListParagraph"/>
+        <w:numPr>
+          <w:ilvl w:val="0"/>
+          <w:numId w:val="22"/>
+        </w:numPr>
+      </w:pPr>
+      <w:r>
+        <w:t>The “Factory” settings for the Master Cal and the BFO should not be changed unless you really know what you are doing. If you REALLY DO KNOW what you are doing, you can check this box and now you can change these settings</w:t>
+      </w:r>
+      <w:r>
+        <w:t xml:space="preserve"> too.</w:t>
+      </w:r>
+      <w:r>
+        <w:br/>
+      </w:r>
+    </w:p>
+    <w:p>
+      <w:pPr>
+        <w:pStyle w:val="ListParagraph"/>
+        <w:numPr>
+          <w:ilvl w:val="0"/>
+          <w:numId w:val="22"/>
+        </w:numPr>
+      </w:pPr>
+      <w:r>
+        <w:t>Clicking these left direction</w:t>
+      </w:r>
+      <w:r>
+        <w:t>al</w:t>
+      </w:r>
+      <w:r>
         <w:t xml:space="preserve"> </w:t>
       </w:r>
-      <w:proofErr w:type="spellStart"/>
-      <w:r>
-        <w:t>by</w:t>
-      </w:r>
-      <w:proofErr w:type="spellEnd"/>
-      <w:r>
-        <w:t xml:space="preserve"> referring to this as the “USB Calibration” number. Since everybody seems to refer to this as the BFO, that is the terminology adopted here.</w:t>
+      <w:r>
+        <w:t>arrows will</w:t>
+      </w:r>
+      <w:r>
+        <w:t xml:space="preserve"> copy the Factory settings to the working settings of your radio. </w:t>
       </w:r>
       <w:r>
         <w:br/>
@@ -8288,84 +7159,6 @@
         </w:numPr>
       </w:pPr>
       <w:r>
-        <w:t xml:space="preserve">Interestingly, KD8CEC added the concept of a separate BFO for CW that did not exist in the original firmware. It is not clear whether this is </w:t>
-      </w:r>
-      <w:r>
-        <w:t>essential</w:t>
-      </w:r>
-      <w:r>
-        <w:t xml:space="preserve"> differentiation as the (SSB) BFO and the CW BFO are generally very close. Although I am no expert on calibration, I ended up with both BFO numbers within about 30 points of each other.</w:t>
-      </w:r>
-      <w:r>
-        <w:br/>
-      </w:r>
-    </w:p>
-    <w:p>
-      <w:pPr>
-        <w:pStyle w:val="ListParagraph"/>
-        <w:numPr>
-          <w:ilvl w:val="0"/>
-          <w:numId w:val="22"/>
-        </w:numPr>
-      </w:pPr>
-      <w:r>
-        <w:t>This is the address of the Si5351 chip on the I2C bus (we saw it appear earlier in our discussion on the I2C Scanner app.) Like the rest of the calibration numbers, don’t touch unless you know what you are doing!</w:t>
-      </w:r>
-    </w:p>
-    <w:p>
-      <w:pPr>
-        <w:pStyle w:val="ListParagraph"/>
-        <w:numPr>
-          <w:ilvl w:val="0"/>
-          <w:numId w:val="22"/>
-        </w:numPr>
-      </w:pPr>
-      <w:r>
-        <w:t>The “Factory” settings for the Master Cal and the BFO should not be changed unless you really know what you are doing. If you REALLY DO KNOW what you are doing, you can check this box and now you can change these settings</w:t>
-      </w:r>
-      <w:r>
-        <w:t xml:space="preserve"> too.</w:t>
-      </w:r>
-      <w:r>
-        <w:br/>
-      </w:r>
-    </w:p>
-    <w:p>
-      <w:pPr>
-        <w:pStyle w:val="ListParagraph"/>
-        <w:numPr>
-          <w:ilvl w:val="0"/>
-          <w:numId w:val="22"/>
-        </w:numPr>
-      </w:pPr>
-      <w:r>
-        <w:t>Clicking these left direction</w:t>
-      </w:r>
-      <w:r>
-        <w:t>al</w:t>
-      </w:r>
-      <w:r>
-        <w:t xml:space="preserve"> </w:t>
-      </w:r>
-      <w:r>
-        <w:t>arrows will</w:t>
-      </w:r>
-      <w:r>
-        <w:t xml:space="preserve"> copy the Factory settings to the working settings of your radio. </w:t>
-      </w:r>
-      <w:r>
-        <w:br/>
-      </w:r>
-    </w:p>
-    <w:p>
-      <w:pPr>
-        <w:pStyle w:val="ListParagraph"/>
-        <w:numPr>
-          <w:ilvl w:val="0"/>
-          <w:numId w:val="22"/>
-        </w:numPr>
-      </w:pPr>
-      <w:r>
         <w:t>These arrows are only made clickable if you have checked the checkbox mentioned in #5 above. Once you do, you can copy your existing settings over the Factory Settings. This means you Factory Reset will now be your current values.</w:t>
       </w:r>
     </w:p>
@@ -8392,53 +7185,21 @@
         <w:t>changing</w:t>
       </w:r>
       <w:r>
-        <w:t xml:space="preserve"> your Master Cal/BFO. But getting it right can still be a little tricky because the design of the CW key uses just one pin! For a straight key, the </w:t>
-      </w:r>
-      <w:proofErr w:type="spellStart"/>
-      <w:r>
-        <w:t>uBITX</w:t>
-      </w:r>
-      <w:proofErr w:type="spellEnd"/>
-      <w:r>
-        <w:t xml:space="preserve"> is ready to go. Hook it up and use the ADC scanner (see #12) to determine the ADC value when pressed vs not pressed. </w:t>
-      </w:r>
-      <w:r>
-        <w:t xml:space="preserve">For example, on my rig, with a Nano, A6 reads 1023 without the key pressed. When pressed, A6 goes down to the low 300. </w:t>
-      </w:r>
-      <w:proofErr w:type="gramStart"/>
-      <w:r>
-        <w:t>So</w:t>
-      </w:r>
-      <w:proofErr w:type="gramEnd"/>
-      <w:r>
-        <w:t xml:space="preserve"> I would set the Start range to 0 and the End Range to 500.</w:t>
-      </w:r>
-    </w:p>
-    <w:p>
-      <w:r>
-        <w:t xml:space="preserve">If you are using a paddle, you </w:t>
-      </w:r>
-      <w:proofErr w:type="gramStart"/>
-      <w:r>
-        <w:t>actually need</w:t>
-      </w:r>
-      <w:proofErr w:type="gramEnd"/>
-      <w:r>
-        <w:t xml:space="preserve"> to put together a small perf board with a resister network. This creates a create a different analog voltage on A</w:t>
+        <w:t xml:space="preserve"> your Master Cal/BFO. But getting it right can still be a little tricky because the design of the CW key uses just one pin! For a straight key, the uBITX is ready to go. Hook it up and use the ADC scanner (see #12) to determine the ADC value when pressed vs not pressed. </w:t>
+      </w:r>
+      <w:r>
+        <w:t>For example, on my rig, with a Nano, A6 reads 1023 without the key pressed. When pressed, A6 goes down to the low 300. So I would set the Start range to 0 and the End Range to 500.</w:t>
+      </w:r>
+    </w:p>
+    <w:p>
+      <w:r>
+        <w:t>If you are using a paddle, you actually need to put together a small perf board with a resister network. This creates a create a different analog voltage on A</w:t>
       </w:r>
       <w:r>
         <w:t>6</w:t>
       </w:r>
       <w:r>
-        <w:t xml:space="preserve"> when the Dot key </w:t>
-      </w:r>
-      <w:proofErr w:type="gramStart"/>
-      <w:r>
-        <w:t>or  Dash</w:t>
-      </w:r>
-      <w:proofErr w:type="gramEnd"/>
-      <w:r>
-        <w:t xml:space="preserve"> Key or Both Keys are pressed.  This article does a </w:t>
+        <w:t xml:space="preserve"> when the Dot key or  Dash Key or Both Keys are pressed.  This article does a </w:t>
       </w:r>
       <w:r>
         <w:t xml:space="preserve">good </w:t>
@@ -8472,15 +7233,7 @@
         <w:t>SE</w:t>
       </w:r>
       <w:r>
-        <w:t xml:space="preserve"> (and the </w:t>
-      </w:r>
-      <w:proofErr w:type="spellStart"/>
-      <w:r>
-        <w:t>uBITX</w:t>
-      </w:r>
-      <w:proofErr w:type="spellEnd"/>
-      <w:r>
-        <w:t xml:space="preserve"> Memory Manager before it) allows you to set the bounds of the ADC for each key press</w:t>
+        <w:t xml:space="preserve"> (and the uBITX Memory Manager before it) allows you to set the bounds of the ADC for each key press</w:t>
       </w:r>
       <w:r>
         <w:t xml:space="preserve"> as well as simultaneous presses of both keys.</w:t>
@@ -8525,6 +7278,9 @@
         <w:tab/>
       </w:r>
       <w:r>
+        <w:rPr>
+          <w:noProof/>
+        </w:rPr>
         <w:drawing>
           <wp:inline distT="0" distB="0" distL="0" distR="0" wp14:anchorId="0E81B6A2" wp14:editId="2AFBCB7D">
             <wp:extent cx="4332133" cy="2415540"/>
@@ -8586,15 +7342,7 @@
         <w:t>Y</w:t>
       </w:r>
       <w:r>
-        <w:t xml:space="preserve">ou could enter 500 here and be </w:t>
-      </w:r>
-      <w:proofErr w:type="gramStart"/>
-      <w:r>
-        <w:t>pretty safe</w:t>
-      </w:r>
-      <w:proofErr w:type="gramEnd"/>
-      <w:r>
-        <w:t>.</w:t>
+        <w:t>ou could enter 500 here and be pretty safe.</w:t>
       </w:r>
       <w:r>
         <w:br/>
@@ -8736,13 +7484,8 @@
       <w:r>
         <w:t xml:space="preserve"> In the beta, pins that are not assigned </w:t>
       </w:r>
-      <w:proofErr w:type="gramStart"/>
-      <w:r>
-        <w:t>( not</w:t>
-      </w:r>
-      <w:proofErr w:type="gramEnd"/>
-      <w:r>
-        <w:t xml:space="preserve"> available or used by </w:t>
+      <w:r>
+        <w:t xml:space="preserve">( not available or used by </w:t>
       </w:r>
       <w:r>
         <w:t>the processor, will show a “0”. This limitation will be addresses before final release.</w:t>
@@ -8765,15 +7508,7 @@
         </w:numPr>
       </w:pPr>
       <w:r>
-        <w:t xml:space="preserve">As usual, make sure you are talking to the correct </w:t>
-      </w:r>
-      <w:proofErr w:type="spellStart"/>
-      <w:r>
-        <w:t>uBITX</w:t>
-      </w:r>
-      <w:proofErr w:type="spellEnd"/>
-      <w:r>
-        <w:t xml:space="preserve"> by checking on the selected </w:t>
+        <w:t xml:space="preserve">As usual, make sure you are talking to the correct uBITX by checking on the selected </w:t>
       </w:r>
       <w:r>
         <w:t>COM</w:t>
@@ -8845,6 +7580,9 @@
         <w:tab/>
       </w:r>
       <w:r>
+        <w:rPr>
+          <w:noProof/>
+        </w:rPr>
         <w:drawing>
           <wp:inline distT="0" distB="0" distL="0" distR="0" wp14:anchorId="71BA14F8" wp14:editId="76200970">
             <wp:extent cx="4470400" cy="2011680"/>
@@ -8981,6 +7719,9 @@
         <w:tab/>
       </w:r>
       <w:r>
+        <w:rPr>
+          <w:noProof/>
+        </w:rPr>
         <w:drawing>
           <wp:inline distT="0" distB="0" distL="0" distR="0" wp14:anchorId="31953DB8" wp14:editId="798CA73E">
             <wp:extent cx="4745355" cy="1437748"/>
@@ -9058,6 +7799,9 @@
         <w:tab/>
       </w:r>
       <w:r>
+        <w:rPr>
+          <w:noProof/>
+        </w:rPr>
         <w:drawing>
           <wp:inline distT="0" distB="0" distL="0" distR="0" wp14:anchorId="10B0F3FD" wp14:editId="74637F95">
             <wp:extent cx="4260270" cy="1864324"/>
@@ -9111,68 +7855,52 @@
         <w:t xml:space="preserve">When you click the </w:t>
       </w:r>
       <w:r>
-        <w:t>S-Meter Assistant</w:t>
-      </w:r>
-      <w:r>
+        <w:t xml:space="preserve">S-Meter Assistant </w:t>
+      </w:r>
+      <w:r>
+        <w:t xml:space="preserve">button, </w:t>
+      </w:r>
+      <w:r>
+        <w:t>the S-Meter Wizard appears</w:t>
+      </w:r>
+      <w:r>
+        <w:t xml:space="preserve">. The goal of this wizard is to help you make a good initial choice for the ADC reading at each S-Level. </w:t>
+      </w:r>
+      <w:r>
+        <w:t>Although</w:t>
+      </w:r>
+      <w:r>
+        <w:t xml:space="preserve"> you could try to exactly calibrate this</w:t>
+      </w:r>
+      <w:r>
+        <w:t>, i</w:t>
+      </w:r>
+      <w:r>
+        <w:t>t is really a subjective feeling</w:t>
+      </w:r>
+      <w:r>
+        <w:t xml:space="preserve">. One reasonable goal would be to try to get the uBITX S-Meter to be similar to the S-Meter of other </w:t>
+      </w:r>
+      <w:r>
+        <w:t>radios in your shack.</w:t>
+      </w:r>
+      <w:r>
+        <w:br/>
+      </w:r>
+      <w:r>
+        <w:br/>
         <w:t xml:space="preserve"> </w:t>
       </w:r>
       <w:r>
-        <w:t xml:space="preserve">button, </w:t>
-      </w:r>
-      <w:r>
-        <w:t>the S-Meter Wizard appears</w:t>
-      </w:r>
-      <w:r>
-        <w:t xml:space="preserve">. The goal of this wizard is to help you make a good initial choice for the ADC reading at each S-Level. </w:t>
-      </w:r>
-      <w:r>
-        <w:t>Although</w:t>
-      </w:r>
-      <w:r>
-        <w:t xml:space="preserve"> you could try to exactly calibrate this</w:t>
-      </w:r>
-      <w:r>
-        <w:t>, i</w:t>
-      </w:r>
-      <w:r>
-        <w:t>t is really a subjective feeling</w:t>
-      </w:r>
-      <w:r>
-        <w:t xml:space="preserve">. One reasonable goal would be to try to get the </w:t>
-      </w:r>
-      <w:proofErr w:type="spellStart"/>
-      <w:r>
-        <w:t>uBITX</w:t>
-      </w:r>
-      <w:proofErr w:type="spellEnd"/>
-      <w:r>
-        <w:t xml:space="preserve"> S-Meter to be </w:t>
-      </w:r>
-      <w:proofErr w:type="gramStart"/>
-      <w:r>
-        <w:t>similar to</w:t>
-      </w:r>
-      <w:proofErr w:type="gramEnd"/>
-      <w:r>
-        <w:t xml:space="preserve"> the S-Meter of other </w:t>
-      </w:r>
-      <w:r>
-        <w:t>radios in your shack.</w:t>
-      </w:r>
-      <w:r>
-        <w:br/>
-      </w:r>
-      <w:r>
-        <w:br/>
-        <w:t xml:space="preserve"> </w:t>
-      </w:r>
-      <w:r>
         <w:tab/>
       </w:r>
       <w:r>
         <w:tab/>
       </w:r>
       <w:r>
+        <w:rPr>
+          <w:noProof/>
+        </w:rPr>
         <w:drawing>
           <wp:inline distT="0" distB="0" distL="0" distR="0" wp14:anchorId="67298BA8" wp14:editId="19CCF0C3">
             <wp:extent cx="3725023" cy="4710800"/>
@@ -9266,15 +7994,7 @@
         <w:t>com</w:t>
       </w:r>
       <w:r>
-        <w:t xml:space="preserve">municating with the desired </w:t>
-      </w:r>
-      <w:proofErr w:type="spellStart"/>
-      <w:r>
-        <w:t>uBITX</w:t>
-      </w:r>
-      <w:proofErr w:type="spellEnd"/>
-      <w:r>
-        <w:t xml:space="preserve"> by choosing the proper COM port here.</w:t>
+        <w:t>municating with the desired uBITX by choosing the proper COM port here.</w:t>
       </w:r>
       <w:r>
         <w:br/>
@@ -9382,15 +8102,7 @@
         </w:numPr>
       </w:pPr>
       <w:r>
-        <w:t xml:space="preserve">Finally, click Apply if you like these values, </w:t>
-      </w:r>
-      <w:proofErr w:type="gramStart"/>
-      <w:r>
-        <w:t>Reset</w:t>
-      </w:r>
-      <w:proofErr w:type="gramEnd"/>
-      <w:r>
-        <w:t xml:space="preserve"> if you want to go back to the original values, and Cancel if you just want to quit with no changes.</w:t>
+        <w:t>Finally, click Apply if you like these values, Reset if you want to go back to the original values, and Cancel if you just want to quit with no changes.</w:t>
       </w:r>
     </w:p>
     <w:p/>
@@ -9445,15 +8157,7 @@
         </w:numPr>
       </w:pPr>
       <w:r>
-        <w:t xml:space="preserve">In addition to the Master Cal and BFO Factory Data, the Factory Data also records the original CW sidetone frequency and </w:t>
-      </w:r>
-      <w:proofErr w:type="spellStart"/>
-      <w:r>
-        <w:t>keyer</w:t>
-      </w:r>
-      <w:proofErr w:type="spellEnd"/>
-      <w:r>
-        <w:t xml:space="preserve"> speed. </w:t>
+        <w:t xml:space="preserve">In addition to the Master Cal and BFO Factory Data, the Factory Data also records the original CW sidetone frequency and keyer speed. </w:t>
       </w:r>
       <w:r>
         <w:t>This information is shared here.</w:t>
@@ -9478,6 +8182,9 @@
     <w:p/>
     <w:p>
       <w:r>
+        <w:rPr>
+          <w:noProof/>
+        </w:rPr>
         <w:drawing>
           <wp:inline distT="0" distB="0" distL="0" distR="0" wp14:anchorId="1AA22012" wp14:editId="7C593948">
             <wp:extent cx="4513760" cy="4754880"/>
@@ -9547,28 +8254,12 @@
         <w:t>SE</w:t>
       </w:r>
       <w:r>
-        <w:t xml:space="preserve">. For a piece of </w:t>
-      </w:r>
-      <w:proofErr w:type="gramStart"/>
-      <w:r>
-        <w:t>software</w:t>
-      </w:r>
-      <w:proofErr w:type="gramEnd"/>
-      <w:r>
-        <w:t xml:space="preserve"> I never intended to write, it has certainly taken on a life of itself!</w:t>
-      </w:r>
-    </w:p>
-    <w:p>
-      <w:r>
-        <w:t xml:space="preserve">I look forward to your comments as you use the </w:t>
-      </w:r>
-      <w:proofErr w:type="spellStart"/>
-      <w:r>
-        <w:t>uBITX</w:t>
-      </w:r>
-      <w:proofErr w:type="spellEnd"/>
-      <w:r>
-        <w:t xml:space="preserve"> Settings Editor.</w:t>
+        <w:t>. For a piece of software I never intended to write, it has certainly taken on a life of itself!</w:t>
+      </w:r>
+    </w:p>
+    <w:p>
+      <w:r>
+        <w:t>I look forward to your comments as you use the uBITX Settings Editor.</w:t>
       </w:r>
     </w:p>
     <w:p/>
@@ -9645,13 +8336,8 @@
     <w:pPr>
       <w:pStyle w:val="Footer"/>
     </w:pPr>
-    <w:proofErr w:type="spellStart"/>
     <w:r>
-      <w:t>uBITX</w:t>
-    </w:r>
-    <w:proofErr w:type="spellEnd"/>
-    <w:r>
-      <w:t xml:space="preserve"> Settings Editor – Beta</w:t>
+      <w:t>uBITX Settings Editor – Beta</w:t>
     </w:r>
     <w:r>
       <w:t xml:space="preserve"> (Draft-V1)</w:t>
@@ -14492,7 +13178,10 @@
   <w:rsids>
     <w:rsidRoot w:val="00C04450"/>
     <w:rsid w:val="003C65A8"/>
+    <w:rsid w:val="00554378"/>
+    <w:rsid w:val="008B24A3"/>
     <w:rsid w:val="00C04450"/>
+    <w:rsid w:val="00EF4197"/>
   </w:rsids>
   <m:mathPr>
     <m:mathFont m:val="Cambria Math"/>

</xml_diff>